<commit_message>
Update Ransomware - prevenção e combate.docx
Atualização das referências bibliográficas.
</commit_message>
<xml_diff>
--- a/Ransomware - prevenção e combate.docx
+++ b/Ransomware - prevenção e combate.docx
@@ -12,7 +12,6 @@
           <w:color w:val="000000" w:themeColor="text1"/>
         </w:rPr>
       </w:pPr>
-      <w:proofErr w:type="spellStart"/>
       <w:r>
         <w:rPr>
           <w:rFonts w:asciiTheme="minorHAnsi" w:hAnsiTheme="minorHAnsi"/>
@@ -22,7 +21,6 @@
         </w:rPr>
         <w:t>Ransomware</w:t>
       </w:r>
-      <w:proofErr w:type="spellEnd"/>
       <w:r>
         <w:rPr>
           <w:rFonts w:asciiTheme="minorHAnsi" w:hAnsiTheme="minorHAnsi"/>
@@ -314,7 +312,6 @@
         </w:rPr>
         <w:t xml:space="preserve"> maliciosos como os </w:t>
       </w:r>
-      <w:proofErr w:type="spellStart"/>
       <w:r>
         <w:rPr>
           <w:rFonts w:asciiTheme="minorHAnsi" w:hAnsiTheme="minorHAnsi"/>
@@ -322,7 +319,6 @@
         </w:rPr>
         <w:t>Ransomwares</w:t>
       </w:r>
-      <w:proofErr w:type="spellEnd"/>
       <w:r>
         <w:rPr>
           <w:rFonts w:asciiTheme="minorHAnsi" w:hAnsiTheme="minorHAnsi"/>
@@ -380,16 +376,7 @@
           <w:b/>
           <w:color w:val="000000" w:themeColor="text1"/>
         </w:rPr>
-        <w:t>Palavras-</w:t>
-      </w:r>
-      <w:proofErr w:type="gramStart"/>
-      <w:r>
-        <w:rPr>
-          <w:rFonts w:asciiTheme="minorHAnsi" w:hAnsiTheme="minorHAnsi"/>
-          <w:b/>
-          <w:color w:val="000000" w:themeColor="text1"/>
-        </w:rPr>
-        <w:t>chave:</w:t>
+        <w:t>Palavras-chave:</w:t>
       </w:r>
       <w:r>
         <w:rPr>
@@ -398,7 +385,6 @@
         </w:rPr>
         <w:t>.</w:t>
       </w:r>
-      <w:proofErr w:type="gramEnd"/>
       <w:r>
         <w:rPr>
           <w:rFonts w:asciiTheme="minorHAnsi" w:hAnsiTheme="minorHAnsi"/>
@@ -406,7 +392,6 @@
         </w:rPr>
         <w:t xml:space="preserve"> </w:t>
       </w:r>
-      <w:proofErr w:type="spellStart"/>
       <w:r>
         <w:rPr>
           <w:rFonts w:asciiTheme="minorHAnsi" w:hAnsiTheme="minorHAnsi"/>
@@ -415,7 +400,6 @@
         </w:rPr>
         <w:t>Cibercrime</w:t>
       </w:r>
-      <w:proofErr w:type="spellEnd"/>
       <w:r>
         <w:rPr>
           <w:rFonts w:asciiTheme="minorHAnsi" w:hAnsiTheme="minorHAnsi"/>
@@ -423,7 +407,6 @@
         </w:rPr>
         <w:t xml:space="preserve">. </w:t>
       </w:r>
-      <w:proofErr w:type="spellStart"/>
       <w:r>
         <w:rPr>
           <w:rFonts w:asciiTheme="minorHAnsi" w:hAnsiTheme="minorHAnsi"/>
@@ -432,7 +415,6 @@
         </w:rPr>
         <w:t>Ransomware</w:t>
       </w:r>
-      <w:proofErr w:type="spellEnd"/>
       <w:r>
         <w:rPr>
           <w:rFonts w:asciiTheme="minorHAnsi" w:hAnsiTheme="minorHAnsi"/>
@@ -566,7 +548,6 @@
         </w:rPr>
         <w:t xml:space="preserve">o departamento de suporte para entender o que está acontecendo, é avisado de que o servidor de banco de dados da aplicação foi sequestrado por um </w:t>
       </w:r>
-      <w:proofErr w:type="spellStart"/>
       <w:r>
         <w:rPr>
           <w:rFonts w:asciiTheme="minorHAnsi" w:hAnsiTheme="minorHAnsi"/>
@@ -575,7 +556,6 @@
         </w:rPr>
         <w:t>Ransomware</w:t>
       </w:r>
-      <w:proofErr w:type="spellEnd"/>
       <w:r>
         <w:rPr>
           <w:rFonts w:asciiTheme="minorHAnsi" w:hAnsiTheme="minorHAnsi"/>
@@ -748,7 +728,6 @@
         </w:rPr>
         <w:t xml:space="preserve"> acontece diariamente e em gravidades diferentes. Os </w:t>
       </w:r>
-      <w:proofErr w:type="spellStart"/>
       <w:r>
         <w:rPr>
           <w:rFonts w:asciiTheme="minorHAnsi" w:hAnsiTheme="minorHAnsi"/>
@@ -765,7 +744,6 @@
         </w:rPr>
         <w:t>s</w:t>
       </w:r>
-      <w:proofErr w:type="spellEnd"/>
       <w:r>
         <w:rPr>
           <w:rFonts w:asciiTheme="minorHAnsi" w:hAnsiTheme="minorHAnsi"/>
@@ -1252,7 +1230,6 @@
         </w:rPr>
         <w:t xml:space="preserve"> é melhor detalhado como um eficaz programa para conter os </w:t>
       </w:r>
-      <w:proofErr w:type="spellStart"/>
       <w:r>
         <w:rPr>
           <w:rFonts w:asciiTheme="minorHAnsi" w:hAnsiTheme="minorHAnsi"/>
@@ -1261,7 +1238,6 @@
         </w:rPr>
         <w:t>Ransomwares</w:t>
       </w:r>
-      <w:proofErr w:type="spellEnd"/>
       <w:r>
         <w:rPr>
           <w:rFonts w:asciiTheme="minorHAnsi" w:hAnsiTheme="minorHAnsi"/>
@@ -1269,7 +1245,6 @@
         </w:rPr>
         <w:t xml:space="preserve"> e outros </w:t>
       </w:r>
-      <w:proofErr w:type="spellStart"/>
       <w:r>
         <w:rPr>
           <w:rFonts w:asciiTheme="minorHAnsi" w:hAnsiTheme="minorHAnsi"/>
@@ -1278,7 +1253,6 @@
         </w:rPr>
         <w:t>Malwares</w:t>
       </w:r>
-      <w:proofErr w:type="spellEnd"/>
       <w:r>
         <w:rPr>
           <w:rFonts w:asciiTheme="minorHAnsi" w:hAnsiTheme="minorHAnsi"/>
@@ -1357,7 +1331,6 @@
         </w:rPr>
         <w:t xml:space="preserve">dam os usuários na rede mundial de computadores são consideradas </w:t>
       </w:r>
-      <w:proofErr w:type="spellStart"/>
       <w:r>
         <w:rPr>
           <w:rFonts w:asciiTheme="minorHAnsi" w:eastAsiaTheme="minorHAnsi" w:hAnsiTheme="minorHAnsi" w:cs="TTE17D7BA8t00"/>
@@ -1365,7 +1338,6 @@
         </w:rPr>
         <w:t>Malwares</w:t>
       </w:r>
-      <w:proofErr w:type="spellEnd"/>
       <w:r>
         <w:rPr>
           <w:rFonts w:asciiTheme="minorHAnsi" w:eastAsiaTheme="minorHAnsi" w:hAnsiTheme="minorHAnsi" w:cs="TTE17D7BA8t00"/>
@@ -1377,6 +1349,24 @@
           <w:rFonts w:asciiTheme="minorHAnsi" w:eastAsiaTheme="minorHAnsi" w:hAnsiTheme="minorHAnsi" w:cs="TTE17D7BA8t00"/>
         </w:rPr>
         <w:t>.</w:t>
+      </w:r>
+      <w:r>
+        <w:rPr>
+          <w:rFonts w:asciiTheme="minorHAnsi" w:eastAsiaTheme="minorHAnsi" w:hAnsiTheme="minorHAnsi" w:cs="TTE17D7BA8t00"/>
+        </w:rPr>
+        <w:t xml:space="preserve"> Estar alerta aos perigos que trafegam na internet é essencial, pois não é exagerado dizer que se vive uma verdadeira guerra cibernética (CLARKE; K</w:t>
+      </w:r>
+      <w:r>
+        <w:rPr>
+          <w:rFonts w:asciiTheme="minorHAnsi" w:eastAsiaTheme="minorHAnsi" w:hAnsiTheme="minorHAnsi" w:cs="TTE17D7BA8t00"/>
+        </w:rPr>
+        <w:t>NAKE,</w:t>
+      </w:r>
+      <w:r>
+        <w:rPr>
+          <w:rFonts w:asciiTheme="minorHAnsi" w:eastAsiaTheme="minorHAnsi" w:hAnsiTheme="minorHAnsi" w:cs="TTE17D7BA8t00"/>
+        </w:rPr>
+        <w:t xml:space="preserve"> 2015).</w:t>
       </w:r>
     </w:p>
     <w:p>
@@ -1484,7 +1474,6 @@
           <w:rFonts w:asciiTheme="minorHAnsi" w:eastAsiaTheme="minorHAnsi" w:hAnsiTheme="minorHAnsi" w:cs="TTE17D7BA8t00"/>
         </w:rPr>
       </w:pPr>
-      <w:proofErr w:type="spellStart"/>
       <w:r>
         <w:rPr>
           <w:rFonts w:asciiTheme="minorHAnsi" w:eastAsiaTheme="minorHAnsi" w:hAnsiTheme="minorHAnsi" w:cs="TTE17D7BA8t00"/>
@@ -1492,7 +1481,6 @@
         </w:rPr>
         <w:t>Worms</w:t>
       </w:r>
-      <w:proofErr w:type="spellEnd"/>
       <w:r>
         <w:rPr>
           <w:rFonts w:asciiTheme="minorHAnsi" w:eastAsiaTheme="minorHAnsi" w:hAnsiTheme="minorHAnsi" w:cs="TTE17D7BA8t00"/>
@@ -1532,37 +1520,105 @@
           <w:rFonts w:asciiTheme="minorHAnsi" w:eastAsiaTheme="minorHAnsi" w:hAnsiTheme="minorHAnsi" w:cs="TTE17D7BA8t00"/>
           <w:i/>
         </w:rPr>
-        <w:t xml:space="preserve">Trojan </w:t>
-      </w:r>
-      <w:proofErr w:type="spellStart"/>
+        <w:t>Trojan Horse</w:t>
+      </w:r>
       <w:r>
         <w:rPr>
           <w:rFonts w:asciiTheme="minorHAnsi" w:eastAsiaTheme="minorHAnsi" w:hAnsiTheme="minorHAnsi" w:cs="TTE17D7BA8t00"/>
           <w:i/>
         </w:rPr>
-        <w:t>Horse</w:t>
-      </w:r>
-      <w:proofErr w:type="spellEnd"/>
+        <w:t xml:space="preserve"> (cavalo de </w:t>
+      </w:r>
       <w:r>
         <w:rPr>
           <w:rFonts w:asciiTheme="minorHAnsi" w:eastAsiaTheme="minorHAnsi" w:hAnsiTheme="minorHAnsi" w:cs="TTE17D7BA8t00"/>
           <w:i/>
         </w:rPr>
-        <w:t xml:space="preserve"> (cavalo de </w:t>
+        <w:t>Tróia</w:t>
       </w:r>
       <w:r>
         <w:rPr>
           <w:rFonts w:asciiTheme="minorHAnsi" w:eastAsiaTheme="minorHAnsi" w:hAnsiTheme="minorHAnsi" w:cs="TTE17D7BA8t00"/>
           <w:i/>
         </w:rPr>
-        <w:t>Tróia</w:t>
-      </w:r>
+        <w:t>)</w:t>
+      </w:r>
+      <w:r>
+        <w:rPr>
+          <w:rFonts w:asciiTheme="minorHAnsi" w:eastAsiaTheme="minorHAnsi" w:hAnsiTheme="minorHAnsi" w:cs="TTE17D7BA8t00"/>
+        </w:rPr>
+        <w:t xml:space="preserve">. </w:t>
+      </w:r>
+      <w:r>
+        <w:rPr>
+          <w:rFonts w:asciiTheme="minorHAnsi" w:eastAsiaTheme="minorHAnsi" w:hAnsiTheme="minorHAnsi" w:cs="TTE17D7BA8t00"/>
+        </w:rPr>
+        <w:t>É</w:t>
+      </w:r>
+      <w:r>
+        <w:rPr>
+          <w:rFonts w:asciiTheme="minorHAnsi" w:eastAsiaTheme="minorHAnsi" w:hAnsiTheme="minorHAnsi" w:cs="TTE17D7BA8t00"/>
+        </w:rPr>
+        <w:t xml:space="preserve"> um programa malicioso que se aglutina à out</w:t>
+      </w:r>
+      <w:r>
+        <w:rPr>
+          <w:rFonts w:asciiTheme="minorHAnsi" w:eastAsiaTheme="minorHAnsi" w:hAnsiTheme="minorHAnsi" w:cs="TTE17D7BA8t00"/>
+        </w:rPr>
+        <w:t>ro</w:t>
+      </w:r>
+      <w:r>
+        <w:rPr>
+          <w:rFonts w:asciiTheme="minorHAnsi" w:eastAsiaTheme="minorHAnsi" w:hAnsiTheme="minorHAnsi" w:cs="TTE17D7BA8t00"/>
+        </w:rPr>
+        <w:t>s programas</w:t>
+      </w:r>
+      <w:r>
+        <w:rPr>
+          <w:rFonts w:asciiTheme="minorHAnsi" w:eastAsiaTheme="minorHAnsi" w:hAnsiTheme="minorHAnsi" w:cs="TTE17D7BA8t00"/>
+        </w:rPr>
+        <w:t xml:space="preserve"> </w:t>
+      </w:r>
+      <w:r>
+        <w:rPr>
+          <w:rFonts w:asciiTheme="minorHAnsi" w:eastAsiaTheme="minorHAnsi" w:hAnsiTheme="minorHAnsi" w:cs="TTE17D7BA8t00"/>
+        </w:rPr>
+        <w:t xml:space="preserve">para se dissimular e invadir </w:t>
+      </w:r>
+      <w:r>
+        <w:rPr>
+          <w:rFonts w:asciiTheme="minorHAnsi" w:eastAsiaTheme="minorHAnsi" w:hAnsiTheme="minorHAnsi" w:cs="TTE17D7BA8t00"/>
+        </w:rPr>
+        <w:t>sistemas</w:t>
+      </w:r>
+      <w:r>
+        <w:rPr>
+          <w:rFonts w:asciiTheme="minorHAnsi" w:eastAsiaTheme="minorHAnsi" w:hAnsiTheme="minorHAnsi" w:cs="TTE17D7BA8t00"/>
+        </w:rPr>
+        <w:t xml:space="preserve"> sem causar suspeitas.</w:t>
+      </w:r>
+    </w:p>
+    <w:p>
+      <w:pPr>
+        <w:ind w:firstLine="708"/>
+        <w:jc w:val="both"/>
+        <w:rPr>
+          <w:rFonts w:asciiTheme="minorHAnsi" w:eastAsiaTheme="minorHAnsi" w:hAnsiTheme="minorHAnsi" w:cs="TTE17D7BA8t00"/>
+        </w:rPr>
+      </w:pPr>
       <w:r>
         <w:rPr>
           <w:rFonts w:asciiTheme="minorHAnsi" w:eastAsiaTheme="minorHAnsi" w:hAnsiTheme="minorHAnsi" w:cs="TTE17D7BA8t00"/>
           <w:i/>
         </w:rPr>
-        <w:t>)</w:t>
+        <w:t>Phishing scam</w:t>
+      </w:r>
+      <w:r>
+        <w:rPr>
+          <w:rFonts w:asciiTheme="minorHAnsi" w:eastAsiaTheme="minorHAnsi" w:hAnsiTheme="minorHAnsi" w:cs="TTE17D7BA8t00"/>
+          <w:i/>
+        </w:rPr>
+        <w:t xml:space="preserve"> (pescaria)</w:t>
       </w:r>
       <w:r>
         <w:rPr>
@@ -1574,25 +1630,13 @@
         <w:rPr>
           <w:rFonts w:asciiTheme="minorHAnsi" w:eastAsiaTheme="minorHAnsi" w:hAnsiTheme="minorHAnsi" w:cs="TTE17D7BA8t00"/>
         </w:rPr>
-        <w:t>É</w:t>
-      </w:r>
-      <w:r>
-        <w:rPr>
-          <w:rFonts w:asciiTheme="minorHAnsi" w:eastAsiaTheme="minorHAnsi" w:hAnsiTheme="minorHAnsi" w:cs="TTE17D7BA8t00"/>
-        </w:rPr>
-        <w:t xml:space="preserve"> um programa malicioso que se aglutina à out</w:t>
-      </w:r>
-      <w:r>
-        <w:rPr>
-          <w:rFonts w:asciiTheme="minorHAnsi" w:eastAsiaTheme="minorHAnsi" w:hAnsiTheme="minorHAnsi" w:cs="TTE17D7BA8t00"/>
-        </w:rPr>
-        <w:t>ro</w:t>
-      </w:r>
-      <w:r>
-        <w:rPr>
-          <w:rFonts w:asciiTheme="minorHAnsi" w:eastAsiaTheme="minorHAnsi" w:hAnsiTheme="minorHAnsi" w:cs="TTE17D7BA8t00"/>
-        </w:rPr>
-        <w:t>s programas</w:t>
+        <w:t>F</w:t>
+      </w:r>
+      <w:r>
+        <w:rPr>
+          <w:rFonts w:asciiTheme="minorHAnsi" w:eastAsiaTheme="minorHAnsi" w:hAnsiTheme="minorHAnsi" w:cs="TTE17D7BA8t00"/>
+        </w:rPr>
+        <w:t>az uso de iscas para atrair os indoutos.</w:t>
       </w:r>
       <w:r>
         <w:rPr>
@@ -1604,19 +1648,25 @@
         <w:rPr>
           <w:rFonts w:asciiTheme="minorHAnsi" w:eastAsiaTheme="minorHAnsi" w:hAnsiTheme="minorHAnsi" w:cs="TTE17D7BA8t00"/>
         </w:rPr>
-        <w:t xml:space="preserve">para se dissimular e invadir </w:t>
-      </w:r>
-      <w:r>
-        <w:rPr>
-          <w:rFonts w:asciiTheme="minorHAnsi" w:eastAsiaTheme="minorHAnsi" w:hAnsiTheme="minorHAnsi" w:cs="TTE17D7BA8t00"/>
-        </w:rPr>
-        <w:t>sistemas</w:t>
-      </w:r>
-      <w:r>
-        <w:rPr>
-          <w:rFonts w:asciiTheme="minorHAnsi" w:eastAsiaTheme="minorHAnsi" w:hAnsiTheme="minorHAnsi" w:cs="TTE17D7BA8t00"/>
-        </w:rPr>
-        <w:t xml:space="preserve"> sem causar suspeitas.</w:t>
+        <w:t>Usa muito c</w:t>
+      </w:r>
+      <w:r>
+        <w:rPr>
+          <w:rFonts w:asciiTheme="minorHAnsi" w:eastAsiaTheme="minorHAnsi" w:hAnsiTheme="minorHAnsi" w:cs="TTE17D7BA8t00"/>
+        </w:rPr>
+        <w:t>ampanha</w:t>
+      </w:r>
+      <w:r>
+        <w:rPr>
+          <w:rFonts w:asciiTheme="minorHAnsi" w:eastAsiaTheme="minorHAnsi" w:hAnsiTheme="minorHAnsi" w:cs="TTE17D7BA8t00"/>
+        </w:rPr>
+        <w:t>s por e-mail</w:t>
+      </w:r>
+      <w:r>
+        <w:rPr>
+          <w:rFonts w:asciiTheme="minorHAnsi" w:eastAsiaTheme="minorHAnsi" w:hAnsiTheme="minorHAnsi" w:cs="TTE17D7BA8t00"/>
+        </w:rPr>
+        <w:t>.</w:t>
       </w:r>
     </w:p>
     <w:p>
@@ -1624,106 +1674,103 @@
         <w:ind w:firstLine="708"/>
         <w:jc w:val="both"/>
         <w:rPr>
-          <w:rFonts w:asciiTheme="minorHAnsi" w:eastAsiaTheme="minorHAnsi" w:hAnsiTheme="minorHAnsi" w:cs="TTE17D7BA8t00"/>
-        </w:rPr>
-      </w:pPr>
-      <w:proofErr w:type="spellStart"/>
+          <w:rFonts w:asciiTheme="minorHAnsi" w:hAnsiTheme="minorHAnsi"/>
+          <w:b/>
+          <w:color w:val="000000" w:themeColor="text1"/>
+        </w:rPr>
+      </w:pPr>
       <w:r>
         <w:rPr>
           <w:rFonts w:asciiTheme="minorHAnsi" w:eastAsiaTheme="minorHAnsi" w:hAnsiTheme="minorHAnsi" w:cs="TTE17D7BA8t00"/>
           <w:i/>
         </w:rPr>
-        <w:t>Phishing</w:t>
-      </w:r>
-      <w:proofErr w:type="spellEnd"/>
+        <w:t>Ransomware</w:t>
+      </w:r>
+      <w:r>
+        <w:rPr>
+          <w:rFonts w:asciiTheme="minorHAnsi" w:eastAsiaTheme="minorHAnsi" w:hAnsiTheme="minorHAnsi" w:cs="TTE17D7BA8t00"/>
+        </w:rPr>
+        <w:t>.</w:t>
+      </w:r>
+      <w:r>
+        <w:rPr>
+          <w:rFonts w:asciiTheme="minorHAnsi" w:eastAsiaTheme="minorHAnsi" w:hAnsiTheme="minorHAnsi" w:cs="TTE17D7BA8t00"/>
+        </w:rPr>
+        <w:t xml:space="preserve"> De acordo com Liska e G</w:t>
+      </w:r>
+      <w:r>
+        <w:rPr>
+          <w:rFonts w:asciiTheme="minorHAnsi" w:eastAsiaTheme="minorHAnsi" w:hAnsiTheme="minorHAnsi" w:cs="TTE17D7BA8t00"/>
+        </w:rPr>
+        <w:t>allo (2017), é um</w:t>
+      </w:r>
+      <w:r>
+        <w:rPr>
+          <w:rFonts w:asciiTheme="minorHAnsi" w:eastAsiaTheme="minorHAnsi" w:hAnsiTheme="minorHAnsi" w:cs="TTE17D7BA8t00"/>
+        </w:rPr>
+        <w:t xml:space="preserve"> </w:t>
+      </w:r>
       <w:r>
         <w:rPr>
           <w:rFonts w:asciiTheme="minorHAnsi" w:eastAsiaTheme="minorHAnsi" w:hAnsiTheme="minorHAnsi" w:cs="TTE17D7BA8t00"/>
           <w:i/>
         </w:rPr>
-        <w:t xml:space="preserve"> </w:t>
-      </w:r>
-      <w:proofErr w:type="spellStart"/>
+        <w:t>Malware</w:t>
+      </w:r>
+      <w:r>
+        <w:rPr>
+          <w:rFonts w:asciiTheme="minorHAnsi" w:eastAsiaTheme="minorHAnsi" w:hAnsiTheme="minorHAnsi" w:cs="TTE17D7BA8t00"/>
+        </w:rPr>
+        <w:t xml:space="preserve"> que atua nas </w:t>
+      </w:r>
+      <w:r>
+        <w:rPr>
+          <w:rFonts w:asciiTheme="minorHAnsi" w:eastAsiaTheme="minorHAnsi" w:hAnsiTheme="minorHAnsi" w:cs="TTE17D7BA8t00"/>
+        </w:rPr>
+        <w:t xml:space="preserve">fases: implantação, instalação, comando e controle, destruição e extorsão. </w:t>
+      </w:r>
+      <w:r>
+        <w:rPr>
+          <w:rFonts w:asciiTheme="minorHAnsi" w:eastAsiaTheme="minorHAnsi" w:hAnsiTheme="minorHAnsi" w:cs="TTE17D7BA8t00"/>
+        </w:rPr>
+        <w:t>Bloqueia</w:t>
+      </w:r>
+      <w:r>
+        <w:rPr>
+          <w:rFonts w:asciiTheme="minorHAnsi" w:eastAsiaTheme="minorHAnsi" w:hAnsiTheme="minorHAnsi" w:cs="TTE17D7BA8t00"/>
+        </w:rPr>
+        <w:t xml:space="preserve"> e/ou restringe</w:t>
+      </w:r>
+      <w:r>
+        <w:rPr>
+          <w:rFonts w:asciiTheme="minorHAnsi" w:eastAsiaTheme="minorHAnsi" w:hAnsiTheme="minorHAnsi" w:cs="TTE17D7BA8t00"/>
+        </w:rPr>
+        <w:t xml:space="preserve"> o acesso à</w:t>
+      </w:r>
+      <w:r>
+        <w:rPr>
+          <w:rFonts w:asciiTheme="minorHAnsi" w:eastAsiaTheme="minorHAnsi" w:hAnsiTheme="minorHAnsi" w:cs="TTE17D7BA8t00"/>
+        </w:rPr>
+        <w:t xml:space="preserve"> arquivos, em geral</w:t>
+      </w:r>
+      <w:r>
+        <w:rPr>
+          <w:rFonts w:asciiTheme="minorHAnsi" w:eastAsiaTheme="minorHAnsi" w:hAnsiTheme="minorHAnsi" w:cs="TTE17D7BA8t00"/>
+        </w:rPr>
+        <w:t xml:space="preserve"> criptografados, e exige</w:t>
+      </w:r>
+      <w:r>
+        <w:rPr>
+          <w:rFonts w:asciiTheme="minorHAnsi" w:eastAsiaTheme="minorHAnsi" w:hAnsiTheme="minorHAnsi" w:cs="TTE17D7BA8t00"/>
+        </w:rPr>
+        <w:t xml:space="preserve"> um resgate, que deverá ser pago em frações de </w:t>
+      </w:r>
       <w:r>
         <w:rPr>
           <w:rFonts w:asciiTheme="minorHAnsi" w:eastAsiaTheme="minorHAnsi" w:hAnsiTheme="minorHAnsi" w:cs="TTE17D7BA8t00"/>
           <w:i/>
         </w:rPr>
-        <w:t>scam</w:t>
-      </w:r>
-      <w:proofErr w:type="spellEnd"/>
-      <w:r>
-        <w:rPr>
-          <w:rFonts w:asciiTheme="minorHAnsi" w:eastAsiaTheme="minorHAnsi" w:hAnsiTheme="minorHAnsi" w:cs="TTE17D7BA8t00"/>
-          <w:i/>
-        </w:rPr>
-        <w:t xml:space="preserve"> (pescaria)</w:t>
-      </w:r>
-      <w:r>
-        <w:rPr>
-          <w:rFonts w:asciiTheme="minorHAnsi" w:eastAsiaTheme="minorHAnsi" w:hAnsiTheme="minorHAnsi" w:cs="TTE17D7BA8t00"/>
-        </w:rPr>
-        <w:t xml:space="preserve">. </w:t>
-      </w:r>
-      <w:r>
-        <w:rPr>
-          <w:rFonts w:asciiTheme="minorHAnsi" w:eastAsiaTheme="minorHAnsi" w:hAnsiTheme="minorHAnsi" w:cs="TTE17D7BA8t00"/>
-        </w:rPr>
-        <w:t>F</w:t>
-      </w:r>
-      <w:r>
-        <w:rPr>
-          <w:rFonts w:asciiTheme="minorHAnsi" w:eastAsiaTheme="minorHAnsi" w:hAnsiTheme="minorHAnsi" w:cs="TTE17D7BA8t00"/>
-        </w:rPr>
-        <w:t>az uso de iscas para atrair os indoutos</w:t>
-      </w:r>
-      <w:r>
-        <w:rPr>
-          <w:rFonts w:asciiTheme="minorHAnsi" w:eastAsiaTheme="minorHAnsi" w:hAnsiTheme="minorHAnsi" w:cs="TTE17D7BA8t00"/>
-        </w:rPr>
-        <w:t xml:space="preserve"> (ALECRIM, 2013)</w:t>
-      </w:r>
-      <w:r>
-        <w:rPr>
-          <w:rFonts w:asciiTheme="minorHAnsi" w:eastAsiaTheme="minorHAnsi" w:hAnsiTheme="minorHAnsi" w:cs="TTE17D7BA8t00"/>
-        </w:rPr>
-        <w:t>.</w:t>
-      </w:r>
-      <w:r>
-        <w:rPr>
-          <w:rFonts w:asciiTheme="minorHAnsi" w:eastAsiaTheme="minorHAnsi" w:hAnsiTheme="minorHAnsi" w:cs="TTE17D7BA8t00"/>
-        </w:rPr>
-        <w:t xml:space="preserve"> </w:t>
-      </w:r>
-      <w:r>
-        <w:rPr>
-          <w:rFonts w:asciiTheme="minorHAnsi" w:eastAsiaTheme="minorHAnsi" w:hAnsiTheme="minorHAnsi" w:cs="TTE17D7BA8t00"/>
-        </w:rPr>
-        <w:t>Usa muito c</w:t>
-      </w:r>
-      <w:r>
-        <w:rPr>
-          <w:rFonts w:asciiTheme="minorHAnsi" w:eastAsiaTheme="minorHAnsi" w:hAnsiTheme="minorHAnsi" w:cs="TTE17D7BA8t00"/>
-        </w:rPr>
-        <w:t>ampanha</w:t>
-      </w:r>
-      <w:r>
-        <w:rPr>
-          <w:rFonts w:asciiTheme="minorHAnsi" w:eastAsiaTheme="minorHAnsi" w:hAnsiTheme="minorHAnsi" w:cs="TTE17D7BA8t00"/>
-        </w:rPr>
-        <w:t xml:space="preserve">s por e-mail </w:t>
-      </w:r>
-      <w:r>
-        <w:rPr>
-          <w:rFonts w:asciiTheme="minorHAnsi" w:eastAsiaTheme="minorHAnsi" w:hAnsiTheme="minorHAnsi" w:cs="TTE17D7BA8t00"/>
-        </w:rPr>
-        <w:t>(</w:t>
-      </w:r>
-      <w:r>
-        <w:rPr>
-          <w:rFonts w:asciiTheme="minorHAnsi" w:eastAsiaTheme="minorHAnsi" w:hAnsiTheme="minorHAnsi" w:cs="TTE17D7BA8t00"/>
-        </w:rPr>
-        <w:t>STAVROULAKIS</w:t>
+        <w:t>bitcoins</w:t>
       </w:r>
       <w:r>
         <w:rPr>
@@ -1735,175 +1782,19 @@
         <w:rPr>
           <w:rFonts w:asciiTheme="minorHAnsi" w:eastAsiaTheme="minorHAnsi" w:hAnsiTheme="minorHAnsi" w:cs="TTE17D7BA8t00"/>
         </w:rPr>
-        <w:t>STAMP</w:t>
-      </w:r>
-      <w:r>
-        <w:rPr>
-          <w:rFonts w:asciiTheme="minorHAnsi" w:eastAsiaTheme="minorHAnsi" w:hAnsiTheme="minorHAnsi" w:cs="TTE17D7BA8t00"/>
-        </w:rPr>
-        <w:t>, 2010)</w:t>
-      </w:r>
-      <w:r>
-        <w:rPr>
-          <w:rFonts w:asciiTheme="minorHAnsi" w:eastAsiaTheme="minorHAnsi" w:hAnsiTheme="minorHAnsi" w:cs="TTE17D7BA8t00"/>
-        </w:rPr>
-        <w:t>.</w:t>
-      </w:r>
-    </w:p>
-    <w:p>
-      <w:pPr>
-        <w:ind w:firstLine="708"/>
-        <w:jc w:val="both"/>
-        <w:rPr>
-          <w:rFonts w:asciiTheme="minorHAnsi" w:hAnsiTheme="minorHAnsi"/>
-          <w:b/>
-          <w:color w:val="000000" w:themeColor="text1"/>
-        </w:rPr>
-      </w:pPr>
-      <w:proofErr w:type="spellStart"/>
-      <w:r>
-        <w:rPr>
-          <w:rFonts w:asciiTheme="minorHAnsi" w:eastAsiaTheme="minorHAnsi" w:hAnsiTheme="minorHAnsi" w:cs="TTE17D7BA8t00"/>
-          <w:i/>
-        </w:rPr>
-        <w:t>Ransomware</w:t>
-      </w:r>
-      <w:proofErr w:type="spellEnd"/>
-      <w:r>
-        <w:rPr>
-          <w:rFonts w:asciiTheme="minorHAnsi" w:eastAsiaTheme="minorHAnsi" w:hAnsiTheme="minorHAnsi" w:cs="TTE17D7BA8t00"/>
-        </w:rPr>
-        <w:t>.</w:t>
-      </w:r>
-      <w:r>
-        <w:rPr>
-          <w:rFonts w:asciiTheme="minorHAnsi" w:eastAsiaTheme="minorHAnsi" w:hAnsiTheme="minorHAnsi" w:cs="TTE17D7BA8t00"/>
-        </w:rPr>
-        <w:t xml:space="preserve"> De acordo com </w:t>
-      </w:r>
-      <w:proofErr w:type="spellStart"/>
-      <w:r>
-        <w:rPr>
-          <w:rFonts w:asciiTheme="minorHAnsi" w:eastAsiaTheme="minorHAnsi" w:hAnsiTheme="minorHAnsi" w:cs="TTE17D7BA8t00"/>
-        </w:rPr>
-        <w:t>Liska</w:t>
-      </w:r>
-      <w:proofErr w:type="spellEnd"/>
-      <w:r>
-        <w:rPr>
-          <w:rFonts w:asciiTheme="minorHAnsi" w:eastAsiaTheme="minorHAnsi" w:hAnsiTheme="minorHAnsi" w:cs="TTE17D7BA8t00"/>
-        </w:rPr>
-        <w:t xml:space="preserve"> e </w:t>
-      </w:r>
-      <w:proofErr w:type="spellStart"/>
-      <w:r>
-        <w:rPr>
-          <w:rFonts w:asciiTheme="minorHAnsi" w:eastAsiaTheme="minorHAnsi" w:hAnsiTheme="minorHAnsi" w:cs="TTE17D7BA8t00"/>
-        </w:rPr>
-        <w:t>G</w:t>
-      </w:r>
-      <w:r>
-        <w:rPr>
-          <w:rFonts w:asciiTheme="minorHAnsi" w:eastAsiaTheme="minorHAnsi" w:hAnsiTheme="minorHAnsi" w:cs="TTE17D7BA8t00"/>
-        </w:rPr>
-        <w:t>allo</w:t>
-      </w:r>
-      <w:proofErr w:type="spellEnd"/>
-      <w:r>
-        <w:rPr>
-          <w:rFonts w:asciiTheme="minorHAnsi" w:eastAsiaTheme="minorHAnsi" w:hAnsiTheme="minorHAnsi" w:cs="TTE17D7BA8t00"/>
-        </w:rPr>
-        <w:t xml:space="preserve"> (2017), é um</w:t>
-      </w:r>
-      <w:r>
-        <w:rPr>
-          <w:rFonts w:asciiTheme="minorHAnsi" w:eastAsiaTheme="minorHAnsi" w:hAnsiTheme="minorHAnsi" w:cs="TTE17D7BA8t00"/>
-        </w:rPr>
-        <w:t xml:space="preserve"> </w:t>
-      </w:r>
-      <w:proofErr w:type="spellStart"/>
-      <w:r>
-        <w:rPr>
-          <w:rFonts w:asciiTheme="minorHAnsi" w:eastAsiaTheme="minorHAnsi" w:hAnsiTheme="minorHAnsi" w:cs="TTE17D7BA8t00"/>
-          <w:i/>
-        </w:rPr>
-        <w:t>Malware</w:t>
-      </w:r>
-      <w:proofErr w:type="spellEnd"/>
-      <w:r>
-        <w:rPr>
-          <w:rFonts w:asciiTheme="minorHAnsi" w:eastAsiaTheme="minorHAnsi" w:hAnsiTheme="minorHAnsi" w:cs="TTE17D7BA8t00"/>
-        </w:rPr>
-        <w:t xml:space="preserve"> que atua nas </w:t>
-      </w:r>
-      <w:r>
-        <w:rPr>
-          <w:rFonts w:asciiTheme="minorHAnsi" w:eastAsiaTheme="minorHAnsi" w:hAnsiTheme="minorHAnsi" w:cs="TTE17D7BA8t00"/>
-        </w:rPr>
-        <w:t xml:space="preserve">fases: implantação, instalação, comando e controle, destruição e extorsão. </w:t>
-      </w:r>
-      <w:r>
-        <w:rPr>
-          <w:rFonts w:asciiTheme="minorHAnsi" w:eastAsiaTheme="minorHAnsi" w:hAnsiTheme="minorHAnsi" w:cs="TTE17D7BA8t00"/>
-        </w:rPr>
-        <w:t>Bloqueia</w:t>
-      </w:r>
-      <w:r>
-        <w:rPr>
-          <w:rFonts w:asciiTheme="minorHAnsi" w:eastAsiaTheme="minorHAnsi" w:hAnsiTheme="minorHAnsi" w:cs="TTE17D7BA8t00"/>
-        </w:rPr>
-        <w:t xml:space="preserve"> e/ou restringe</w:t>
-      </w:r>
-      <w:r>
-        <w:rPr>
-          <w:rFonts w:asciiTheme="minorHAnsi" w:eastAsiaTheme="minorHAnsi" w:hAnsiTheme="minorHAnsi" w:cs="TTE17D7BA8t00"/>
-        </w:rPr>
-        <w:t xml:space="preserve"> o acesso à</w:t>
-      </w:r>
-      <w:r>
-        <w:rPr>
-          <w:rFonts w:asciiTheme="minorHAnsi" w:eastAsiaTheme="minorHAnsi" w:hAnsiTheme="minorHAnsi" w:cs="TTE17D7BA8t00"/>
-        </w:rPr>
-        <w:t xml:space="preserve"> arquivos, em geral</w:t>
-      </w:r>
-      <w:r>
-        <w:rPr>
-          <w:rFonts w:asciiTheme="minorHAnsi" w:eastAsiaTheme="minorHAnsi" w:hAnsiTheme="minorHAnsi" w:cs="TTE17D7BA8t00"/>
-        </w:rPr>
-        <w:t xml:space="preserve"> criptografados, e exige</w:t>
-      </w:r>
-      <w:r>
-        <w:rPr>
-          <w:rFonts w:asciiTheme="minorHAnsi" w:eastAsiaTheme="minorHAnsi" w:hAnsiTheme="minorHAnsi" w:cs="TTE17D7BA8t00"/>
-        </w:rPr>
-        <w:t xml:space="preserve"> um resgate, que deverá ser pago em frações de </w:t>
-      </w:r>
-      <w:proofErr w:type="spellStart"/>
-      <w:r>
-        <w:rPr>
-          <w:rFonts w:asciiTheme="minorHAnsi" w:eastAsiaTheme="minorHAnsi" w:hAnsiTheme="minorHAnsi" w:cs="TTE17D7BA8t00"/>
-          <w:i/>
-        </w:rPr>
-        <w:t>bitcoins</w:t>
-      </w:r>
-      <w:proofErr w:type="spellEnd"/>
-      <w:r>
-        <w:rPr>
-          <w:rFonts w:asciiTheme="minorHAnsi" w:eastAsiaTheme="minorHAnsi" w:hAnsiTheme="minorHAnsi" w:cs="TTE17D7BA8t00"/>
-        </w:rPr>
-        <w:t xml:space="preserve">, para </w:t>
-      </w:r>
-      <w:r>
-        <w:rPr>
-          <w:rFonts w:asciiTheme="minorHAnsi" w:eastAsiaTheme="minorHAnsi" w:hAnsiTheme="minorHAnsi" w:cs="TTE17D7BA8t00"/>
-        </w:rPr>
-        <w:t>restauraç</w:t>
-      </w:r>
-      <w:r>
-        <w:rPr>
-          <w:rFonts w:asciiTheme="minorHAnsi" w:eastAsiaTheme="minorHAnsi" w:hAnsiTheme="minorHAnsi" w:cs="TTE17D7BA8t00"/>
-        </w:rPr>
-        <w:t>ão dos dados</w:t>
+        <w:t xml:space="preserve">que </w:t>
+      </w:r>
+      <w:r>
+        <w:rPr>
+          <w:rFonts w:asciiTheme="minorHAnsi" w:eastAsiaTheme="minorHAnsi" w:hAnsiTheme="minorHAnsi" w:cs="TTE17D7BA8t00"/>
+        </w:rPr>
+        <w:t>é uma moeda</w:t>
+      </w:r>
+      <w:r>
+        <w:rPr>
+          <w:rFonts w:asciiTheme="minorHAnsi" w:eastAsiaTheme="minorHAnsi" w:hAnsiTheme="minorHAnsi" w:cs="TTE17D7BA8t00"/>
+        </w:rPr>
+        <w:t xml:space="preserve"> digital, sem um governo emissor e que tem seu valor determinado pelos indivíduos que atuam no mercado (ULRICH, 2014)</w:t>
       </w:r>
       <w:r>
         <w:rPr>
@@ -2031,576 +1922,19 @@
         <w:rPr>
           <w:rFonts w:asciiTheme="minorHAnsi" w:eastAsiaTheme="minorHAnsi" w:hAnsiTheme="minorHAnsi" w:cs="TTE17D7BA8t00"/>
         </w:rPr>
+        <w:t>.</w:t>
+      </w:r>
+      <w:r>
+        <w:rPr>
+          <w:rFonts w:asciiTheme="minorHAnsi" w:eastAsiaTheme="minorHAnsi" w:hAnsiTheme="minorHAnsi" w:cs="TTE17D7BA8t00"/>
+        </w:rPr>
         <w:t xml:space="preserve"> </w:t>
       </w:r>
       <w:r>
         <w:rPr>
           <w:rFonts w:asciiTheme="minorHAnsi" w:eastAsiaTheme="minorHAnsi" w:hAnsiTheme="minorHAnsi" w:cs="TTE17D7BA8t00"/>
         </w:rPr>
-        <w:t>(ROQUE, 2007)</w:t>
-      </w:r>
-      <w:r>
-        <w:rPr>
-          <w:rFonts w:asciiTheme="minorHAnsi" w:eastAsiaTheme="minorHAnsi" w:hAnsiTheme="minorHAnsi" w:cs="TTE17D7BA8t00"/>
-        </w:rPr>
-        <w:t>.</w:t>
-      </w:r>
-      <w:r>
-        <w:rPr>
-          <w:rFonts w:asciiTheme="minorHAnsi" w:eastAsiaTheme="minorHAnsi" w:hAnsiTheme="minorHAnsi" w:cs="TTE17D7BA8t00"/>
-        </w:rPr>
-        <w:t xml:space="preserve"> </w:t>
-      </w:r>
-      <w:r>
-        <w:rPr>
-          <w:rFonts w:asciiTheme="minorHAnsi" w:eastAsiaTheme="minorHAnsi" w:hAnsiTheme="minorHAnsi" w:cs="TTE17D7BA8t00"/>
-        </w:rPr>
-        <w:t xml:space="preserve">Os </w:t>
-      </w:r>
-      <w:r>
-        <w:rPr>
-          <w:rFonts w:asciiTheme="minorHAnsi" w:eastAsiaTheme="minorHAnsi" w:hAnsiTheme="minorHAnsi" w:cs="TTE17D7BA8t00"/>
-        </w:rPr>
-        <w:t>invasores</w:t>
-      </w:r>
-      <w:r>
-        <w:rPr>
-          <w:rFonts w:asciiTheme="minorHAnsi" w:eastAsiaTheme="minorHAnsi" w:hAnsiTheme="minorHAnsi" w:cs="TTE17D7BA8t00"/>
-        </w:rPr>
-        <w:t xml:space="preserve"> são</w:t>
-      </w:r>
-      <w:r>
-        <w:rPr>
-          <w:rFonts w:asciiTheme="minorHAnsi" w:eastAsiaTheme="minorHAnsi" w:hAnsiTheme="minorHAnsi" w:cs="TTE17D7BA8t00"/>
-        </w:rPr>
-        <w:t xml:space="preserve"> </w:t>
-      </w:r>
-      <w:r>
-        <w:rPr>
-          <w:rFonts w:asciiTheme="minorHAnsi" w:eastAsiaTheme="minorHAnsi" w:hAnsiTheme="minorHAnsi" w:cs="TTE17D7BA8t00"/>
-        </w:rPr>
-        <w:t>nomeados como (</w:t>
-      </w:r>
-      <w:r>
-        <w:rPr>
-          <w:rFonts w:asciiTheme="minorHAnsi" w:eastAsiaTheme="minorHAnsi" w:hAnsiTheme="minorHAnsi" w:cs="TTE17D7BA8t00"/>
-        </w:rPr>
-        <w:t>HOFFMAN, 2013</w:t>
-      </w:r>
-      <w:r>
-        <w:rPr>
-          <w:rFonts w:asciiTheme="minorHAnsi" w:eastAsiaTheme="minorHAnsi" w:hAnsiTheme="minorHAnsi" w:cs="TTE17D7BA8t00"/>
-        </w:rPr>
-        <w:t>):</w:t>
-      </w:r>
-    </w:p>
-    <w:p>
-      <w:pPr>
-        <w:pStyle w:val="PargrafodaLista"/>
-        <w:numPr>
-          <w:ilvl w:val="0"/>
-          <w:numId w:val="9"/>
-        </w:numPr>
-        <w:autoSpaceDE w:val="0"/>
-        <w:autoSpaceDN w:val="0"/>
-        <w:adjustRightInd w:val="0"/>
-        <w:jc w:val="both"/>
-        <w:rPr>
-          <w:rFonts w:asciiTheme="minorHAnsi" w:eastAsiaTheme="minorHAnsi" w:hAnsiTheme="minorHAnsi" w:cs="TTE17D7BA8t00"/>
-        </w:rPr>
-      </w:pPr>
-      <w:r>
-        <w:rPr>
-          <w:rFonts w:asciiTheme="minorHAnsi" w:eastAsiaTheme="minorHAnsi" w:hAnsiTheme="minorHAnsi" w:cs="TTE17D7BA8t00"/>
-          <w:i/>
-        </w:rPr>
-        <w:t xml:space="preserve">White </w:t>
-      </w:r>
-      <w:proofErr w:type="spellStart"/>
-      <w:r>
-        <w:rPr>
-          <w:rFonts w:asciiTheme="minorHAnsi" w:eastAsiaTheme="minorHAnsi" w:hAnsiTheme="minorHAnsi" w:cs="TTE17D7BA8t00"/>
-          <w:i/>
-        </w:rPr>
-        <w:t>Hat</w:t>
-      </w:r>
-      <w:proofErr w:type="spellEnd"/>
-      <w:r>
-        <w:rPr>
-          <w:rFonts w:asciiTheme="minorHAnsi" w:eastAsiaTheme="minorHAnsi" w:hAnsiTheme="minorHAnsi" w:cs="TTE17D7BA8t00"/>
-          <w:i/>
-        </w:rPr>
-        <w:t xml:space="preserve"> </w:t>
-      </w:r>
-      <w:r>
-        <w:rPr>
-          <w:rFonts w:asciiTheme="minorHAnsi" w:eastAsiaTheme="minorHAnsi" w:hAnsiTheme="minorHAnsi" w:cs="TTE17D7BA8t00"/>
-          <w:i/>
-        </w:rPr>
-        <w:t>Hacker</w:t>
-      </w:r>
-      <w:r>
-        <w:rPr>
-          <w:rFonts w:asciiTheme="minorHAnsi" w:eastAsiaTheme="minorHAnsi" w:hAnsiTheme="minorHAnsi" w:cs="TTE17D7BA8t00"/>
-        </w:rPr>
-        <w:t xml:space="preserve"> (</w:t>
-      </w:r>
-      <w:r>
-        <w:rPr>
-          <w:rFonts w:asciiTheme="minorHAnsi" w:eastAsiaTheme="minorHAnsi" w:hAnsiTheme="minorHAnsi" w:cs="TTE17D7BA8t00"/>
-          <w:i/>
-        </w:rPr>
-        <w:t>hacker</w:t>
-      </w:r>
-      <w:r>
-        <w:rPr>
-          <w:rFonts w:asciiTheme="minorHAnsi" w:eastAsiaTheme="minorHAnsi" w:hAnsiTheme="minorHAnsi" w:cs="TTE17D7BA8t00"/>
-        </w:rPr>
-        <w:t xml:space="preserve"> do chapéu branco): </w:t>
-      </w:r>
-      <w:r>
-        <w:rPr>
-          <w:rFonts w:asciiTheme="minorHAnsi" w:eastAsiaTheme="minorHAnsi" w:hAnsiTheme="minorHAnsi" w:cs="TTE17D7BA8t00"/>
-        </w:rPr>
-        <w:t>invade</w:t>
-      </w:r>
-      <w:r>
-        <w:rPr>
-          <w:rFonts w:asciiTheme="minorHAnsi" w:eastAsiaTheme="minorHAnsi" w:hAnsiTheme="minorHAnsi" w:cs="TTE17D7BA8t00"/>
-        </w:rPr>
-        <w:t xml:space="preserve"> sistemas por prazer, mas n</w:t>
-      </w:r>
-      <w:r>
-        <w:rPr>
-          <w:rFonts w:asciiTheme="minorHAnsi" w:eastAsiaTheme="minorHAnsi" w:hAnsiTheme="minorHAnsi" w:cs="TTE17D7BA8t00"/>
-        </w:rPr>
-        <w:t>ão para causar danos</w:t>
-      </w:r>
-      <w:r>
-        <w:rPr>
-          <w:rFonts w:asciiTheme="minorHAnsi" w:eastAsiaTheme="minorHAnsi" w:hAnsiTheme="minorHAnsi" w:cs="TTE17D7BA8t00"/>
-        </w:rPr>
-        <w:t>.</w:t>
-      </w:r>
-    </w:p>
-    <w:p>
-      <w:pPr>
-        <w:pStyle w:val="PargrafodaLista"/>
-        <w:numPr>
-          <w:ilvl w:val="0"/>
-          <w:numId w:val="9"/>
-        </w:numPr>
-        <w:autoSpaceDE w:val="0"/>
-        <w:autoSpaceDN w:val="0"/>
-        <w:adjustRightInd w:val="0"/>
-        <w:jc w:val="both"/>
-        <w:rPr>
-          <w:rFonts w:asciiTheme="minorHAnsi" w:eastAsiaTheme="minorHAnsi" w:hAnsiTheme="minorHAnsi" w:cs="TTE17D7BA8t00"/>
-        </w:rPr>
-      </w:pPr>
-      <w:r>
-        <w:rPr>
-          <w:rFonts w:asciiTheme="minorHAnsi" w:eastAsiaTheme="minorHAnsi" w:hAnsiTheme="minorHAnsi" w:cs="TTE17D7BA8t00"/>
-          <w:i/>
-        </w:rPr>
-        <w:t xml:space="preserve">Black </w:t>
-      </w:r>
-      <w:proofErr w:type="spellStart"/>
-      <w:r>
-        <w:rPr>
-          <w:rFonts w:asciiTheme="minorHAnsi" w:eastAsiaTheme="minorHAnsi" w:hAnsiTheme="minorHAnsi" w:cs="TTE17D7BA8t00"/>
-          <w:i/>
-        </w:rPr>
-        <w:t>Hat</w:t>
-      </w:r>
-      <w:proofErr w:type="spellEnd"/>
-      <w:r>
-        <w:rPr>
-          <w:rFonts w:asciiTheme="minorHAnsi" w:eastAsiaTheme="minorHAnsi" w:hAnsiTheme="minorHAnsi" w:cs="TTE17D7BA8t00"/>
-          <w:i/>
-        </w:rPr>
-        <w:t xml:space="preserve"> </w:t>
-      </w:r>
-      <w:r>
-        <w:rPr>
-          <w:rFonts w:asciiTheme="minorHAnsi" w:eastAsiaTheme="minorHAnsi" w:hAnsiTheme="minorHAnsi" w:cs="TTE17D7BA8t00"/>
-          <w:i/>
-        </w:rPr>
-        <w:t>Hacker</w:t>
-      </w:r>
-      <w:r>
-        <w:rPr>
-          <w:rFonts w:asciiTheme="minorHAnsi" w:eastAsiaTheme="minorHAnsi" w:hAnsiTheme="minorHAnsi" w:cs="TTE17D7BA8t00"/>
-        </w:rPr>
-        <w:t xml:space="preserve"> (</w:t>
-      </w:r>
-      <w:r>
-        <w:rPr>
-          <w:rFonts w:asciiTheme="minorHAnsi" w:eastAsiaTheme="minorHAnsi" w:hAnsiTheme="minorHAnsi" w:cs="TTE17D7BA8t00"/>
-          <w:i/>
-        </w:rPr>
-        <w:t>hacker</w:t>
-      </w:r>
-      <w:r>
-        <w:rPr>
-          <w:rFonts w:asciiTheme="minorHAnsi" w:eastAsiaTheme="minorHAnsi" w:hAnsiTheme="minorHAnsi" w:cs="TTE17D7BA8t00"/>
-        </w:rPr>
-        <w:t xml:space="preserve"> de chapéu preto): </w:t>
-      </w:r>
-      <w:r>
-        <w:rPr>
-          <w:rFonts w:asciiTheme="minorHAnsi" w:eastAsiaTheme="minorHAnsi" w:hAnsiTheme="minorHAnsi" w:cs="TTE17D7BA8t00"/>
-        </w:rPr>
-        <w:t>explor</w:t>
-      </w:r>
-      <w:r>
-        <w:rPr>
-          <w:rFonts w:asciiTheme="minorHAnsi" w:eastAsiaTheme="minorHAnsi" w:hAnsiTheme="minorHAnsi" w:cs="TTE17D7BA8t00"/>
-        </w:rPr>
-        <w:t>a as vulnerabilidades para causar danos</w:t>
-      </w:r>
-      <w:r>
-        <w:rPr>
-          <w:rFonts w:asciiTheme="minorHAnsi" w:eastAsiaTheme="minorHAnsi" w:hAnsiTheme="minorHAnsi" w:cs="TTE17D7BA8t00"/>
-        </w:rPr>
-        <w:t>.</w:t>
-      </w:r>
-    </w:p>
-    <w:p>
-      <w:pPr>
-        <w:pStyle w:val="PargrafodaLista"/>
-        <w:numPr>
-          <w:ilvl w:val="0"/>
-          <w:numId w:val="9"/>
-        </w:numPr>
-        <w:autoSpaceDE w:val="0"/>
-        <w:autoSpaceDN w:val="0"/>
-        <w:adjustRightInd w:val="0"/>
-        <w:jc w:val="both"/>
-        <w:rPr>
-          <w:rFonts w:asciiTheme="minorHAnsi" w:eastAsiaTheme="minorHAnsi" w:hAnsiTheme="minorHAnsi" w:cs="TTE17D7BA8t00"/>
-          <w:lang w:val="en-US"/>
-        </w:rPr>
-      </w:pPr>
-      <w:r>
-        <w:rPr>
-          <w:rFonts w:asciiTheme="minorHAnsi" w:eastAsiaTheme="minorHAnsi" w:hAnsiTheme="minorHAnsi" w:cs="TTE17D7BA8t00"/>
-          <w:i/>
-          <w:lang w:val="en-US"/>
-        </w:rPr>
-        <w:t xml:space="preserve">Gray Hat </w:t>
-      </w:r>
-      <w:r>
-        <w:rPr>
-          <w:rFonts w:asciiTheme="minorHAnsi" w:eastAsiaTheme="minorHAnsi" w:hAnsiTheme="minorHAnsi" w:cs="TTE17D7BA8t00"/>
-          <w:i/>
-          <w:lang w:val="en-US"/>
-        </w:rPr>
-        <w:t>Hacker</w:t>
-      </w:r>
-      <w:r>
-        <w:rPr>
-          <w:rFonts w:asciiTheme="minorHAnsi" w:eastAsiaTheme="minorHAnsi" w:hAnsiTheme="minorHAnsi" w:cs="TTE17D7BA8t00"/>
-          <w:lang w:val="en-US"/>
-        </w:rPr>
-        <w:t xml:space="preserve"> (</w:t>
-      </w:r>
-      <w:r>
-        <w:rPr>
-          <w:rFonts w:asciiTheme="minorHAnsi" w:eastAsiaTheme="minorHAnsi" w:hAnsiTheme="minorHAnsi" w:cs="TTE17D7BA8t00"/>
-          <w:i/>
-          <w:lang w:val="en-US"/>
-        </w:rPr>
-        <w:t>hacker</w:t>
-      </w:r>
-      <w:r>
-        <w:rPr>
-          <w:rFonts w:asciiTheme="minorHAnsi" w:eastAsiaTheme="minorHAnsi" w:hAnsiTheme="minorHAnsi" w:cs="TTE17D7BA8t00"/>
-          <w:lang w:val="en-US"/>
-        </w:rPr>
-        <w:t xml:space="preserve"> de </w:t>
-      </w:r>
-      <w:proofErr w:type="spellStart"/>
-      <w:r>
-        <w:rPr>
-          <w:rFonts w:asciiTheme="minorHAnsi" w:eastAsiaTheme="minorHAnsi" w:hAnsiTheme="minorHAnsi" w:cs="TTE17D7BA8t00"/>
-          <w:lang w:val="en-US"/>
-        </w:rPr>
-        <w:t>chapéu</w:t>
-      </w:r>
-      <w:proofErr w:type="spellEnd"/>
-      <w:r>
-        <w:rPr>
-          <w:rFonts w:asciiTheme="minorHAnsi" w:eastAsiaTheme="minorHAnsi" w:hAnsiTheme="minorHAnsi" w:cs="TTE17D7BA8t00"/>
-          <w:lang w:val="en-US"/>
-        </w:rPr>
-        <w:t xml:space="preserve"> </w:t>
-      </w:r>
-      <w:proofErr w:type="spellStart"/>
-      <w:r>
-        <w:rPr>
-          <w:rFonts w:asciiTheme="minorHAnsi" w:eastAsiaTheme="minorHAnsi" w:hAnsiTheme="minorHAnsi" w:cs="TTE17D7BA8t00"/>
-          <w:lang w:val="en-US"/>
-        </w:rPr>
-        <w:t>cinza</w:t>
-      </w:r>
-      <w:proofErr w:type="spellEnd"/>
-      <w:r>
-        <w:rPr>
-          <w:rFonts w:asciiTheme="minorHAnsi" w:eastAsiaTheme="minorHAnsi" w:hAnsiTheme="minorHAnsi" w:cs="TTE17D7BA8t00"/>
-          <w:lang w:val="en-US"/>
-        </w:rPr>
-        <w:t>):</w:t>
-      </w:r>
-      <w:r>
-        <w:rPr>
-          <w:rFonts w:asciiTheme="minorHAnsi" w:eastAsiaTheme="minorHAnsi" w:hAnsiTheme="minorHAnsi" w:cs="TTE17D7BA8t00"/>
-          <w:lang w:val="en-US"/>
-        </w:rPr>
-        <w:t xml:space="preserve"> </w:t>
-      </w:r>
-      <w:r>
-        <w:rPr>
-          <w:rFonts w:asciiTheme="minorHAnsi" w:eastAsiaTheme="minorHAnsi" w:hAnsiTheme="minorHAnsi" w:cs="TTE17D7BA8t00"/>
-          <w:i/>
-          <w:lang w:val="en-US"/>
-        </w:rPr>
-        <w:t>White Hat Hacker</w:t>
-      </w:r>
-      <w:r>
-        <w:rPr>
-          <w:rFonts w:asciiTheme="minorHAnsi" w:eastAsiaTheme="minorHAnsi" w:hAnsiTheme="minorHAnsi" w:cs="TTE17D7BA8t00"/>
-          <w:lang w:val="en-US"/>
-        </w:rPr>
-        <w:t xml:space="preserve"> </w:t>
-      </w:r>
-      <w:proofErr w:type="spellStart"/>
-      <w:r>
-        <w:rPr>
-          <w:rFonts w:asciiTheme="minorHAnsi" w:eastAsiaTheme="minorHAnsi" w:hAnsiTheme="minorHAnsi" w:cs="TTE17D7BA8t00"/>
-          <w:lang w:val="en-US"/>
-        </w:rPr>
-        <w:t>ou</w:t>
-      </w:r>
-      <w:proofErr w:type="spellEnd"/>
-      <w:r>
-        <w:rPr>
-          <w:rFonts w:asciiTheme="minorHAnsi" w:eastAsiaTheme="minorHAnsi" w:hAnsiTheme="minorHAnsi" w:cs="TTE17D7BA8t00"/>
-          <w:lang w:val="en-US"/>
-        </w:rPr>
-        <w:t xml:space="preserve"> </w:t>
-      </w:r>
-      <w:r>
-        <w:rPr>
-          <w:rFonts w:asciiTheme="minorHAnsi" w:eastAsiaTheme="minorHAnsi" w:hAnsiTheme="minorHAnsi" w:cs="TTE17D7BA8t00"/>
-          <w:i/>
-          <w:lang w:val="en-US"/>
-        </w:rPr>
-        <w:t>Black Hat Hacker</w:t>
-      </w:r>
-      <w:r>
-        <w:rPr>
-          <w:rFonts w:asciiTheme="minorHAnsi" w:eastAsiaTheme="minorHAnsi" w:hAnsiTheme="minorHAnsi" w:cs="TTE17D7BA8t00"/>
-          <w:lang w:val="en-US"/>
-        </w:rPr>
-        <w:t>.</w:t>
-      </w:r>
-      <w:r>
-        <w:rPr>
-          <w:rFonts w:asciiTheme="minorHAnsi" w:eastAsiaTheme="minorHAnsi" w:hAnsiTheme="minorHAnsi" w:cs="TTE17D7BA8t00"/>
-          <w:lang w:val="en-US"/>
-        </w:rPr>
-        <w:t xml:space="preserve"> </w:t>
-      </w:r>
-    </w:p>
-    <w:p>
-      <w:pPr>
-        <w:pStyle w:val="PargrafodaLista"/>
-        <w:numPr>
-          <w:ilvl w:val="0"/>
-          <w:numId w:val="9"/>
-        </w:numPr>
-        <w:autoSpaceDE w:val="0"/>
-        <w:autoSpaceDN w:val="0"/>
-        <w:adjustRightInd w:val="0"/>
-        <w:jc w:val="both"/>
-        <w:rPr>
-          <w:rFonts w:asciiTheme="minorHAnsi" w:eastAsiaTheme="minorHAnsi" w:hAnsiTheme="minorHAnsi" w:cs="TTE17D7BA8t00"/>
-        </w:rPr>
-      </w:pPr>
-      <w:r>
-        <w:rPr>
-          <w:rFonts w:asciiTheme="minorHAnsi" w:eastAsiaTheme="minorHAnsi" w:hAnsiTheme="minorHAnsi" w:cs="TTE17D7BA8t00"/>
-          <w:i/>
-        </w:rPr>
-        <w:t>Cracker</w:t>
-      </w:r>
-      <w:r>
-        <w:rPr>
-          <w:rFonts w:asciiTheme="minorHAnsi" w:eastAsiaTheme="minorHAnsi" w:hAnsiTheme="minorHAnsi" w:cs="TTE17D7BA8t00"/>
-        </w:rPr>
-        <w:t>: é aquele</w:t>
-      </w:r>
-      <w:r>
-        <w:rPr>
-          <w:rFonts w:asciiTheme="minorHAnsi" w:eastAsiaTheme="minorHAnsi" w:hAnsiTheme="minorHAnsi" w:cs="TTE17D7BA8t00"/>
-        </w:rPr>
-        <w:t xml:space="preserve"> que</w:t>
-      </w:r>
-      <w:r>
-        <w:rPr>
-          <w:rFonts w:asciiTheme="minorHAnsi" w:eastAsiaTheme="minorHAnsi" w:hAnsiTheme="minorHAnsi" w:cs="TTE17D7BA8t00"/>
-        </w:rPr>
-        <w:t>,</w:t>
-      </w:r>
-      <w:r>
-        <w:rPr>
-          <w:rFonts w:asciiTheme="minorHAnsi" w:eastAsiaTheme="minorHAnsi" w:hAnsiTheme="minorHAnsi" w:cs="TTE17D7BA8t00"/>
-        </w:rPr>
-        <w:t xml:space="preserve"> por exemplo, </w:t>
-      </w:r>
-      <w:r>
-        <w:rPr>
-          <w:rFonts w:asciiTheme="minorHAnsi" w:eastAsiaTheme="minorHAnsi" w:hAnsiTheme="minorHAnsi" w:cs="TTE17D7BA8t00"/>
-        </w:rPr>
-        <w:t xml:space="preserve">quebra as senhas de </w:t>
-      </w:r>
-      <w:r>
-        <w:rPr>
-          <w:rFonts w:asciiTheme="minorHAnsi" w:eastAsiaTheme="minorHAnsi" w:hAnsiTheme="minorHAnsi" w:cs="TTE17D7BA8t00"/>
-          <w:i/>
-        </w:rPr>
-        <w:t>softwares</w:t>
-      </w:r>
-      <w:r>
-        <w:rPr>
-          <w:rFonts w:asciiTheme="minorHAnsi" w:eastAsiaTheme="minorHAnsi" w:hAnsiTheme="minorHAnsi" w:cs="TTE17D7BA8t00"/>
-        </w:rPr>
-        <w:t>.</w:t>
-      </w:r>
-    </w:p>
-    <w:p>
-      <w:pPr>
-        <w:pStyle w:val="PargrafodaLista"/>
-        <w:numPr>
-          <w:ilvl w:val="0"/>
-          <w:numId w:val="9"/>
-        </w:numPr>
-        <w:autoSpaceDE w:val="0"/>
-        <w:autoSpaceDN w:val="0"/>
-        <w:adjustRightInd w:val="0"/>
-        <w:jc w:val="both"/>
-        <w:rPr>
-          <w:rFonts w:asciiTheme="minorHAnsi" w:eastAsiaTheme="minorHAnsi" w:hAnsiTheme="minorHAnsi" w:cs="TTE17D7BA8t00"/>
-        </w:rPr>
-      </w:pPr>
-      <w:proofErr w:type="spellStart"/>
-      <w:r>
-        <w:rPr>
-          <w:rFonts w:asciiTheme="minorHAnsi" w:eastAsiaTheme="minorHAnsi" w:hAnsiTheme="minorHAnsi" w:cs="TTE17D7BA8t00"/>
-          <w:i/>
-        </w:rPr>
-        <w:t>Phreakers</w:t>
-      </w:r>
-      <w:proofErr w:type="spellEnd"/>
-      <w:r>
-        <w:rPr>
-          <w:rFonts w:asciiTheme="minorHAnsi" w:eastAsiaTheme="minorHAnsi" w:hAnsiTheme="minorHAnsi" w:cs="TTE17D7BA8t00"/>
-        </w:rPr>
-        <w:t>:</w:t>
-      </w:r>
-      <w:r>
-        <w:rPr>
-          <w:rFonts w:asciiTheme="minorHAnsi" w:eastAsiaTheme="minorHAnsi" w:hAnsiTheme="minorHAnsi" w:cs="TTE17D7BA8t00"/>
-        </w:rPr>
-        <w:t xml:space="preserve"> são os especialistas em </w:t>
-      </w:r>
-      <w:proofErr w:type="spellStart"/>
-      <w:r>
-        <w:rPr>
-          <w:rFonts w:asciiTheme="minorHAnsi" w:eastAsiaTheme="minorHAnsi" w:hAnsiTheme="minorHAnsi" w:cs="TTE17D7BA8t00"/>
-        </w:rPr>
-        <w:t>ivandir</w:t>
-      </w:r>
-      <w:proofErr w:type="spellEnd"/>
-      <w:r>
-        <w:rPr>
-          <w:rFonts w:asciiTheme="minorHAnsi" w:eastAsiaTheme="minorHAnsi" w:hAnsiTheme="minorHAnsi" w:cs="TTE17D7BA8t00"/>
-        </w:rPr>
-        <w:t xml:space="preserve"> sistemas de telefonia</w:t>
-      </w:r>
-    </w:p>
-    <w:p>
-      <w:pPr>
-        <w:pStyle w:val="PargrafodaLista"/>
-        <w:numPr>
-          <w:ilvl w:val="0"/>
-          <w:numId w:val="9"/>
-        </w:numPr>
-        <w:autoSpaceDE w:val="0"/>
-        <w:autoSpaceDN w:val="0"/>
-        <w:adjustRightInd w:val="0"/>
-        <w:jc w:val="both"/>
-        <w:rPr>
-          <w:rFonts w:asciiTheme="minorHAnsi" w:eastAsiaTheme="minorHAnsi" w:hAnsiTheme="minorHAnsi" w:cs="TTE17D7BA8t00"/>
-        </w:rPr>
-      </w:pPr>
-      <w:proofErr w:type="spellStart"/>
-      <w:r>
-        <w:rPr>
-          <w:rFonts w:asciiTheme="minorHAnsi" w:eastAsiaTheme="minorHAnsi" w:hAnsiTheme="minorHAnsi" w:cs="TTE17D7BA8t00"/>
-          <w:i/>
-        </w:rPr>
-        <w:t>Lammer</w:t>
-      </w:r>
-      <w:proofErr w:type="spellEnd"/>
-      <w:r>
-        <w:rPr>
-          <w:rFonts w:asciiTheme="minorHAnsi" w:eastAsiaTheme="minorHAnsi" w:hAnsiTheme="minorHAnsi" w:cs="TTE17D7BA8t00"/>
-        </w:rPr>
-        <w:t>:</w:t>
-      </w:r>
-      <w:r>
-        <w:rPr>
-          <w:rFonts w:asciiTheme="minorHAnsi" w:eastAsiaTheme="minorHAnsi" w:hAnsiTheme="minorHAnsi" w:cs="TTE17D7BA8t00"/>
-        </w:rPr>
-        <w:t xml:space="preserve"> </w:t>
-      </w:r>
-      <w:r>
-        <w:rPr>
-          <w:rFonts w:asciiTheme="minorHAnsi" w:eastAsiaTheme="minorHAnsi" w:hAnsiTheme="minorHAnsi" w:cs="TTE17D7BA8t00"/>
-        </w:rPr>
-        <w:t>I</w:t>
-      </w:r>
-      <w:r>
-        <w:rPr>
-          <w:rFonts w:asciiTheme="minorHAnsi" w:eastAsiaTheme="minorHAnsi" w:hAnsiTheme="minorHAnsi" w:cs="TTE17D7BA8t00"/>
-        </w:rPr>
-        <w:t>niciantes</w:t>
-      </w:r>
-      <w:r>
-        <w:rPr>
-          <w:rFonts w:asciiTheme="minorHAnsi" w:eastAsiaTheme="minorHAnsi" w:hAnsiTheme="minorHAnsi" w:cs="TTE17D7BA8t00"/>
-        </w:rPr>
-        <w:t>.</w:t>
-      </w:r>
-      <w:r>
-        <w:rPr>
-          <w:rFonts w:asciiTheme="minorHAnsi" w:eastAsiaTheme="minorHAnsi" w:hAnsiTheme="minorHAnsi" w:cs="TTE17D7BA8t00"/>
-        </w:rPr>
-        <w:t xml:space="preserve"> </w:t>
-      </w:r>
-      <w:r>
-        <w:rPr>
-          <w:rFonts w:asciiTheme="minorHAnsi" w:eastAsiaTheme="minorHAnsi" w:hAnsiTheme="minorHAnsi" w:cs="TTE17D7BA8t00"/>
-        </w:rPr>
-        <w:t>U</w:t>
-      </w:r>
-      <w:r>
-        <w:rPr>
-          <w:rFonts w:asciiTheme="minorHAnsi" w:eastAsiaTheme="minorHAnsi" w:hAnsiTheme="minorHAnsi" w:cs="TTE17D7BA8t00"/>
-        </w:rPr>
-        <w:t>sam o pouco que sabem para exibicionismos.</w:t>
+        <w:t xml:space="preserve">Nesse contexto, violação e interceptação de e-mails, furto de identidade, estelionato virtual, dentro outros, são ilegalidades cada vez mais presentes nessa verdadeira revolução digital que se tem hoje (SYDOW, 2014). </w:t>
       </w:r>
     </w:p>
     <w:p>
@@ -2620,7 +1954,6 @@
         </w:rPr>
         <w:t xml:space="preserve">No caso dos </w:t>
       </w:r>
-      <w:proofErr w:type="spellStart"/>
       <w:r>
         <w:rPr>
           <w:rFonts w:asciiTheme="minorHAnsi" w:eastAsiaTheme="minorHAnsi" w:hAnsiTheme="minorHAnsi" w:cs="TTE17D7BA8t00"/>
@@ -2628,7 +1961,6 @@
         </w:rPr>
         <w:t>Ransomwares</w:t>
       </w:r>
-      <w:proofErr w:type="spellEnd"/>
       <w:r>
         <w:rPr>
           <w:rFonts w:asciiTheme="minorHAnsi" w:eastAsiaTheme="minorHAnsi" w:hAnsiTheme="minorHAnsi" w:cs="TTE17D7BA8t00"/>
@@ -2669,16 +2001,8 @@
         <w:rPr>
           <w:rFonts w:asciiTheme="minorHAnsi" w:eastAsiaTheme="minorHAnsi" w:hAnsiTheme="minorHAnsi" w:cs="TTE17D7BA8t00"/>
         </w:rPr>
-        <w:t xml:space="preserve">programas </w:t>
-      </w:r>
-      <w:proofErr w:type="spellStart"/>
-      <w:r>
-        <w:rPr>
-          <w:rFonts w:asciiTheme="minorHAnsi" w:eastAsiaTheme="minorHAnsi" w:hAnsiTheme="minorHAnsi" w:cs="TTE17D7BA8t00"/>
-        </w:rPr>
-        <w:t>autoprogramados</w:t>
-      </w:r>
-      <w:proofErr w:type="spellEnd"/>
+        <w:t>programas autoprogramados</w:t>
+      </w:r>
       <w:r>
         <w:rPr>
           <w:rFonts w:asciiTheme="minorHAnsi" w:eastAsiaTheme="minorHAnsi" w:hAnsiTheme="minorHAnsi" w:cs="TTE17D7BA8t00"/>
@@ -2715,7 +2039,6 @@
         </w:rPr>
         <w:t xml:space="preserve">s pelo </w:t>
       </w:r>
-      <w:proofErr w:type="spellStart"/>
       <w:r>
         <w:rPr>
           <w:rFonts w:asciiTheme="minorHAnsi" w:eastAsiaTheme="minorHAnsi" w:hAnsiTheme="minorHAnsi" w:cs="TTE17D7BA8t00"/>
@@ -2723,7 +2046,6 @@
         </w:rPr>
         <w:t>WannaCry</w:t>
       </w:r>
-      <w:proofErr w:type="spellEnd"/>
       <w:r>
         <w:rPr>
           <w:rFonts w:asciiTheme="minorHAnsi" w:eastAsiaTheme="minorHAnsi" w:hAnsiTheme="minorHAnsi" w:cs="TTE17D7BA8t00"/>
@@ -2953,7 +2275,6 @@
         </w:rPr>
         <w:t xml:space="preserve">o programa </w:t>
       </w:r>
-      <w:proofErr w:type="spellStart"/>
       <w:r>
         <w:rPr>
           <w:rFonts w:asciiTheme="minorHAnsi" w:eastAsiaTheme="minorHAnsi" w:hAnsiTheme="minorHAnsi" w:cs="TTE17D7BA8t00"/>
@@ -2961,7 +2282,6 @@
         </w:rPr>
         <w:t>CCleaner</w:t>
       </w:r>
-      <w:proofErr w:type="spellEnd"/>
       <w:r>
         <w:rPr>
           <w:rFonts w:asciiTheme="minorHAnsi" w:eastAsiaTheme="minorHAnsi" w:hAnsiTheme="minorHAnsi" w:cs="TTE17D7BA8t00"/>
@@ -2975,7 +2295,6 @@
         <w:autoSpaceDN w:val="0"/>
         <w:adjustRightInd w:val="0"/>
         <w:ind w:firstLine="709"/>
-        <w:jc w:val="both"/>
         <w:rPr>
           <w:rFonts w:asciiTheme="minorHAnsi" w:eastAsiaTheme="minorHAnsi" w:hAnsiTheme="minorHAnsi" w:cs="TTE17D7BA8t00"/>
         </w:rPr>
@@ -3053,7 +2372,6 @@
         </w:rPr>
         <w:t xml:space="preserve">por </w:t>
       </w:r>
-      <w:proofErr w:type="spellStart"/>
       <w:r>
         <w:rPr>
           <w:rFonts w:asciiTheme="minorHAnsi" w:eastAsiaTheme="minorHAnsi" w:hAnsiTheme="minorHAnsi" w:cs="TTE17D7BA8t00"/>
@@ -3061,7 +2379,6 @@
         </w:rPr>
         <w:t>Malwares</w:t>
       </w:r>
-      <w:proofErr w:type="spellEnd"/>
       <w:r>
         <w:rPr>
           <w:rFonts w:asciiTheme="minorHAnsi" w:eastAsiaTheme="minorHAnsi" w:hAnsiTheme="minorHAnsi" w:cs="TTE17D7BA8t00"/>
@@ -3084,7 +2401,6 @@
         <w:rPr>
           <w:rFonts w:asciiTheme="minorHAnsi" w:eastAsiaTheme="minorHAnsi" w:hAnsiTheme="minorHAnsi" w:cs="TTE17D7BA8t00"/>
         </w:rPr>
-        <w:lastRenderedPageBreak/>
         <w:t>No relat</w:t>
       </w:r>
       <w:r>
@@ -3115,35 +2431,7 @@
         <w:rPr>
           <w:rFonts w:asciiTheme="minorHAnsi" w:eastAsiaTheme="minorHAnsi" w:hAnsiTheme="minorHAnsi" w:cs="TTE17D7BA8t00"/>
         </w:rPr>
-        <w:t>Principalmente através de anexos .</w:t>
-      </w:r>
-      <w:proofErr w:type="spellStart"/>
-      <w:r>
-        <w:rPr>
-          <w:rFonts w:asciiTheme="minorHAnsi" w:eastAsiaTheme="minorHAnsi" w:hAnsiTheme="minorHAnsi" w:cs="TTE17D7BA8t00"/>
-        </w:rPr>
-        <w:t>doc</w:t>
-      </w:r>
-      <w:proofErr w:type="spellEnd"/>
-      <w:r>
-        <w:rPr>
-          <w:rFonts w:asciiTheme="minorHAnsi" w:eastAsiaTheme="minorHAnsi" w:hAnsiTheme="minorHAnsi" w:cs="TTE17D7BA8t00"/>
-        </w:rPr>
-        <w:t xml:space="preserve"> e .</w:t>
-      </w:r>
-      <w:proofErr w:type="spellStart"/>
-      <w:r>
-        <w:rPr>
-          <w:rFonts w:asciiTheme="minorHAnsi" w:eastAsiaTheme="minorHAnsi" w:hAnsiTheme="minorHAnsi" w:cs="TTE17D7BA8t00"/>
-        </w:rPr>
-        <w:t>pdf</w:t>
-      </w:r>
-      <w:proofErr w:type="spellEnd"/>
-      <w:r>
-        <w:rPr>
-          <w:rFonts w:asciiTheme="minorHAnsi" w:eastAsiaTheme="minorHAnsi" w:hAnsiTheme="minorHAnsi" w:cs="TTE17D7BA8t00"/>
-        </w:rPr>
-        <w:t xml:space="preserve"> </w:t>
+        <w:t xml:space="preserve">Principalmente através de anexos .doc e .pdf </w:t>
       </w:r>
       <w:r>
         <w:rPr>
@@ -3203,7 +2491,6 @@
         </w:rPr>
         <w:t xml:space="preserve"> </w:t>
       </w:r>
-      <w:proofErr w:type="spellStart"/>
       <w:r>
         <w:rPr>
           <w:rFonts w:asciiTheme="minorHAnsi" w:eastAsiaTheme="minorHAnsi" w:hAnsiTheme="minorHAnsi" w:cs="TimesNewRomanPSMT"/>
@@ -3212,7 +2499,6 @@
         </w:rPr>
         <w:t>IoT</w:t>
       </w:r>
-      <w:proofErr w:type="spellEnd"/>
     </w:p>
     <w:p>
       <w:pPr>
@@ -3231,62 +2517,15 @@
           <w:rFonts w:asciiTheme="minorHAnsi" w:eastAsiaTheme="minorHAnsi" w:hAnsiTheme="minorHAnsi" w:cs="TimesNewRomanPSMT"/>
           <w:color w:val="000000" w:themeColor="text1"/>
         </w:rPr>
-        <w:t xml:space="preserve">O termo </w:t>
-      </w:r>
-      <w:proofErr w:type="spellStart"/>
-      <w:r>
-        <w:rPr>
-          <w:rFonts w:asciiTheme="minorHAnsi" w:eastAsiaTheme="minorHAnsi" w:hAnsiTheme="minorHAnsi" w:cs="TimesNewRomanPSMT"/>
-          <w:color w:val="000000" w:themeColor="text1"/>
-        </w:rPr>
-        <w:t>IoT</w:t>
-      </w:r>
-      <w:proofErr w:type="spellEnd"/>
-      <w:r>
-        <w:rPr>
-          <w:rFonts w:asciiTheme="minorHAnsi" w:eastAsiaTheme="minorHAnsi" w:hAnsiTheme="minorHAnsi" w:cs="TimesNewRomanPSMT"/>
-          <w:color w:val="000000" w:themeColor="text1"/>
-        </w:rPr>
-        <w:t xml:space="preserve"> (</w:t>
-      </w:r>
-      <w:r>
-        <w:rPr>
-          <w:rFonts w:asciiTheme="minorHAnsi" w:eastAsiaTheme="minorHAnsi" w:hAnsiTheme="minorHAnsi" w:cs="TimesNewRomanPSMT"/>
-          <w:color w:val="000000" w:themeColor="text1"/>
-        </w:rPr>
-        <w:t xml:space="preserve">Internet </w:t>
-      </w:r>
-      <w:proofErr w:type="spellStart"/>
-      <w:r>
-        <w:rPr>
-          <w:rFonts w:asciiTheme="minorHAnsi" w:eastAsiaTheme="minorHAnsi" w:hAnsiTheme="minorHAnsi" w:cs="TimesNewRomanPSMT"/>
-          <w:color w:val="000000" w:themeColor="text1"/>
-        </w:rPr>
-        <w:t>of</w:t>
-      </w:r>
-      <w:proofErr w:type="spellEnd"/>
-      <w:r>
-        <w:rPr>
-          <w:rFonts w:asciiTheme="minorHAnsi" w:eastAsiaTheme="minorHAnsi" w:hAnsiTheme="minorHAnsi" w:cs="TimesNewRomanPSMT"/>
-          <w:color w:val="000000" w:themeColor="text1"/>
-        </w:rPr>
-        <w:t xml:space="preserve"> </w:t>
-      </w:r>
-      <w:proofErr w:type="spellStart"/>
-      <w:r>
-        <w:rPr>
-          <w:rFonts w:asciiTheme="minorHAnsi" w:eastAsiaTheme="minorHAnsi" w:hAnsiTheme="minorHAnsi" w:cs="TimesNewRomanPSMT"/>
-          <w:color w:val="000000" w:themeColor="text1"/>
-        </w:rPr>
-        <w:t>Things</w:t>
-      </w:r>
-      <w:proofErr w:type="spellEnd"/>
-      <w:r>
-        <w:rPr>
-          <w:rFonts w:asciiTheme="minorHAnsi" w:eastAsiaTheme="minorHAnsi" w:hAnsiTheme="minorHAnsi" w:cs="TimesNewRomanPSMT"/>
-          <w:color w:val="000000" w:themeColor="text1"/>
-        </w:rPr>
-        <w:t>, ou Internet das Coisas</w:t>
+        <w:lastRenderedPageBreak/>
+        <w:t>O termo IoT (</w:t>
+      </w:r>
+      <w:r>
+        <w:rPr>
+          <w:rFonts w:asciiTheme="minorHAnsi" w:eastAsiaTheme="minorHAnsi" w:hAnsiTheme="minorHAnsi" w:cs="TimesNewRomanPSMT"/>
+          <w:color w:val="000000" w:themeColor="text1"/>
+        </w:rPr>
+        <w:t>Internet of Things, ou Internet das Coisas</w:t>
       </w:r>
       <w:r>
         <w:rPr>
@@ -3300,53 +2539,21 @@
           <w:rFonts w:asciiTheme="minorHAnsi" w:eastAsiaTheme="minorHAnsi" w:hAnsiTheme="minorHAnsi" w:cs="TimesNewRomanPSMT"/>
           <w:color w:val="000000" w:themeColor="text1"/>
         </w:rPr>
-        <w:t xml:space="preserve"> E cresce a cada dia, muito pelo fato das soluções de aplicações para </w:t>
-      </w:r>
-      <w:proofErr w:type="spellStart"/>
-      <w:r>
-        <w:rPr>
-          <w:rFonts w:asciiTheme="minorHAnsi" w:eastAsiaTheme="minorHAnsi" w:hAnsiTheme="minorHAnsi" w:cs="TimesNewRomanPSMT"/>
-          <w:color w:val="000000" w:themeColor="text1"/>
-        </w:rPr>
-        <w:t>IoT</w:t>
-      </w:r>
-      <w:proofErr w:type="spellEnd"/>
-      <w:r>
-        <w:rPr>
-          <w:rFonts w:asciiTheme="minorHAnsi" w:eastAsiaTheme="minorHAnsi" w:hAnsiTheme="minorHAnsi" w:cs="TimesNewRomanPSMT"/>
-          <w:color w:val="000000" w:themeColor="text1"/>
-        </w:rPr>
-        <w:t xml:space="preserve"> estarem proporcionando mercados novos e rentáveis, como bem pontua Mauro </w:t>
-      </w:r>
-      <w:proofErr w:type="spellStart"/>
-      <w:r>
-        <w:rPr>
-          <w:rFonts w:asciiTheme="minorHAnsi" w:eastAsiaTheme="minorHAnsi" w:hAnsiTheme="minorHAnsi" w:cs="TimesNewRomanPSMT"/>
-          <w:color w:val="000000" w:themeColor="text1"/>
-        </w:rPr>
-        <w:t>Faccioni</w:t>
-      </w:r>
-      <w:proofErr w:type="spellEnd"/>
-      <w:r>
-        <w:rPr>
-          <w:rFonts w:asciiTheme="minorHAnsi" w:eastAsiaTheme="minorHAnsi" w:hAnsiTheme="minorHAnsi" w:cs="TimesNewRomanPSMT"/>
-          <w:color w:val="000000" w:themeColor="text1"/>
-        </w:rPr>
-        <w:t xml:space="preserve"> </w:t>
-      </w:r>
-      <w:r>
-        <w:rPr>
-          <w:rFonts w:asciiTheme="minorHAnsi" w:eastAsiaTheme="minorHAnsi" w:hAnsiTheme="minorHAnsi" w:cs="TimesNewRomanPSMT"/>
-          <w:color w:val="000000" w:themeColor="text1"/>
-        </w:rPr>
-        <w:t>Filho</w:t>
-      </w:r>
-      <w:r>
-        <w:rPr>
-          <w:rFonts w:asciiTheme="minorHAnsi" w:eastAsiaTheme="minorHAnsi" w:hAnsiTheme="minorHAnsi" w:cs="TimesNewRomanPSMT"/>
-          <w:color w:val="000000" w:themeColor="text1"/>
-        </w:rPr>
-        <w:t xml:space="preserve"> (2016, p. 8).</w:t>
+        <w:t xml:space="preserve"> E cresce a cada dia, muito pelo fato das soluções de aplicações para IoT estarem proporcionando mercados novos e rentáveis</w:t>
+      </w:r>
+      <w:r>
+        <w:rPr>
+          <w:rFonts w:asciiTheme="minorHAnsi" w:eastAsiaTheme="minorHAnsi" w:hAnsiTheme="minorHAnsi" w:cs="TimesNewRomanPSMT"/>
+          <w:color w:val="000000" w:themeColor="text1"/>
+        </w:rPr>
+        <w:t xml:space="preserve"> (SINCLAIR, 2018)</w:t>
+      </w:r>
+      <w:r>
+        <w:rPr>
+          <w:rFonts w:asciiTheme="minorHAnsi" w:eastAsiaTheme="minorHAnsi" w:hAnsiTheme="minorHAnsi" w:cs="TimesNewRomanPSMT"/>
+          <w:color w:val="000000" w:themeColor="text1"/>
+        </w:rPr>
+        <w:t>.</w:t>
       </w:r>
       <w:r>
         <w:rPr>
@@ -3456,15 +2663,7 @@
           <w:b/>
           <w:color w:val="000000" w:themeColor="text1"/>
         </w:rPr>
-        <w:t>2.4</w:t>
-      </w:r>
-      <w:r>
-        <w:rPr>
-          <w:rFonts w:asciiTheme="minorHAnsi" w:eastAsiaTheme="minorHAnsi" w:hAnsiTheme="minorHAnsi" w:cs="TimesNewRomanPSMT"/>
-          <w:b/>
-          <w:color w:val="000000" w:themeColor="text1"/>
-        </w:rPr>
-        <w:t xml:space="preserve"> </w:t>
+        <w:t xml:space="preserve">2.4 </w:t>
       </w:r>
       <w:r>
         <w:rPr>
@@ -3507,23 +2706,7 @@
           <w:rFonts w:asciiTheme="minorHAnsi" w:eastAsiaTheme="minorHAnsi" w:hAnsiTheme="minorHAnsi" w:cs="TimesNewRomanPSMT"/>
           <w:color w:val="000000" w:themeColor="text1"/>
         </w:rPr>
-        <w:t xml:space="preserve"> </w:t>
-      </w:r>
-      <w:proofErr w:type="spellStart"/>
-      <w:r>
-        <w:rPr>
-          <w:rFonts w:asciiTheme="minorHAnsi" w:eastAsiaTheme="minorHAnsi" w:hAnsiTheme="minorHAnsi" w:cs="TimesNewRomanPSMT"/>
-          <w:color w:val="000000" w:themeColor="text1"/>
-        </w:rPr>
-        <w:t>autoprogramados</w:t>
-      </w:r>
-      <w:proofErr w:type="spellEnd"/>
-      <w:r>
-        <w:rPr>
-          <w:rFonts w:asciiTheme="minorHAnsi" w:eastAsiaTheme="minorHAnsi" w:hAnsiTheme="minorHAnsi" w:cs="TimesNewRomanPSMT"/>
-          <w:color w:val="000000" w:themeColor="text1"/>
-        </w:rPr>
-        <w:t xml:space="preserve"> para invadir sistemas – e</w:t>
+        <w:t xml:space="preserve"> autoprogramados para invadir sistemas – e</w:t>
       </w:r>
       <w:r>
         <w:rPr>
@@ -3718,23 +2901,7 @@
           <w:rFonts w:asciiTheme="minorHAnsi" w:eastAsiaTheme="minorHAnsi" w:hAnsiTheme="minorHAnsi" w:cs="TimesNewRomanPSMT"/>
           <w:color w:val="000000" w:themeColor="text1"/>
         </w:rPr>
-        <w:t xml:space="preserve"> o conceito de hábitos angulares apresentado por Charles </w:t>
-      </w:r>
-      <w:proofErr w:type="spellStart"/>
-      <w:r>
-        <w:rPr>
-          <w:rFonts w:asciiTheme="minorHAnsi" w:eastAsiaTheme="minorHAnsi" w:hAnsiTheme="minorHAnsi" w:cs="TimesNewRomanPSMT"/>
-          <w:color w:val="000000" w:themeColor="text1"/>
-        </w:rPr>
-        <w:t>Duhigg</w:t>
-      </w:r>
-      <w:proofErr w:type="spellEnd"/>
-      <w:r>
-        <w:rPr>
-          <w:rFonts w:asciiTheme="minorHAnsi" w:eastAsiaTheme="minorHAnsi" w:hAnsiTheme="minorHAnsi" w:cs="TimesNewRomanPSMT"/>
-          <w:color w:val="000000" w:themeColor="text1"/>
-        </w:rPr>
-        <w:t xml:space="preserve"> (2012). </w:t>
+        <w:t xml:space="preserve"> o conceito de hábitos angulares apresentado por Charles Duhigg (2012). </w:t>
       </w:r>
       <w:r>
         <w:rPr>
@@ -3795,15 +2962,7 @@
           <w:b/>
           <w:color w:val="000000" w:themeColor="text1"/>
         </w:rPr>
-        <w:t>2.5</w:t>
-      </w:r>
-      <w:r>
-        <w:rPr>
-          <w:rFonts w:asciiTheme="minorHAnsi" w:eastAsiaTheme="minorHAnsi" w:hAnsiTheme="minorHAnsi" w:cs="TimesNewRomanPSMT"/>
-          <w:b/>
-          <w:color w:val="000000" w:themeColor="text1"/>
-        </w:rPr>
-        <w:t xml:space="preserve"> </w:t>
+        <w:t xml:space="preserve">2.5 </w:t>
       </w:r>
       <w:r>
         <w:rPr>
@@ -4085,7 +3244,6 @@
           <w:rFonts w:asciiTheme="minorHAnsi" w:eastAsiaTheme="minorHAnsi" w:hAnsiTheme="minorHAnsi" w:cs="Helvetica"/>
           <w:color w:val="000000" w:themeColor="text1"/>
         </w:rPr>
-        <w:lastRenderedPageBreak/>
         <w:t>S</w:t>
       </w:r>
       <w:r>
@@ -4121,23 +3279,7 @@
           <w:rFonts w:asciiTheme="minorHAnsi" w:eastAsiaTheme="minorHAnsi" w:hAnsiTheme="minorHAnsi" w:cs="Helvetica"/>
           <w:color w:val="000000" w:themeColor="text1"/>
         </w:rPr>
-        <w:t xml:space="preserve"> </w:t>
-      </w:r>
-      <w:proofErr w:type="spellStart"/>
-      <w:r>
-        <w:rPr>
-          <w:rFonts w:asciiTheme="minorHAnsi" w:eastAsiaTheme="minorHAnsi" w:hAnsiTheme="minorHAnsi" w:cs="Helvetica"/>
-          <w:color w:val="000000" w:themeColor="text1"/>
-        </w:rPr>
-        <w:t>cibercrime</w:t>
-      </w:r>
-      <w:proofErr w:type="spellEnd"/>
-      <w:r>
-        <w:rPr>
-          <w:rFonts w:asciiTheme="minorHAnsi" w:eastAsiaTheme="minorHAnsi" w:hAnsiTheme="minorHAnsi" w:cs="Helvetica"/>
-          <w:color w:val="000000" w:themeColor="text1"/>
-        </w:rPr>
-        <w:t>.</w:t>
+        <w:t xml:space="preserve"> cibercrime.</w:t>
       </w:r>
       <w:r>
         <w:rPr>
@@ -4205,6 +3347,7 @@
           <w:rFonts w:asciiTheme="minorHAnsi" w:eastAsiaTheme="minorHAnsi" w:hAnsiTheme="minorHAnsi" w:cs="Helvetica"/>
           <w:color w:val="000000" w:themeColor="text1"/>
         </w:rPr>
+        <w:lastRenderedPageBreak/>
         <w:t xml:space="preserve">Exemplos de como o combate aos crimes </w:t>
       </w:r>
       <w:r>
@@ -4276,7 +3419,6 @@
         </w:rPr>
         <w:t xml:space="preserve">Voltando ao contexto dos </w:t>
       </w:r>
-      <w:proofErr w:type="spellStart"/>
       <w:r>
         <w:rPr>
           <w:rFonts w:asciiTheme="minorHAnsi" w:eastAsiaTheme="minorHAnsi" w:hAnsiTheme="minorHAnsi" w:cs="Helvetica"/>
@@ -4285,7 +3427,6 @@
         </w:rPr>
         <w:t>Ransomwares</w:t>
       </w:r>
-      <w:proofErr w:type="spellEnd"/>
       <w:r>
         <w:rPr>
           <w:rFonts w:asciiTheme="minorHAnsi" w:eastAsiaTheme="minorHAnsi" w:hAnsiTheme="minorHAnsi" w:cs="Helvetica"/>
@@ -4559,7 +3700,23 @@
           <w:bCs/>
           <w:color w:val="000000" w:themeColor="text1"/>
         </w:rPr>
-        <w:t xml:space="preserve">É notório o esforço para se aplicar a persecução penal, minimizando o sentimento de impunidade. Porém, tipificar e tratar mais </w:t>
+        <w:t>É notório o esforço para se aplicar a persecução penal, minimizando o sentimento de impunidade</w:t>
+      </w:r>
+      <w:r>
+        <w:rPr>
+          <w:rFonts w:asciiTheme="minorHAnsi" w:eastAsiaTheme="minorHAnsi" w:hAnsiTheme="minorHAnsi" w:cs="Helvetica-Bold"/>
+          <w:bCs/>
+          <w:color w:val="000000" w:themeColor="text1"/>
+        </w:rPr>
+        <w:t xml:space="preserve"> (WENDT; JORGE, 2013)</w:t>
+      </w:r>
+      <w:r>
+        <w:rPr>
+          <w:rFonts w:asciiTheme="minorHAnsi" w:eastAsiaTheme="minorHAnsi" w:hAnsiTheme="minorHAnsi" w:cs="Helvetica-Bold"/>
+          <w:bCs/>
+          <w:color w:val="000000" w:themeColor="text1"/>
+        </w:rPr>
+        <w:t xml:space="preserve">. Porém, tipificar e tratar mais </w:t>
       </w:r>
       <w:r>
         <w:rPr>
@@ -4808,7 +3965,6 @@
         </w:rPr>
         <w:t xml:space="preserve">Para que seja devidamente tipificado como um ataque por </w:t>
       </w:r>
-      <w:proofErr w:type="spellStart"/>
       <w:r>
         <w:rPr>
           <w:rFonts w:asciiTheme="minorHAnsi" w:eastAsiaTheme="minorHAnsi" w:hAnsiTheme="minorHAnsi" w:cs="TimesNewRomanPSMT"/>
@@ -4817,7 +3973,6 @@
         </w:rPr>
         <w:t>Ransomware</w:t>
       </w:r>
-      <w:proofErr w:type="spellEnd"/>
       <w:r>
         <w:rPr>
           <w:rFonts w:asciiTheme="minorHAnsi" w:eastAsiaTheme="minorHAnsi" w:hAnsiTheme="minorHAnsi" w:cs="TimesNewRomanPSMT"/>
@@ -5170,7 +4325,6 @@
         </w:rPr>
         <w:t xml:space="preserve">Para que, de fato, um ataque seja considerado por </w:t>
       </w:r>
-      <w:proofErr w:type="spellStart"/>
       <w:r>
         <w:rPr>
           <w:rFonts w:asciiTheme="minorHAnsi" w:eastAsiaTheme="minorHAnsi" w:hAnsiTheme="minorHAnsi" w:cs="TimesNewRomanPSMT"/>
@@ -5179,7 +4333,6 @@
         </w:rPr>
         <w:t>Ransomware</w:t>
       </w:r>
-      <w:proofErr w:type="spellEnd"/>
       <w:r>
         <w:rPr>
           <w:rFonts w:asciiTheme="minorHAnsi" w:eastAsiaTheme="minorHAnsi" w:hAnsiTheme="minorHAnsi" w:cs="TimesNewRomanPSMT"/>
@@ -5201,7 +4354,6 @@
         </w:rPr>
         <w:t xml:space="preserve"> precisa estar presente, sendo nela a ocasião em que o usuário é avisado de que seu sistema foi sequestrado é que só será restabelecido mediante o pagamento de um resgate, geralmente em frações de </w:t>
       </w:r>
-      <w:proofErr w:type="spellStart"/>
       <w:r>
         <w:rPr>
           <w:rFonts w:asciiTheme="minorHAnsi" w:eastAsiaTheme="minorHAnsi" w:hAnsiTheme="minorHAnsi" w:cs="TimesNewRomanPSMT"/>
@@ -5210,7 +4362,6 @@
         </w:rPr>
         <w:t>bitcoins</w:t>
       </w:r>
-      <w:proofErr w:type="spellEnd"/>
       <w:r>
         <w:rPr>
           <w:rFonts w:asciiTheme="minorHAnsi" w:eastAsiaTheme="minorHAnsi" w:hAnsiTheme="minorHAnsi" w:cs="TimesNewRomanPSMT"/>
@@ -5315,7 +4466,6 @@
           <w:b/>
           <w:color w:val="000000" w:themeColor="text1"/>
         </w:rPr>
-        <w:lastRenderedPageBreak/>
         <w:tab/>
       </w:r>
       <w:r>
@@ -5393,6 +4543,7 @@
           <w:rFonts w:asciiTheme="minorHAnsi" w:eastAsiaTheme="minorHAnsi" w:hAnsiTheme="minorHAnsi" w:cs="Helvetica"/>
           <w:color w:val="000000" w:themeColor="text1"/>
         </w:rPr>
+        <w:lastRenderedPageBreak/>
         <w:t>Uma das maneiras de prevenção é d</w:t>
       </w:r>
       <w:r>
@@ -5565,23 +4716,7 @@
           <w:rFonts w:asciiTheme="minorHAnsi" w:eastAsiaTheme="minorHAnsi" w:hAnsiTheme="minorHAnsi" w:cs="Helvetica"/>
           <w:color w:val="000000" w:themeColor="text1"/>
         </w:rPr>
-        <w:t xml:space="preserve"> Por isso, não se deve apenas confiar de que os destinatários têm os conhecimentos básicos de </w:t>
-      </w:r>
-      <w:proofErr w:type="spellStart"/>
-      <w:r>
-        <w:rPr>
-          <w:rFonts w:asciiTheme="minorHAnsi" w:eastAsiaTheme="minorHAnsi" w:hAnsiTheme="minorHAnsi" w:cs="Helvetica"/>
-          <w:color w:val="000000" w:themeColor="text1"/>
-        </w:rPr>
-        <w:t>cibercrime</w:t>
-      </w:r>
-      <w:proofErr w:type="spellEnd"/>
-      <w:r>
-        <w:rPr>
-          <w:rFonts w:asciiTheme="minorHAnsi" w:eastAsiaTheme="minorHAnsi" w:hAnsiTheme="minorHAnsi" w:cs="Helvetica"/>
-          <w:color w:val="000000" w:themeColor="text1"/>
-        </w:rPr>
-        <w:t xml:space="preserve">, de que não abrirão mensagens duvidosas. É preciso o uso e apoio da tecnologia para que as caixas de entrada dos correios eletrônicos sejam </w:t>
+        <w:t xml:space="preserve"> Por isso, não se deve apenas confiar de que os destinatários têm os conhecimentos básicos de cibercrime, de que não abrirão mensagens duvidosas. É preciso o uso e apoio da tecnologia para que as caixas de entrada dos correios eletrônicos sejam </w:t>
       </w:r>
       <w:r>
         <w:rPr>
@@ -5638,7 +4773,6 @@
         </w:rPr>
         <w:t xml:space="preserve"> é o uso de drives compartilhados entre computadores em rede. A disseminação de um </w:t>
       </w:r>
-      <w:proofErr w:type="spellStart"/>
       <w:r>
         <w:rPr>
           <w:rFonts w:asciiTheme="minorHAnsi" w:eastAsiaTheme="minorHAnsi" w:hAnsiTheme="minorHAnsi" w:cs="Helvetica"/>
@@ -5647,7 +4781,6 @@
         </w:rPr>
         <w:t>Ransomware</w:t>
       </w:r>
-      <w:proofErr w:type="spellEnd"/>
       <w:r>
         <w:rPr>
           <w:rFonts w:asciiTheme="minorHAnsi" w:eastAsiaTheme="minorHAnsi" w:hAnsiTheme="minorHAnsi" w:cs="Helvetica"/>
@@ -5754,7 +4887,6 @@
         </w:rPr>
         <w:t xml:space="preserve"> </w:t>
       </w:r>
-      <w:proofErr w:type="spellStart"/>
       <w:r>
         <w:rPr>
           <w:rFonts w:asciiTheme="minorHAnsi" w:eastAsiaTheme="minorHAnsi" w:hAnsiTheme="minorHAnsi" w:cs="Helvetica"/>
@@ -5763,7 +4895,6 @@
         </w:rPr>
         <w:t>plugins</w:t>
       </w:r>
-      <w:proofErr w:type="spellEnd"/>
       <w:r>
         <w:rPr>
           <w:rFonts w:asciiTheme="minorHAnsi" w:eastAsiaTheme="minorHAnsi" w:hAnsiTheme="minorHAnsi" w:cs="Helvetica"/>
@@ -5848,39 +4979,7 @@
           <w:rFonts w:asciiTheme="minorHAnsi" w:eastAsiaTheme="minorHAnsi" w:hAnsiTheme="minorHAnsi" w:cs="Helvetica"/>
           <w:color w:val="000000" w:themeColor="text1"/>
         </w:rPr>
-        <w:t>Limitar os diretórios onde os arquivos possam ser executados é consenso. Proibindo, por exemplo, nos seguintes: \Download, \</w:t>
-      </w:r>
-      <w:proofErr w:type="spellStart"/>
-      <w:r>
-        <w:rPr>
-          <w:rFonts w:asciiTheme="minorHAnsi" w:eastAsiaTheme="minorHAnsi" w:hAnsiTheme="minorHAnsi" w:cs="Helvetica"/>
-          <w:color w:val="000000" w:themeColor="text1"/>
-        </w:rPr>
-        <w:t>Temp</w:t>
-      </w:r>
-      <w:proofErr w:type="spellEnd"/>
-      <w:r>
-        <w:rPr>
-          <w:rFonts w:asciiTheme="minorHAnsi" w:eastAsiaTheme="minorHAnsi" w:hAnsiTheme="minorHAnsi" w:cs="Helvetica"/>
-          <w:color w:val="000000" w:themeColor="text1"/>
-        </w:rPr>
-        <w:t>, %</w:t>
-      </w:r>
-      <w:proofErr w:type="spellStart"/>
-      <w:r>
-        <w:rPr>
-          <w:rFonts w:asciiTheme="minorHAnsi" w:eastAsiaTheme="minorHAnsi" w:hAnsiTheme="minorHAnsi" w:cs="Helvetica"/>
-          <w:color w:val="000000" w:themeColor="text1"/>
-        </w:rPr>
-        <w:t>AppData</w:t>
-      </w:r>
-      <w:proofErr w:type="spellEnd"/>
-      <w:r>
-        <w:rPr>
-          <w:rFonts w:asciiTheme="minorHAnsi" w:eastAsiaTheme="minorHAnsi" w:hAnsiTheme="minorHAnsi" w:cs="Helvetica"/>
-          <w:color w:val="000000" w:themeColor="text1"/>
-        </w:rPr>
-        <w:t>%\.</w:t>
+        <w:t>Limitar os diretórios onde os arquivos possam ser executados é consenso. Proibindo, por exemplo, nos seguintes: \Download, \Temp, %AppData%\.</w:t>
       </w:r>
     </w:p>
     <w:p>
@@ -5971,7 +5070,6 @@
         </w:rPr>
         <w:t xml:space="preserve"> com o uso de ferramentas tais como </w:t>
       </w:r>
-      <w:proofErr w:type="spellStart"/>
       <w:r>
         <w:rPr>
           <w:rFonts w:asciiTheme="minorHAnsi" w:eastAsiaTheme="minorHAnsi" w:hAnsiTheme="minorHAnsi" w:cs="Helvetica"/>
@@ -5980,7 +5078,6 @@
         </w:rPr>
         <w:t>SentinelOne</w:t>
       </w:r>
-      <w:proofErr w:type="spellEnd"/>
       <w:r>
         <w:rPr>
           <w:rFonts w:asciiTheme="minorHAnsi" w:eastAsiaTheme="minorHAnsi" w:hAnsiTheme="minorHAnsi" w:cs="Helvetica"/>
@@ -5988,23 +5085,13 @@
         </w:rPr>
         <w:t xml:space="preserve"> ou </w:t>
       </w:r>
-      <w:proofErr w:type="spellStart"/>
       <w:r>
         <w:rPr>
           <w:rFonts w:asciiTheme="minorHAnsi" w:eastAsiaTheme="minorHAnsi" w:hAnsiTheme="minorHAnsi" w:cs="Helvetica"/>
           <w:i/>
           <w:color w:val="000000" w:themeColor="text1"/>
         </w:rPr>
-        <w:t>Carbon</w:t>
-      </w:r>
-      <w:proofErr w:type="spellEnd"/>
-      <w:r>
-        <w:rPr>
-          <w:rFonts w:asciiTheme="minorHAnsi" w:eastAsiaTheme="minorHAnsi" w:hAnsiTheme="minorHAnsi" w:cs="Helvetica"/>
-          <w:i/>
-          <w:color w:val="000000" w:themeColor="text1"/>
-        </w:rPr>
-        <w:t xml:space="preserve"> Black</w:t>
+        <w:t>Carbon Black</w:t>
       </w:r>
       <w:r>
         <w:rPr>
@@ -6048,7 +5135,6 @@
         </w:rPr>
         <w:t xml:space="preserve"> (</w:t>
       </w:r>
-      <w:proofErr w:type="spellStart"/>
       <w:r>
         <w:rPr>
           <w:rFonts w:asciiTheme="minorHAnsi" w:eastAsiaTheme="minorHAnsi" w:hAnsiTheme="minorHAnsi" w:cs="Helvetica"/>
@@ -6057,7 +5143,6 @@
         </w:rPr>
         <w:t>command-and-control</w:t>
       </w:r>
-      <w:proofErr w:type="spellEnd"/>
       <w:r>
         <w:rPr>
           <w:rFonts w:asciiTheme="minorHAnsi" w:eastAsiaTheme="minorHAnsi" w:hAnsiTheme="minorHAnsi" w:cs="Helvetica"/>
@@ -6065,23 +5150,28 @@
         </w:rPr>
         <w:t xml:space="preserve">, ou comando e controle). Novamente, ferramentas como </w:t>
       </w:r>
-      <w:proofErr w:type="spellStart"/>
       <w:r>
         <w:rPr>
           <w:rFonts w:asciiTheme="minorHAnsi" w:eastAsiaTheme="minorHAnsi" w:hAnsiTheme="minorHAnsi" w:cs="Helvetica"/>
           <w:i/>
           <w:color w:val="000000" w:themeColor="text1"/>
         </w:rPr>
-        <w:t>Carbon</w:t>
-      </w:r>
-      <w:proofErr w:type="spellEnd"/>
+        <w:t>Carbon Black</w:t>
+      </w:r>
+      <w:r>
+        <w:rPr>
+          <w:rFonts w:asciiTheme="minorHAnsi" w:eastAsiaTheme="minorHAnsi" w:hAnsiTheme="minorHAnsi" w:cs="Helvetica"/>
+          <w:color w:val="000000" w:themeColor="text1"/>
+        </w:rPr>
+        <w:t xml:space="preserve">, </w:t>
+      </w:r>
       <w:r>
         <w:rPr>
           <w:rFonts w:asciiTheme="minorHAnsi" w:eastAsiaTheme="minorHAnsi" w:hAnsiTheme="minorHAnsi" w:cs="Helvetica"/>
           <w:i/>
           <w:color w:val="000000" w:themeColor="text1"/>
         </w:rPr>
-        <w:t xml:space="preserve"> Black</w:t>
+        <w:t>Cylance</w:t>
       </w:r>
       <w:r>
         <w:rPr>
@@ -6090,33 +5180,14 @@
         </w:rPr>
         <w:t xml:space="preserve">, </w:t>
       </w:r>
-      <w:proofErr w:type="spellStart"/>
       <w:r>
         <w:rPr>
           <w:rFonts w:asciiTheme="minorHAnsi" w:eastAsiaTheme="minorHAnsi" w:hAnsiTheme="minorHAnsi" w:cs="Helvetica"/>
           <w:i/>
           <w:color w:val="000000" w:themeColor="text1"/>
         </w:rPr>
-        <w:t>Cylance</w:t>
-      </w:r>
-      <w:proofErr w:type="spellEnd"/>
-      <w:r>
-        <w:rPr>
-          <w:rFonts w:asciiTheme="minorHAnsi" w:eastAsiaTheme="minorHAnsi" w:hAnsiTheme="minorHAnsi" w:cs="Helvetica"/>
-          <w:color w:val="000000" w:themeColor="text1"/>
-        </w:rPr>
-        <w:t xml:space="preserve">, </w:t>
-      </w:r>
-      <w:proofErr w:type="spellStart"/>
-      <w:r>
-        <w:rPr>
-          <w:rFonts w:asciiTheme="minorHAnsi" w:eastAsiaTheme="minorHAnsi" w:hAnsiTheme="minorHAnsi" w:cs="Helvetica"/>
-          <w:i/>
-          <w:color w:val="000000" w:themeColor="text1"/>
-        </w:rPr>
         <w:t>FireEye</w:t>
       </w:r>
-      <w:proofErr w:type="spellEnd"/>
       <w:r>
         <w:rPr>
           <w:rFonts w:asciiTheme="minorHAnsi" w:eastAsiaTheme="minorHAnsi" w:hAnsiTheme="minorHAnsi" w:cs="Helvetica"/>
@@ -6144,7 +5215,6 @@
         </w:rPr>
         <w:t xml:space="preserve">Muitos </w:t>
       </w:r>
-      <w:proofErr w:type="spellStart"/>
       <w:r>
         <w:rPr>
           <w:rFonts w:asciiTheme="minorHAnsi" w:eastAsiaTheme="minorHAnsi" w:hAnsiTheme="minorHAnsi" w:cs="Helvetica"/>
@@ -6153,29 +5223,12 @@
         </w:rPr>
         <w:t>Ransomwares</w:t>
       </w:r>
-      <w:proofErr w:type="spellEnd"/>
-      <w:r>
-        <w:rPr>
-          <w:rFonts w:asciiTheme="minorHAnsi" w:eastAsiaTheme="minorHAnsi" w:hAnsiTheme="minorHAnsi" w:cs="Helvetica"/>
-          <w:color w:val="000000" w:themeColor="text1"/>
-        </w:rPr>
-        <w:t xml:space="preserve"> usam a API </w:t>
-      </w:r>
-      <w:proofErr w:type="spellStart"/>
-      <w:r>
-        <w:rPr>
-          <w:rFonts w:asciiTheme="minorHAnsi" w:eastAsiaTheme="minorHAnsi" w:hAnsiTheme="minorHAnsi" w:cs="Helvetica"/>
-          <w:color w:val="000000" w:themeColor="text1"/>
-        </w:rPr>
-        <w:t>Crypto</w:t>
-      </w:r>
-      <w:proofErr w:type="spellEnd"/>
-      <w:r>
-        <w:rPr>
-          <w:rFonts w:asciiTheme="minorHAnsi" w:eastAsiaTheme="minorHAnsi" w:hAnsiTheme="minorHAnsi" w:cs="Helvetica"/>
-          <w:color w:val="000000" w:themeColor="text1"/>
-        </w:rPr>
-        <w:t xml:space="preserve"> do </w:t>
+      <w:r>
+        <w:rPr>
+          <w:rFonts w:asciiTheme="minorHAnsi" w:eastAsiaTheme="minorHAnsi" w:hAnsiTheme="minorHAnsi" w:cs="Helvetica"/>
+          <w:color w:val="000000" w:themeColor="text1"/>
+        </w:rPr>
+        <w:t xml:space="preserve"> usam a API Crypto do </w:t>
       </w:r>
       <w:r>
         <w:rPr>
@@ -6218,30 +5271,14 @@
           <w:rFonts w:asciiTheme="minorHAnsi" w:eastAsiaTheme="minorHAnsi" w:hAnsiTheme="minorHAnsi" w:cs="Helvetica"/>
           <w:color w:val="000000" w:themeColor="text1"/>
         </w:rPr>
-        <w:t xml:space="preserve"> a API </w:t>
-      </w:r>
-      <w:proofErr w:type="spellStart"/>
-      <w:r>
-        <w:rPr>
-          <w:rFonts w:asciiTheme="minorHAnsi" w:eastAsiaTheme="minorHAnsi" w:hAnsiTheme="minorHAnsi" w:cs="Helvetica"/>
-          <w:color w:val="000000" w:themeColor="text1"/>
-        </w:rPr>
-        <w:t>C</w:t>
-      </w:r>
-      <w:r>
-        <w:rPr>
-          <w:rFonts w:asciiTheme="minorHAnsi" w:eastAsiaTheme="minorHAnsi" w:hAnsiTheme="minorHAnsi" w:cs="Helvetica"/>
-          <w:color w:val="000000" w:themeColor="text1"/>
-        </w:rPr>
-        <w:t>rypto</w:t>
-      </w:r>
-      <w:proofErr w:type="spellEnd"/>
-      <w:r>
-        <w:rPr>
-          <w:rFonts w:asciiTheme="minorHAnsi" w:eastAsiaTheme="minorHAnsi" w:hAnsiTheme="minorHAnsi" w:cs="Helvetica"/>
-          <w:color w:val="000000" w:themeColor="text1"/>
-        </w:rPr>
-        <w:t xml:space="preserve"> um determinado número de vezes, caracterizando uma atitude suspeita.</w:t>
+        <w:t xml:space="preserve"> a API C</w:t>
+      </w:r>
+      <w:r>
+        <w:rPr>
+          <w:rFonts w:asciiTheme="minorHAnsi" w:eastAsiaTheme="minorHAnsi" w:hAnsiTheme="minorHAnsi" w:cs="Helvetica"/>
+          <w:color w:val="000000" w:themeColor="text1"/>
+        </w:rPr>
+        <w:t>rypto um determinado número de vezes, caracterizando uma atitude suspeita.</w:t>
       </w:r>
       <w:r>
         <w:rPr>
@@ -6326,15 +5363,7 @@
           <w:rFonts w:asciiTheme="minorHAnsi" w:eastAsiaTheme="minorHAnsi" w:hAnsiTheme="minorHAnsi" w:cs="Helvetica"/>
           <w:color w:val="000000" w:themeColor="text1"/>
         </w:rPr>
-        <w:t xml:space="preserve"> Mais uma vez, buscar apoio tecnológico para automatizar e detalhar essas informações é </w:t>
-      </w:r>
-      <w:r>
-        <w:rPr>
-          <w:rFonts w:asciiTheme="minorHAnsi" w:eastAsiaTheme="minorHAnsi" w:hAnsiTheme="minorHAnsi" w:cs="Helvetica"/>
-          <w:color w:val="000000" w:themeColor="text1"/>
-        </w:rPr>
-        <w:lastRenderedPageBreak/>
-        <w:t xml:space="preserve">imperioso. Existem muitos </w:t>
+        <w:t xml:space="preserve"> Mais uma vez, buscar apoio tecnológico para automatizar e detalhar essas informações é imperioso. Existem muitos </w:t>
       </w:r>
       <w:r>
         <w:rPr>
@@ -6351,7 +5380,6 @@
         </w:rPr>
         <w:t xml:space="preserve"> com esse propósito. A saber, alguns: </w:t>
       </w:r>
-      <w:proofErr w:type="spellStart"/>
       <w:r>
         <w:rPr>
           <w:rFonts w:asciiTheme="minorHAnsi" w:eastAsiaTheme="minorHAnsi" w:hAnsiTheme="minorHAnsi" w:cs="Helvetica"/>
@@ -6360,7 +5388,6 @@
         </w:rPr>
         <w:t>Corvil</w:t>
       </w:r>
-      <w:proofErr w:type="spellEnd"/>
       <w:r>
         <w:rPr>
           <w:rFonts w:asciiTheme="minorHAnsi" w:eastAsiaTheme="minorHAnsi" w:hAnsiTheme="minorHAnsi" w:cs="Helvetica"/>
@@ -6368,7 +5395,6 @@
         </w:rPr>
         <w:t xml:space="preserve">, </w:t>
       </w:r>
-      <w:proofErr w:type="spellStart"/>
       <w:r>
         <w:rPr>
           <w:rFonts w:asciiTheme="minorHAnsi" w:eastAsiaTheme="minorHAnsi" w:hAnsiTheme="minorHAnsi" w:cs="Helvetica"/>
@@ -6377,7 +5403,6 @@
         </w:rPr>
         <w:t>TripWire</w:t>
       </w:r>
-      <w:proofErr w:type="spellEnd"/>
       <w:r>
         <w:rPr>
           <w:rFonts w:asciiTheme="minorHAnsi" w:eastAsiaTheme="minorHAnsi" w:hAnsiTheme="minorHAnsi" w:cs="Helvetica"/>
@@ -6385,23 +5410,13 @@
         </w:rPr>
         <w:t xml:space="preserve">, </w:t>
       </w:r>
-      <w:proofErr w:type="spellStart"/>
       <w:r>
         <w:rPr>
           <w:rFonts w:asciiTheme="minorHAnsi" w:eastAsiaTheme="minorHAnsi" w:hAnsiTheme="minorHAnsi" w:cs="Helvetica"/>
           <w:i/>
           <w:color w:val="000000" w:themeColor="text1"/>
         </w:rPr>
-        <w:t>End</w:t>
-      </w:r>
-      <w:proofErr w:type="spellEnd"/>
-      <w:r>
-        <w:rPr>
-          <w:rFonts w:asciiTheme="minorHAnsi" w:eastAsiaTheme="minorHAnsi" w:hAnsiTheme="minorHAnsi" w:cs="Helvetica"/>
-          <w:i/>
-          <w:color w:val="000000" w:themeColor="text1"/>
-        </w:rPr>
-        <w:t>-point management</w:t>
+        <w:t>End-point management</w:t>
       </w:r>
       <w:r>
         <w:rPr>
@@ -6502,7 +5517,6 @@
         </w:rPr>
         <w:t xml:space="preserve">Alguns </w:t>
       </w:r>
-      <w:proofErr w:type="spellStart"/>
       <w:r>
         <w:rPr>
           <w:rFonts w:asciiTheme="minorHAnsi" w:eastAsiaTheme="minorHAnsi" w:hAnsiTheme="minorHAnsi" w:cs="TimesNewRomanPSMT"/>
@@ -6511,7 +5525,6 @@
         </w:rPr>
         <w:t>Ransomwares</w:t>
       </w:r>
-      <w:proofErr w:type="spellEnd"/>
       <w:r>
         <w:rPr>
           <w:rFonts w:asciiTheme="minorHAnsi" w:hAnsiTheme="minorHAnsi" w:cs="Lucida Sans Unicode"/>
@@ -6519,7 +5532,6 @@
         </w:rPr>
         <w:t xml:space="preserve"> mais modernos não necessitam mais de interação humana no processo de infecção, como as variantes mais recentes do </w:t>
       </w:r>
-      <w:proofErr w:type="spellStart"/>
       <w:r>
         <w:rPr>
           <w:rFonts w:asciiTheme="minorHAnsi" w:hAnsiTheme="minorHAnsi" w:cs="Lucida Sans Unicode"/>
@@ -6528,7 +5540,6 @@
         </w:rPr>
         <w:t>WannaCry</w:t>
       </w:r>
-      <w:proofErr w:type="spellEnd"/>
       <w:r>
         <w:rPr>
           <w:rFonts w:asciiTheme="minorHAnsi" w:hAnsiTheme="minorHAnsi" w:cs="Lucida Sans Unicode"/>
@@ -6821,7 +5832,6 @@
         </w:rPr>
         <w:t xml:space="preserve"> mais comumente associados aos canais de comando e controle dos </w:t>
       </w:r>
-      <w:proofErr w:type="spellStart"/>
       <w:r>
         <w:rPr>
           <w:rFonts w:asciiTheme="minorHAnsi" w:eastAsiaTheme="minorHAnsi" w:hAnsiTheme="minorHAnsi" w:cs="TimesNewRomanPSMT"/>
@@ -6829,7 +5839,6 @@
         </w:rPr>
         <w:t>Ransomwares</w:t>
       </w:r>
-      <w:proofErr w:type="spellEnd"/>
       <w:r>
         <w:rPr>
           <w:rFonts w:asciiTheme="minorHAnsi" w:eastAsiaTheme="minorHAnsi" w:hAnsiTheme="minorHAnsi" w:cs="TimesNewRomanPSMT"/>
@@ -7179,9 +6188,9 @@
           <w:rFonts w:asciiTheme="minorHAnsi" w:hAnsiTheme="minorHAnsi" w:cs="Lucida Sans Unicode"/>
           <w:color w:val="000000" w:themeColor="text1"/>
         </w:rPr>
+        <w:lastRenderedPageBreak/>
         <w:t xml:space="preserve">Conforme dito anteriormente, para uma maior eficácia de proteção contra os </w:t>
       </w:r>
-      <w:proofErr w:type="spellStart"/>
       <w:r>
         <w:rPr>
           <w:rFonts w:asciiTheme="minorHAnsi" w:hAnsiTheme="minorHAnsi" w:cs="Lucida Sans Unicode"/>
@@ -7190,7 +6199,6 @@
         </w:rPr>
         <w:t>Malwares</w:t>
       </w:r>
-      <w:proofErr w:type="spellEnd"/>
       <w:r>
         <w:rPr>
           <w:rFonts w:asciiTheme="minorHAnsi" w:hAnsiTheme="minorHAnsi" w:cs="Lucida Sans Unicode"/>
@@ -7255,7 +6263,6 @@
         </w:rPr>
         <w:t xml:space="preserve">O programa em questão já começa atuando naquela que hodiernamente é a principal maneira de invadir os computadores: campanhas de envio de e-mails nocivos. As mensagens contendo </w:t>
       </w:r>
-      <w:proofErr w:type="spellStart"/>
       <w:r>
         <w:rPr>
           <w:rFonts w:asciiTheme="minorHAnsi" w:hAnsiTheme="minorHAnsi" w:cs="Lucida Sans Unicode"/>
@@ -7264,7 +6271,6 @@
         </w:rPr>
         <w:t>Malwares</w:t>
       </w:r>
-      <w:proofErr w:type="spellEnd"/>
       <w:r>
         <w:rPr>
           <w:rFonts w:asciiTheme="minorHAnsi" w:hAnsiTheme="minorHAnsi" w:cs="Lucida Sans Unicode"/>
@@ -7341,25 +6347,8 @@
           <w:rFonts w:asciiTheme="minorHAnsi" w:hAnsiTheme="minorHAnsi" w:cs="Lucida Sans Unicode"/>
           <w:color w:val="000000" w:themeColor="text1"/>
         </w:rPr>
-        <w:t xml:space="preserve">, ele possui um eficaz bloqueador de </w:t>
-      </w:r>
-      <w:proofErr w:type="spellStart"/>
-      <w:r>
-        <w:rPr>
-          <w:rFonts w:asciiTheme="minorHAnsi" w:hAnsiTheme="minorHAnsi" w:cs="Lucida Sans Unicode"/>
-          <w:color w:val="000000" w:themeColor="text1"/>
-        </w:rPr>
-        <w:t>exploits</w:t>
-      </w:r>
-      <w:proofErr w:type="spellEnd"/>
-      <w:r>
-        <w:rPr>
-          <w:rFonts w:asciiTheme="minorHAnsi" w:hAnsiTheme="minorHAnsi" w:cs="Lucida Sans Unicode"/>
-          <w:color w:val="000000" w:themeColor="text1"/>
-        </w:rPr>
-        <w:t xml:space="preserve">, que como visto anteriormente, são necessários para que o processo de instalação de um </w:t>
-      </w:r>
-      <w:proofErr w:type="spellStart"/>
+        <w:t xml:space="preserve">, ele possui um eficaz bloqueador de exploits, que como visto anteriormente, são necessários para que o processo de instalação de um </w:t>
+      </w:r>
       <w:r>
         <w:rPr>
           <w:rFonts w:asciiTheme="minorHAnsi" w:hAnsiTheme="minorHAnsi" w:cs="Lucida Sans Unicode"/>
@@ -7368,7 +6357,6 @@
         </w:rPr>
         <w:t>Ransomware</w:t>
       </w:r>
-      <w:proofErr w:type="spellEnd"/>
       <w:r>
         <w:rPr>
           <w:rFonts w:asciiTheme="minorHAnsi" w:hAnsiTheme="minorHAnsi" w:cs="Lucida Sans Unicode"/>
@@ -7422,15 +6410,7 @@
           <w:rFonts w:asciiTheme="minorHAnsi" w:hAnsiTheme="minorHAnsi" w:cs="Lucida Sans Unicode"/>
           <w:color w:val="000000" w:themeColor="text1"/>
         </w:rPr>
-        <w:t xml:space="preserve"> Essa análise é vital para identificar os </w:t>
-      </w:r>
-      <w:proofErr w:type="spellStart"/>
-      <w:r>
-        <w:rPr>
-          <w:rFonts w:asciiTheme="minorHAnsi" w:hAnsiTheme="minorHAnsi" w:cs="Lucida Sans Unicode"/>
-          <w:color w:val="000000" w:themeColor="text1"/>
-        </w:rPr>
-        <w:t>cripto-</w:t>
+        <w:t xml:space="preserve"> Essa análise é vital para identificar os cripto-</w:t>
       </w:r>
       <w:r>
         <w:rPr>
@@ -7440,7 +6420,6 @@
         </w:rPr>
         <w:t>Ransomwares</w:t>
       </w:r>
-      <w:proofErr w:type="spellEnd"/>
       <w:r>
         <w:rPr>
           <w:rFonts w:asciiTheme="minorHAnsi" w:hAnsiTheme="minorHAnsi" w:cs="Lucida Sans Unicode"/>
@@ -7455,7 +6434,6 @@
         </w:rPr>
         <w:t xml:space="preserve"> Além de alimentar a base de dados da aplicação a cada nova modalidade de </w:t>
       </w:r>
-      <w:proofErr w:type="spellStart"/>
       <w:r>
         <w:rPr>
           <w:rFonts w:asciiTheme="minorHAnsi" w:hAnsiTheme="minorHAnsi" w:cs="Lucida Sans Unicode"/>
@@ -7464,7 +6442,6 @@
         </w:rPr>
         <w:t>Malware</w:t>
       </w:r>
-      <w:proofErr w:type="spellEnd"/>
       <w:r>
         <w:rPr>
           <w:rFonts w:asciiTheme="minorHAnsi" w:hAnsiTheme="minorHAnsi" w:cs="Lucida Sans Unicode"/>
@@ -7554,39 +6531,7 @@
           <w:rFonts w:asciiTheme="minorHAnsi" w:eastAsiaTheme="minorHAnsi" w:hAnsiTheme="minorHAnsi" w:cs="TimesNewRomanPSMT"/>
           <w:color w:val="000000" w:themeColor="text1"/>
         </w:rPr>
-        <w:t>(</w:t>
-      </w:r>
-      <w:proofErr w:type="spellStart"/>
-      <w:r>
-        <w:rPr>
-          <w:rFonts w:asciiTheme="minorHAnsi" w:eastAsiaTheme="minorHAnsi" w:hAnsiTheme="minorHAnsi" w:cs="TimesNewRomanPSMT"/>
-          <w:color w:val="000000" w:themeColor="text1"/>
-        </w:rPr>
-        <w:t>Unified</w:t>
-      </w:r>
-      <w:proofErr w:type="spellEnd"/>
-      <w:r>
-        <w:rPr>
-          <w:rFonts w:asciiTheme="minorHAnsi" w:eastAsiaTheme="minorHAnsi" w:hAnsiTheme="minorHAnsi" w:cs="TimesNewRomanPSMT"/>
-          <w:color w:val="000000" w:themeColor="text1"/>
-        </w:rPr>
-        <w:t xml:space="preserve"> </w:t>
-      </w:r>
-      <w:proofErr w:type="spellStart"/>
-      <w:r>
-        <w:rPr>
-          <w:rFonts w:asciiTheme="minorHAnsi" w:eastAsiaTheme="minorHAnsi" w:hAnsiTheme="minorHAnsi" w:cs="TimesNewRomanPSMT"/>
-          <w:color w:val="000000" w:themeColor="text1"/>
-        </w:rPr>
-        <w:t>Extensible</w:t>
-      </w:r>
-      <w:proofErr w:type="spellEnd"/>
-      <w:r>
-        <w:rPr>
-          <w:rFonts w:asciiTheme="minorHAnsi" w:eastAsiaTheme="minorHAnsi" w:hAnsiTheme="minorHAnsi" w:cs="TimesNewRomanPSMT"/>
-          <w:color w:val="000000" w:themeColor="text1"/>
-        </w:rPr>
-        <w:t xml:space="preserve"> Firmware Interface, ou Interface de Firmware Extensível Unificada)</w:t>
+        <w:t>(Unified Extensible Firmware Interface, ou Interface de Firmware Extensível Unificada)</w:t>
       </w:r>
       <w:r>
         <w:rPr>
@@ -7814,15 +6759,7 @@
           <w:rFonts w:asciiTheme="minorHAnsi" w:eastAsiaTheme="minorHAnsi" w:hAnsiTheme="minorHAnsi" w:cs="TimesNewRomanPSMT"/>
           <w:color w:val="000000" w:themeColor="text1"/>
         </w:rPr>
-        <w:t xml:space="preserve">Detecção comportamental e bloqueio. É o sistema de prevenção de intrusões, propriamente. Trabalha com parametrização dos comportamentos suspeitos. Todos os </w:t>
-      </w:r>
-      <w:r>
-        <w:rPr>
-          <w:rFonts w:asciiTheme="minorHAnsi" w:eastAsiaTheme="minorHAnsi" w:hAnsiTheme="minorHAnsi" w:cs="TimesNewRomanPSMT"/>
-          <w:color w:val="000000" w:themeColor="text1"/>
-        </w:rPr>
-        <w:lastRenderedPageBreak/>
-        <w:t>programas ou processos que estejam nas regras definidas são inabilitados antes que se tornem prejudiciais de fato.</w:t>
+        <w:t>Detecção comportamental e bloqueio. É o sistema de prevenção de intrusões, propriamente. Trabalha com parametrização dos comportamentos suspeitos. Todos os programas ou processos que estejam nas regras definidas são inabilitados antes que se tornem prejudiciais de fato.</w:t>
       </w:r>
     </w:p>
     <w:p>
@@ -7837,21 +6774,13 @@
           <w:color w:val="000000" w:themeColor="text1"/>
         </w:rPr>
       </w:pPr>
-      <w:proofErr w:type="spellStart"/>
-      <w:r>
-        <w:rPr>
-          <w:rFonts w:asciiTheme="minorHAnsi" w:eastAsiaTheme="minorHAnsi" w:hAnsiTheme="minorHAnsi" w:cs="TimesNewRomanPSMT"/>
-          <w:color w:val="000000" w:themeColor="text1"/>
-        </w:rPr>
-        <w:t>Sandbox</w:t>
-      </w:r>
-      <w:proofErr w:type="spellEnd"/>
-      <w:r>
-        <w:rPr>
-          <w:rFonts w:asciiTheme="minorHAnsi" w:eastAsiaTheme="minorHAnsi" w:hAnsiTheme="minorHAnsi" w:cs="TimesNewRomanPSMT"/>
-          <w:color w:val="000000" w:themeColor="text1"/>
-        </w:rPr>
-        <w:t xml:space="preserve">. É um ambiente de simulação para execução de arquivos suspeitos, ou seja, </w:t>
+      <w:r>
+        <w:rPr>
+          <w:rFonts w:asciiTheme="minorHAnsi" w:eastAsiaTheme="minorHAnsi" w:hAnsiTheme="minorHAnsi" w:cs="TimesNewRomanPSMT"/>
+          <w:color w:val="000000" w:themeColor="text1"/>
+        </w:rPr>
+        <w:lastRenderedPageBreak/>
+        <w:t xml:space="preserve">Sandbox. É um ambiente de simulação para execução de arquivos suspeitos, ou seja, </w:t>
       </w:r>
       <w:r>
         <w:rPr>
@@ -7912,15 +6841,7 @@
           <w:rFonts w:asciiTheme="minorHAnsi" w:eastAsiaTheme="minorHAnsi" w:hAnsiTheme="minorHAnsi" w:cs="TimesNewRomanPSMT"/>
           <w:color w:val="000000" w:themeColor="text1"/>
         </w:rPr>
-        <w:t xml:space="preserve">Bloqueador de </w:t>
-      </w:r>
-      <w:proofErr w:type="spellStart"/>
-      <w:r>
-        <w:rPr>
-          <w:rFonts w:asciiTheme="minorHAnsi" w:eastAsiaTheme="minorHAnsi" w:hAnsiTheme="minorHAnsi" w:cs="TimesNewRomanPSMT"/>
-          <w:color w:val="000000" w:themeColor="text1"/>
-        </w:rPr>
-        <w:t>exploit</w:t>
+        <w:t>Bloqueador de exploit</w:t>
       </w:r>
       <w:r>
         <w:rPr>
@@ -7929,7 +6850,6 @@
         </w:rPr>
         <w:t>s</w:t>
       </w:r>
-      <w:proofErr w:type="spellEnd"/>
       <w:r>
         <w:rPr>
           <w:rFonts w:asciiTheme="minorHAnsi" w:eastAsiaTheme="minorHAnsi" w:hAnsiTheme="minorHAnsi" w:cs="TimesNewRomanPSMT"/>
@@ -7942,23 +6862,7 @@
           <w:rFonts w:asciiTheme="minorHAnsi" w:eastAsiaTheme="minorHAnsi" w:hAnsiTheme="minorHAnsi" w:cs="TimesNewRomanPSMT"/>
           <w:color w:val="000000" w:themeColor="text1"/>
         </w:rPr>
-        <w:t xml:space="preserve"> Os </w:t>
-      </w:r>
-      <w:proofErr w:type="spellStart"/>
-      <w:r>
-        <w:rPr>
-          <w:rFonts w:asciiTheme="minorHAnsi" w:eastAsiaTheme="minorHAnsi" w:hAnsiTheme="minorHAnsi" w:cs="TimesNewRomanPSMT"/>
-          <w:color w:val="000000" w:themeColor="text1"/>
-        </w:rPr>
-        <w:t>exploits</w:t>
-      </w:r>
-      <w:proofErr w:type="spellEnd"/>
-      <w:r>
-        <w:rPr>
-          <w:rFonts w:asciiTheme="minorHAnsi" w:eastAsiaTheme="minorHAnsi" w:hAnsiTheme="minorHAnsi" w:cs="TimesNewRomanPSMT"/>
-          <w:color w:val="000000" w:themeColor="text1"/>
-        </w:rPr>
-        <w:t xml:space="preserve"> são programas usados para </w:t>
+        <w:t xml:space="preserve"> Os exploits são programas usados para </w:t>
       </w:r>
       <w:r>
         <w:rPr>
@@ -7994,7 +6898,6 @@
         </w:rPr>
         <w:t xml:space="preserve">Escudo </w:t>
       </w:r>
-      <w:proofErr w:type="spellStart"/>
       <w:r>
         <w:rPr>
           <w:rFonts w:asciiTheme="minorHAnsi" w:eastAsiaTheme="minorHAnsi" w:hAnsiTheme="minorHAnsi" w:cs="TimesNewRomanPSMT"/>
@@ -8003,7 +6906,6 @@
         </w:rPr>
         <w:t>Ransomware</w:t>
       </w:r>
-      <w:proofErr w:type="spellEnd"/>
       <w:r>
         <w:rPr>
           <w:rFonts w:asciiTheme="minorHAnsi" w:eastAsiaTheme="minorHAnsi" w:hAnsiTheme="minorHAnsi" w:cs="TimesNewRomanPSMT"/>
@@ -8018,7 +6920,6 @@
         </w:rPr>
         <w:t xml:space="preserve"> Camada de proteção e reputação que analisa qualquer programa ou processo que se assemelha ao modos operandi de um </w:t>
       </w:r>
-      <w:proofErr w:type="spellStart"/>
       <w:r>
         <w:rPr>
           <w:rFonts w:asciiTheme="minorHAnsi" w:eastAsiaTheme="minorHAnsi" w:hAnsiTheme="minorHAnsi" w:cs="TimesNewRomanPSMT"/>
@@ -8027,7 +6928,6 @@
         </w:rPr>
         <w:t>Ransomware</w:t>
       </w:r>
-      <w:proofErr w:type="spellEnd"/>
       <w:r>
         <w:rPr>
           <w:rFonts w:asciiTheme="minorHAnsi" w:eastAsiaTheme="minorHAnsi" w:hAnsiTheme="minorHAnsi" w:cs="TimesNewRomanPSMT"/>
@@ -8060,23 +6960,7 @@
           <w:rFonts w:asciiTheme="minorHAnsi" w:eastAsiaTheme="minorHAnsi" w:hAnsiTheme="minorHAnsi" w:cs="TimesNewRomanPSMT"/>
           <w:color w:val="000000" w:themeColor="text1"/>
         </w:rPr>
-        <w:t xml:space="preserve">É um reforço ou extensão de um firewall e foca, mormente, nas vulnerabilidades no nível de rede. Essa modalidade ajuda bastante, principalmente quando </w:t>
-      </w:r>
-      <w:proofErr w:type="spellStart"/>
-      <w:r>
-        <w:rPr>
-          <w:rFonts w:asciiTheme="minorHAnsi" w:eastAsiaTheme="minorHAnsi" w:hAnsiTheme="minorHAnsi" w:cs="TimesNewRomanPSMT"/>
-          <w:color w:val="000000" w:themeColor="text1"/>
-        </w:rPr>
-        <w:t>patchs</w:t>
-      </w:r>
-      <w:proofErr w:type="spellEnd"/>
-      <w:r>
-        <w:rPr>
-          <w:rFonts w:asciiTheme="minorHAnsi" w:eastAsiaTheme="minorHAnsi" w:hAnsiTheme="minorHAnsi" w:cs="TimesNewRomanPSMT"/>
-          <w:color w:val="000000" w:themeColor="text1"/>
-        </w:rPr>
-        <w:t xml:space="preserve"> de aplicações estão defasados ou até mesmo não existem.</w:t>
+        <w:t>É um reforço ou extensão de um firewall e foca, mormente, nas vulnerabilidades no nível de rede. Essa modalidade ajuda bastante, principalmente quando patchs de aplicações estão defasados ou até mesmo não existem.</w:t>
       </w:r>
     </w:p>
     <w:p>
@@ -8103,23 +6987,7 @@
           <w:rFonts w:asciiTheme="minorHAnsi" w:eastAsiaTheme="minorHAnsi" w:hAnsiTheme="minorHAnsi" w:cs="TimesNewRomanPSMT"/>
           <w:color w:val="000000" w:themeColor="text1"/>
         </w:rPr>
-        <w:t xml:space="preserve">de </w:t>
-      </w:r>
-      <w:proofErr w:type="spellStart"/>
-      <w:r>
-        <w:rPr>
-          <w:rFonts w:asciiTheme="minorHAnsi" w:eastAsiaTheme="minorHAnsi" w:hAnsiTheme="minorHAnsi" w:cs="TimesNewRomanPSMT"/>
-          <w:color w:val="000000" w:themeColor="text1"/>
-        </w:rPr>
-        <w:t>botnet</w:t>
-      </w:r>
-      <w:proofErr w:type="spellEnd"/>
-      <w:r>
-        <w:rPr>
-          <w:rFonts w:asciiTheme="minorHAnsi" w:eastAsiaTheme="minorHAnsi" w:hAnsiTheme="minorHAnsi" w:cs="TimesNewRomanPSMT"/>
-          <w:color w:val="000000" w:themeColor="text1"/>
-        </w:rPr>
-        <w:t>.</w:t>
+        <w:t>de botnet.</w:t>
       </w:r>
       <w:r>
         <w:rPr>
@@ -8279,7 +7147,6 @@
         </w:rPr>
         <w:t xml:space="preserve"> (</w:t>
       </w:r>
-      <w:proofErr w:type="spellStart"/>
       <w:r>
         <w:rPr>
           <w:rFonts w:asciiTheme="minorHAnsi" w:eastAsiaTheme="minorHAnsi" w:hAnsiTheme="minorHAnsi" w:cs="Helvetica"/>
@@ -8288,7 +7155,6 @@
         </w:rPr>
         <w:t>Malwares</w:t>
       </w:r>
-      <w:proofErr w:type="spellEnd"/>
       <w:r>
         <w:rPr>
           <w:rFonts w:asciiTheme="minorHAnsi" w:eastAsiaTheme="minorHAnsi" w:hAnsiTheme="minorHAnsi" w:cs="Helvetica"/>
@@ -8324,7 +7190,6 @@
         </w:rPr>
         <w:t xml:space="preserve"> são os </w:t>
       </w:r>
-      <w:proofErr w:type="spellStart"/>
       <w:r>
         <w:rPr>
           <w:rFonts w:asciiTheme="minorHAnsi" w:eastAsiaTheme="minorHAnsi" w:hAnsiTheme="minorHAnsi" w:cs="Helvetica"/>
@@ -8333,7 +7198,6 @@
         </w:rPr>
         <w:t>Ransomwares</w:t>
       </w:r>
-      <w:proofErr w:type="spellEnd"/>
       <w:r>
         <w:rPr>
           <w:rFonts w:asciiTheme="minorHAnsi" w:eastAsiaTheme="minorHAnsi" w:hAnsiTheme="minorHAnsi" w:cs="Helvetica"/>
@@ -8368,39 +7232,7 @@
           <w:rFonts w:asciiTheme="minorHAnsi" w:eastAsiaTheme="minorHAnsi" w:hAnsiTheme="minorHAnsi" w:cs="Helvetica"/>
           <w:color w:val="000000" w:themeColor="text1"/>
         </w:rPr>
-        <w:t xml:space="preserve"> atualizados, cientes de suas origens comprovadamente válidas, e adquirir e manter bons programas de proteção sãos mais do que recomendações, são mandatórias. Além disso, a legislação sobre crimes no mundo digital precisa ser melhor contextualiza e o país se tornar membro da Convenção de Budapeste é um passo importante. Sendo o assunto outra em bom tema para extensão do presente trabalho, bem como explorar mais detidamente as investidas dos </w:t>
-      </w:r>
-      <w:proofErr w:type="spellStart"/>
-      <w:r>
-        <w:rPr>
-          <w:rFonts w:asciiTheme="minorHAnsi" w:eastAsiaTheme="minorHAnsi" w:hAnsiTheme="minorHAnsi" w:cs="Helvetica"/>
-          <w:color w:val="000000" w:themeColor="text1"/>
-        </w:rPr>
-        <w:t>Ransomwares</w:t>
-      </w:r>
-      <w:proofErr w:type="spellEnd"/>
-      <w:r>
-        <w:rPr>
-          <w:rFonts w:asciiTheme="minorHAnsi" w:eastAsiaTheme="minorHAnsi" w:hAnsiTheme="minorHAnsi" w:cs="Helvetica"/>
-          <w:color w:val="000000" w:themeColor="text1"/>
-        </w:rPr>
-        <w:t xml:space="preserve"> no ambiente da </w:t>
-      </w:r>
-      <w:proofErr w:type="spellStart"/>
-      <w:r>
-        <w:rPr>
-          <w:rFonts w:asciiTheme="minorHAnsi" w:eastAsiaTheme="minorHAnsi" w:hAnsiTheme="minorHAnsi" w:cs="Helvetica"/>
-          <w:color w:val="000000" w:themeColor="text1"/>
-        </w:rPr>
-        <w:t>IoT</w:t>
-      </w:r>
-      <w:proofErr w:type="spellEnd"/>
-      <w:r>
-        <w:rPr>
-          <w:rFonts w:asciiTheme="minorHAnsi" w:eastAsiaTheme="minorHAnsi" w:hAnsiTheme="minorHAnsi" w:cs="Helvetica"/>
-          <w:color w:val="000000" w:themeColor="text1"/>
-        </w:rPr>
-        <w:t>, já que quase tudo hoje vive conectado e por estar em rede, é alvo.</w:t>
+        <w:t xml:space="preserve"> atualizados, cientes de suas origens comprovadamente válidas, e adquirir e manter bons programas de proteção sãos mais do que recomendações, são mandatórias. Além disso, a legislação sobre crimes no mundo digital precisa ser melhor contextualiza e o país se tornar membro da Convenção de Budapeste é um passo importante. Sendo o assunto outra em bom tema para extensão do presente trabalho, bem como explorar mais detidamente as investidas dos Ransomwares no ambiente da IoT, já que quase tudo hoje vive conectado e por estar em rede, é alvo.</w:t>
       </w:r>
     </w:p>
     <w:p>
@@ -8463,67 +7295,30 @@
         </w:rPr>
         <w:t xml:space="preserve">LISKA, Allan; GALLO, Timothy. </w:t>
       </w:r>
-      <w:proofErr w:type="spellStart"/>
       <w:r>
         <w:rPr>
           <w:rFonts w:asciiTheme="minorHAnsi" w:eastAsiaTheme="minorHAnsi" w:hAnsiTheme="minorHAnsi" w:cs="SwitzerlandInseratPSMT"/>
           <w:b/>
         </w:rPr>
-        <w:t>Ransomware</w:t>
-      </w:r>
-      <w:proofErr w:type="spellEnd"/>
+        <w:t>Ransomware: defendendo-se da extorsão digital</w:t>
+      </w:r>
       <w:r>
         <w:rPr>
           <w:rFonts w:asciiTheme="minorHAnsi" w:eastAsiaTheme="minorHAnsi" w:hAnsiTheme="minorHAnsi" w:cs="SwitzerlandInseratPSMT"/>
-          <w:b/>
-        </w:rPr>
-        <w:t>: defendendo-se da extorsão digital</w:t>
+        </w:rPr>
+        <w:t>. Tradução de Lúcia A. Kinoshita. São</w:t>
       </w:r>
       <w:r>
         <w:rPr>
           <w:rFonts w:asciiTheme="minorHAnsi" w:eastAsiaTheme="minorHAnsi" w:hAnsiTheme="minorHAnsi" w:cs="SwitzerlandInseratPSMT"/>
         </w:rPr>
-        <w:t xml:space="preserve">. Tradução de Lúcia A. </w:t>
-      </w:r>
-      <w:proofErr w:type="spellStart"/>
+        <w:t xml:space="preserve"> </w:t>
+      </w:r>
       <w:r>
         <w:rPr>
           <w:rFonts w:asciiTheme="minorHAnsi" w:eastAsiaTheme="minorHAnsi" w:hAnsiTheme="minorHAnsi" w:cs="SwitzerlandInseratPSMT"/>
         </w:rPr>
-        <w:t>Kinoshita</w:t>
-      </w:r>
-      <w:proofErr w:type="spellEnd"/>
-      <w:r>
-        <w:rPr>
-          <w:rFonts w:asciiTheme="minorHAnsi" w:eastAsiaTheme="minorHAnsi" w:hAnsiTheme="minorHAnsi" w:cs="SwitzerlandInseratPSMT"/>
-        </w:rPr>
-        <w:t>. 1 ed. São</w:t>
-      </w:r>
-      <w:r>
-        <w:rPr>
-          <w:rFonts w:asciiTheme="minorHAnsi" w:eastAsiaTheme="minorHAnsi" w:hAnsiTheme="minorHAnsi" w:cs="SwitzerlandInseratPSMT"/>
-        </w:rPr>
-        <w:t xml:space="preserve"> </w:t>
-      </w:r>
-      <w:r>
-        <w:rPr>
-          <w:rFonts w:asciiTheme="minorHAnsi" w:eastAsiaTheme="minorHAnsi" w:hAnsiTheme="minorHAnsi" w:cs="SwitzerlandInseratPSMT"/>
-        </w:rPr>
-        <w:t xml:space="preserve">Paulo: </w:t>
-      </w:r>
-      <w:proofErr w:type="spellStart"/>
-      <w:r>
-        <w:rPr>
-          <w:rFonts w:asciiTheme="minorHAnsi" w:eastAsiaTheme="minorHAnsi" w:hAnsiTheme="minorHAnsi" w:cs="SwitzerlandInseratPSMT"/>
-        </w:rPr>
-        <w:t>Novatec</w:t>
-      </w:r>
-      <w:proofErr w:type="spellEnd"/>
-      <w:r>
-        <w:rPr>
-          <w:rFonts w:asciiTheme="minorHAnsi" w:eastAsiaTheme="minorHAnsi" w:hAnsiTheme="minorHAnsi" w:cs="SwitzerlandInseratPSMT"/>
-        </w:rPr>
-        <w:t>, 2017.</w:t>
+        <w:t>Paulo: Novatec, 2017.</w:t>
       </w:r>
     </w:p>
     <w:p>
@@ -8540,30 +7335,21 @@
       <w:r>
         <w:rPr>
           <w:rFonts w:asciiTheme="minorHAnsi" w:eastAsiaTheme="minorHAnsi" w:hAnsiTheme="minorHAnsi" w:cs="SwitzerlandInseratPSMT"/>
-          <w:lang w:val="en-US"/>
-        </w:rPr>
-        <w:t xml:space="preserve">STAVROULAKIS, Peter; STAMP, Mark. </w:t>
+        </w:rPr>
+        <w:t xml:space="preserve">DUHIGG, Charles. </w:t>
       </w:r>
       <w:r>
         <w:rPr>
           <w:rFonts w:asciiTheme="minorHAnsi" w:eastAsiaTheme="minorHAnsi" w:hAnsiTheme="minorHAnsi" w:cs="SwitzerlandInseratPSMT"/>
           <w:b/>
-          <w:lang w:val="en-US"/>
-        </w:rPr>
-        <w:t>Handbook of Information and Communication Security</w:t>
+        </w:rPr>
+        <w:t>O Poder do Hábito</w:t>
       </w:r>
       <w:r>
         <w:rPr>
           <w:rFonts w:asciiTheme="minorHAnsi" w:eastAsiaTheme="minorHAnsi" w:hAnsiTheme="minorHAnsi" w:cs="SwitzerlandInseratPSMT"/>
-          <w:lang w:val="en-US"/>
-        </w:rPr>
-        <w:t xml:space="preserve">. </w:t>
-      </w:r>
-      <w:r>
-        <w:rPr>
-          <w:rFonts w:asciiTheme="minorHAnsi" w:eastAsiaTheme="minorHAnsi" w:hAnsiTheme="minorHAnsi" w:cs="SwitzerlandInseratPSMT"/>
-        </w:rPr>
-        <w:t>Leipzig: Springer, 2010.</w:t>
+        </w:rPr>
+        <w:t>. Tradução de Rafael Mantovani. Rio de Janeiro: Objetiva, 2012.</w:t>
       </w:r>
     </w:p>
     <w:p>
@@ -8581,32 +7367,20 @@
         <w:rPr>
           <w:rFonts w:asciiTheme="minorHAnsi" w:eastAsiaTheme="minorHAnsi" w:hAnsiTheme="minorHAnsi" w:cs="SwitzerlandInseratPSMT"/>
         </w:rPr>
-        <w:t xml:space="preserve">ROQUE, Sérgio Marcos. </w:t>
+        <w:t>CLARKE, Richard A.; KNAKE, Robert K. </w:t>
       </w:r>
       <w:r>
         <w:rPr>
           <w:rFonts w:asciiTheme="minorHAnsi" w:eastAsiaTheme="minorHAnsi" w:hAnsiTheme="minorHAnsi" w:cs="SwitzerlandInseratPSMT"/>
           <w:b/>
         </w:rPr>
-        <w:t>Criminalidade informática - crimes e criminosos do computador</w:t>
+        <w:t>Guerra Cibernética: a próxima ameaça à segurança e o que fazer a respeito</w:t>
       </w:r>
       <w:r>
         <w:rPr>
           <w:rFonts w:asciiTheme="minorHAnsi" w:eastAsiaTheme="minorHAnsi" w:hAnsiTheme="minorHAnsi" w:cs="SwitzerlandInseratPSMT"/>
         </w:rPr>
-        <w:t>. São Paulo: ADPESP</w:t>
-      </w:r>
-      <w:r>
-        <w:rPr>
-          <w:rFonts w:asciiTheme="minorHAnsi" w:eastAsiaTheme="minorHAnsi" w:hAnsiTheme="minorHAnsi" w:cs="SwitzerlandInseratPSMT"/>
-        </w:rPr>
-        <w:t xml:space="preserve">. </w:t>
-      </w:r>
-      <w:r>
-        <w:rPr>
-          <w:rFonts w:asciiTheme="minorHAnsi" w:eastAsiaTheme="minorHAnsi" w:hAnsiTheme="minorHAnsi" w:cs="SwitzerlandInseratPSMT"/>
-        </w:rPr>
-        <w:t>Cultural, 2007.</w:t>
+        <w:t>. Rio de Janeiro: Brasport, 2015.</w:t>
       </w:r>
     </w:p>
     <w:p>
@@ -8624,23 +7398,33 @@
         <w:rPr>
           <w:rFonts w:asciiTheme="minorHAnsi" w:eastAsiaTheme="minorHAnsi" w:hAnsiTheme="minorHAnsi" w:cs="SwitzerlandInseratPSMT"/>
         </w:rPr>
-        <w:t xml:space="preserve">DUHIGG, Charles. </w:t>
+        <w:t xml:space="preserve">WENDT, Emerson; JORGE, Higor Vinicius Nogueira. </w:t>
       </w:r>
       <w:r>
         <w:rPr>
           <w:rFonts w:asciiTheme="minorHAnsi" w:eastAsiaTheme="minorHAnsi" w:hAnsiTheme="minorHAnsi" w:cs="SwitzerlandInseratPSMT"/>
           <w:b/>
         </w:rPr>
-        <w:t>O Poder do Hábito</w:t>
+        <w:t>Crimes Cibernéticos – Ameaças e Procedimentos de Investigação</w:t>
       </w:r>
       <w:r>
         <w:rPr>
           <w:rFonts w:asciiTheme="minorHAnsi" w:eastAsiaTheme="minorHAnsi" w:hAnsiTheme="minorHAnsi" w:cs="SwitzerlandInseratPSMT"/>
         </w:rPr>
-        <w:t>. Tradução de Rafael Mantovani. Rio de Janeiro: Objetiva, 2012.</w:t>
-      </w:r>
-      <w:bookmarkStart w:id="0" w:name="_GoBack"/>
-      <w:bookmarkEnd w:id="0"/>
+        <w:t>. 2 ed. S</w:t>
+      </w:r>
+      <w:r>
+        <w:rPr>
+          <w:rFonts w:asciiTheme="minorHAnsi" w:eastAsiaTheme="minorHAnsi" w:hAnsiTheme="minorHAnsi" w:cs="SwitzerlandInseratPSMT"/>
+        </w:rPr>
+        <w:t>ão Paulo: Brasport</w:t>
+      </w:r>
+      <w:r>
+        <w:rPr>
+          <w:rFonts w:asciiTheme="minorHAnsi" w:eastAsiaTheme="minorHAnsi" w:hAnsiTheme="minorHAnsi" w:cs="SwitzerlandInseratPSMT"/>
+        </w:rPr>
+        <w:t>, 2013.</w:t>
+      </w:r>
     </w:p>
     <w:p>
       <w:pPr>
@@ -8653,6 +7437,25 @@
           <w:rFonts w:asciiTheme="minorHAnsi" w:eastAsiaTheme="minorHAnsi" w:hAnsiTheme="minorHAnsi" w:cs="SwitzerlandInseratPSMT"/>
         </w:rPr>
       </w:pPr>
+      <w:r>
+        <w:rPr>
+          <w:rFonts w:asciiTheme="minorHAnsi" w:eastAsiaTheme="minorHAnsi" w:hAnsiTheme="minorHAnsi" w:cs="SwitzerlandInseratPSMT"/>
+        </w:rPr>
+        <w:t xml:space="preserve">SINCLAIR, Bruce. </w:t>
+      </w:r>
+      <w:r>
+        <w:rPr>
+          <w:rFonts w:asciiTheme="minorHAnsi" w:eastAsiaTheme="minorHAnsi" w:hAnsiTheme="minorHAnsi" w:cs="SwitzerlandInseratPSMT"/>
+          <w:b/>
+        </w:rPr>
+        <w:t>Como usar a INTERNET DAS COISAS para alavancar seus negócios</w:t>
+      </w:r>
+      <w:r>
+        <w:rPr>
+          <w:rFonts w:asciiTheme="minorHAnsi" w:eastAsiaTheme="minorHAnsi" w:hAnsiTheme="minorHAnsi" w:cs="SwitzerlandInseratPSMT"/>
+        </w:rPr>
+        <w:t>. São Paulo: Autêntica Business, 2018.</w:t>
+      </w:r>
     </w:p>
     <w:p>
       <w:pPr>
@@ -8665,6 +7468,32 @@
           <w:rFonts w:asciiTheme="minorHAnsi" w:eastAsiaTheme="minorHAnsi" w:hAnsiTheme="minorHAnsi" w:cs="SwitzerlandInseratPSMT"/>
         </w:rPr>
       </w:pPr>
+      <w:r>
+        <w:rPr>
+          <w:rFonts w:asciiTheme="minorHAnsi" w:eastAsiaTheme="minorHAnsi" w:hAnsiTheme="minorHAnsi" w:cs="SwitzerlandInseratPSMT"/>
+        </w:rPr>
+        <w:lastRenderedPageBreak/>
+        <w:t xml:space="preserve">SYDOW, Spencer Toth. </w:t>
+      </w:r>
+      <w:r>
+        <w:rPr>
+          <w:rFonts w:asciiTheme="minorHAnsi" w:eastAsiaTheme="minorHAnsi" w:hAnsiTheme="minorHAnsi" w:cs="SwitzerlandInseratPSMT"/>
+          <w:b/>
+        </w:rPr>
+        <w:t>Crimes informáticos e Suas Vítimas</w:t>
+      </w:r>
+      <w:r>
+        <w:rPr>
+          <w:rFonts w:asciiTheme="minorHAnsi" w:eastAsiaTheme="minorHAnsi" w:hAnsiTheme="minorHAnsi" w:cs="SwitzerlandInseratPSMT"/>
+        </w:rPr>
+        <w:t xml:space="preserve">. 2 ed. São Paulo: Saraiva, </w:t>
+      </w:r>
+      <w:r>
+        <w:rPr>
+          <w:rFonts w:asciiTheme="minorHAnsi" w:eastAsiaTheme="minorHAnsi" w:hAnsiTheme="minorHAnsi" w:cs="SwitzerlandInseratPSMT"/>
+        </w:rPr>
+        <w:t>2015.</w:t>
+      </w:r>
     </w:p>
     <w:p>
       <w:pPr>
@@ -8681,62 +7510,40 @@
         <w:rPr>
           <w:rFonts w:asciiTheme="minorHAnsi" w:eastAsiaTheme="minorHAnsi" w:hAnsiTheme="minorHAnsi" w:cs="SwitzerlandInseratPSMT"/>
         </w:rPr>
-        <w:t xml:space="preserve">ANDRADE, Inês Barcellos de; ABREU, Annelise Maria de Oliveira </w:t>
-      </w:r>
-      <w:proofErr w:type="spellStart"/>
-      <w:r>
-        <w:rPr>
-          <w:rFonts w:asciiTheme="minorHAnsi" w:eastAsiaTheme="minorHAnsi" w:hAnsiTheme="minorHAnsi" w:cs="SwitzerlandInseratPSMT"/>
-        </w:rPr>
-        <w:t>Wilken</w:t>
-      </w:r>
-      <w:proofErr w:type="spellEnd"/>
-      <w:r>
-        <w:rPr>
-          <w:rFonts w:asciiTheme="minorHAnsi" w:eastAsiaTheme="minorHAnsi" w:hAnsiTheme="minorHAnsi" w:cs="SwitzerlandInseratPSMT"/>
-        </w:rPr>
-        <w:t xml:space="preserve"> de; LIMA, Maria Cristina Miranda (</w:t>
-      </w:r>
-      <w:proofErr w:type="spellStart"/>
-      <w:r>
-        <w:rPr>
-          <w:rFonts w:asciiTheme="minorHAnsi" w:eastAsiaTheme="minorHAnsi" w:hAnsiTheme="minorHAnsi" w:cs="SwitzerlandInseratPSMT"/>
-        </w:rPr>
-        <w:t>orgs</w:t>
-      </w:r>
-      <w:proofErr w:type="spellEnd"/>
-      <w:r>
-        <w:rPr>
-          <w:rFonts w:asciiTheme="minorHAnsi" w:eastAsiaTheme="minorHAnsi" w:hAnsiTheme="minorHAnsi" w:cs="SwitzerlandInseratPSMT"/>
-        </w:rPr>
-        <w:t xml:space="preserve">.). </w:t>
+        <w:t xml:space="preserve">ULRICH, Fernando. </w:t>
       </w:r>
       <w:r>
         <w:rPr>
           <w:rFonts w:asciiTheme="minorHAnsi" w:eastAsiaTheme="minorHAnsi" w:hAnsiTheme="minorHAnsi" w:cs="SwitzerlandInseratPSMT"/>
           <w:b/>
         </w:rPr>
-        <w:t xml:space="preserve">Manual para elaboração e apresentação de artigo científico. </w:t>
+        <w:t>Bitcoin. A Moeda na Era Digital</w:t>
       </w:r>
       <w:r>
         <w:rPr>
           <w:rFonts w:asciiTheme="minorHAnsi" w:eastAsiaTheme="minorHAnsi" w:hAnsiTheme="minorHAnsi" w:cs="SwitzerlandInseratPSMT"/>
         </w:rPr>
-        <w:t xml:space="preserve">Campos dos </w:t>
-      </w:r>
-      <w:proofErr w:type="spellStart"/>
+        <w:t xml:space="preserve">. </w:t>
+      </w:r>
       <w:r>
         <w:rPr>
           <w:rFonts w:asciiTheme="minorHAnsi" w:eastAsiaTheme="minorHAnsi" w:hAnsiTheme="minorHAnsi" w:cs="SwitzerlandInseratPSMT"/>
         </w:rPr>
-        <w:t>Goytacases</w:t>
-      </w:r>
-      <w:proofErr w:type="spellEnd"/>
+        <w:t>Mato Grosso</w:t>
+      </w:r>
       <w:r>
         <w:rPr>
           <w:rFonts w:asciiTheme="minorHAnsi" w:eastAsiaTheme="minorHAnsi" w:hAnsiTheme="minorHAnsi" w:cs="SwitzerlandInseratPSMT"/>
         </w:rPr>
-        <w:t>/RJ: FMC, 2013</w:t>
+        <w:t xml:space="preserve"> do Sul</w:t>
+      </w:r>
+      <w:bookmarkStart w:id="0" w:name="_GoBack"/>
+      <w:bookmarkEnd w:id="0"/>
+      <w:r>
+        <w:rPr>
+          <w:rFonts w:asciiTheme="minorHAnsi" w:eastAsiaTheme="minorHAnsi" w:hAnsiTheme="minorHAnsi" w:cs="SwitzerlandInseratPSMT"/>
+        </w:rPr>
+        <w:t>: Mises, 2014.</w:t>
       </w:r>
     </w:p>
     <w:p>
@@ -8750,25 +7557,54 @@
           <w:rFonts w:asciiTheme="minorHAnsi" w:eastAsiaTheme="minorHAnsi" w:hAnsiTheme="minorHAnsi" w:cs="SwitzerlandInseratPSMT"/>
         </w:rPr>
       </w:pPr>
-      <w:r>
+    </w:p>
+    <w:p>
+      <w:pPr>
+        <w:autoSpaceDE w:val="0"/>
+        <w:autoSpaceDN w:val="0"/>
+        <w:adjustRightInd w:val="0"/>
+        <w:ind w:left="709" w:hanging="709"/>
+        <w:jc w:val="both"/>
         <w:rPr>
           <w:rFonts w:asciiTheme="minorHAnsi" w:eastAsiaTheme="minorHAnsi" w:hAnsiTheme="minorHAnsi" w:cs="SwitzerlandInseratPSMT"/>
         </w:rPr>
-        <w:t xml:space="preserve">BRAZIELLAS, Maria de Lourdes Motta; ANÇÃ, </w:t>
-      </w:r>
-      <w:proofErr w:type="spellStart"/>
+      </w:pPr>
       <w:r>
         <w:rPr>
           <w:rFonts w:asciiTheme="minorHAnsi" w:eastAsiaTheme="minorHAnsi" w:hAnsiTheme="minorHAnsi" w:cs="SwitzerlandInseratPSMT"/>
         </w:rPr>
-        <w:t>Nelza</w:t>
-      </w:r>
-      <w:proofErr w:type="spellEnd"/>
+        <w:t xml:space="preserve">ANDRADE, Inês Barcellos de; ABREU, Annelise Maria de Oliveira Wilken de; LIMA, Maria Cristina Miranda (orgs.). </w:t>
+      </w:r>
       <w:r>
         <w:rPr>
           <w:rFonts w:asciiTheme="minorHAnsi" w:eastAsiaTheme="minorHAnsi" w:hAnsiTheme="minorHAnsi" w:cs="SwitzerlandInseratPSMT"/>
-        </w:rPr>
-        <w:t xml:space="preserve"> Maria Moutinho. </w:t>
+          <w:b/>
+        </w:rPr>
+        <w:t xml:space="preserve">Manual para elaboração e apresentação de artigo científico. </w:t>
+      </w:r>
+      <w:r>
+        <w:rPr>
+          <w:rFonts w:asciiTheme="minorHAnsi" w:eastAsiaTheme="minorHAnsi" w:hAnsiTheme="minorHAnsi" w:cs="SwitzerlandInseratPSMT"/>
+        </w:rPr>
+        <w:t>Campos dos Goytacases/RJ: FMC, 2013</w:t>
+      </w:r>
+    </w:p>
+    <w:p>
+      <w:pPr>
+        <w:autoSpaceDE w:val="0"/>
+        <w:autoSpaceDN w:val="0"/>
+        <w:adjustRightInd w:val="0"/>
+        <w:ind w:left="709" w:hanging="709"/>
+        <w:jc w:val="both"/>
+        <w:rPr>
+          <w:rFonts w:asciiTheme="minorHAnsi" w:eastAsiaTheme="minorHAnsi" w:hAnsiTheme="minorHAnsi" w:cs="SwitzerlandInseratPSMT"/>
+        </w:rPr>
+      </w:pPr>
+      <w:r>
+        <w:rPr>
+          <w:rFonts w:asciiTheme="minorHAnsi" w:eastAsiaTheme="minorHAnsi" w:hAnsiTheme="minorHAnsi" w:cs="SwitzerlandInseratPSMT"/>
+        </w:rPr>
+        <w:t xml:space="preserve">BRAZIELLAS, Maria de Lourdes Motta; ANÇÃ, Nelza Maria Moutinho. </w:t>
       </w:r>
       <w:r>
         <w:rPr>
@@ -8882,39 +7718,7 @@
           <w:rFonts w:asciiTheme="minorHAnsi" w:eastAsiaTheme="minorHAnsi" w:hAnsiTheme="minorHAnsi" w:cs="TTE17D7BA8t00"/>
           <w:lang w:val="en-US"/>
         </w:rPr>
-        <w:t xml:space="preserve">Porto </w:t>
-      </w:r>
-      <w:proofErr w:type="spellStart"/>
-      <w:r>
-        <w:rPr>
-          <w:rFonts w:asciiTheme="minorHAnsi" w:eastAsiaTheme="minorHAnsi" w:hAnsiTheme="minorHAnsi" w:cs="TTE17D7BA8t00"/>
-          <w:lang w:val="en-US"/>
-        </w:rPr>
-        <w:t>Alegre</w:t>
-      </w:r>
-      <w:proofErr w:type="spellEnd"/>
-      <w:r>
-        <w:rPr>
-          <w:rFonts w:asciiTheme="minorHAnsi" w:eastAsiaTheme="minorHAnsi" w:hAnsiTheme="minorHAnsi" w:cs="TTE17D7BA8t00"/>
-          <w:lang w:val="en-US"/>
-        </w:rPr>
-        <w:t xml:space="preserve">: </w:t>
-      </w:r>
-      <w:proofErr w:type="spellStart"/>
-      <w:r>
-        <w:rPr>
-          <w:rFonts w:asciiTheme="minorHAnsi" w:eastAsiaTheme="minorHAnsi" w:hAnsiTheme="minorHAnsi" w:cs="TTE17D7BA8t00"/>
-          <w:lang w:val="en-US"/>
-        </w:rPr>
-        <w:t>Dáctilo</w:t>
-      </w:r>
-      <w:proofErr w:type="spellEnd"/>
-      <w:r>
-        <w:rPr>
-          <w:rFonts w:asciiTheme="minorHAnsi" w:eastAsiaTheme="minorHAnsi" w:hAnsiTheme="minorHAnsi" w:cs="TTE17D7BA8t00"/>
-          <w:lang w:val="en-US"/>
-        </w:rPr>
-        <w:t xml:space="preserve"> Plus, 2012.</w:t>
+        <w:t>Porto Alegre: Dáctilo Plus, 2012.</w:t>
       </w:r>
       <w:r>
         <w:rPr>
@@ -8940,23 +7744,7 @@
           <w:rFonts w:asciiTheme="minorHAnsi" w:eastAsiaTheme="minorHAnsi" w:hAnsiTheme="minorHAnsi" w:cs="SwitzerlandCondLightPSMT"/>
           <w:lang w:val="en-US"/>
         </w:rPr>
-        <w:t xml:space="preserve">GEORGIOS, </w:t>
-      </w:r>
-      <w:proofErr w:type="spellStart"/>
-      <w:r>
-        <w:rPr>
-          <w:rFonts w:asciiTheme="minorHAnsi" w:eastAsiaTheme="minorHAnsi" w:hAnsiTheme="minorHAnsi" w:cs="SwitzerlandCondLightPSMT"/>
-          <w:lang w:val="en-US"/>
-        </w:rPr>
-        <w:t>Yiannakas</w:t>
-      </w:r>
-      <w:proofErr w:type="spellEnd"/>
-      <w:r>
-        <w:rPr>
-          <w:rFonts w:asciiTheme="minorHAnsi" w:eastAsiaTheme="minorHAnsi" w:hAnsiTheme="minorHAnsi" w:cs="SwitzerlandCondLightPSMT"/>
-          <w:lang w:val="en-US"/>
-        </w:rPr>
-        <w:t xml:space="preserve">. </w:t>
+        <w:t xml:space="preserve">GEORGIOS, Yiannakas. </w:t>
       </w:r>
       <w:r>
         <w:rPr>
@@ -8965,9 +7753,8 @@
           <w:i/>
           <w:lang w:val="en-US"/>
         </w:rPr>
-        <w:t xml:space="preserve">Critical Comparison and Evaluation of the Major MVC Frameworks </w:t>
-      </w:r>
-      <w:proofErr w:type="gramStart"/>
+        <w:t xml:space="preserve">Critical Comparison and Evaluation of the Major MVC Frameworks through the use of a Prototype </w:t>
+      </w:r>
       <w:r>
         <w:rPr>
           <w:rFonts w:asciiTheme="minorHAnsi" w:eastAsiaTheme="minorHAnsi" w:hAnsiTheme="minorHAnsi" w:cs="SwitzerlandCondLightPSMT"/>
@@ -8975,9 +7762,8 @@
           <w:i/>
           <w:lang w:val="en-US"/>
         </w:rPr>
-        <w:t>through the use of</w:t>
-      </w:r>
-      <w:proofErr w:type="gramEnd"/>
+        <w:t>Web</w:t>
+      </w:r>
       <w:r>
         <w:rPr>
           <w:rFonts w:asciiTheme="minorHAnsi" w:eastAsiaTheme="minorHAnsi" w:hAnsiTheme="minorHAnsi" w:cs="SwitzerlandCondLightPSMT"/>
@@ -8985,24 +7771,6 @@
           <w:i/>
           <w:lang w:val="en-US"/>
         </w:rPr>
-        <w:t xml:space="preserve"> a Prototype </w:t>
-      </w:r>
-      <w:r>
-        <w:rPr>
-          <w:rFonts w:asciiTheme="minorHAnsi" w:eastAsiaTheme="minorHAnsi" w:hAnsiTheme="minorHAnsi" w:cs="SwitzerlandCondLightPSMT"/>
-          <w:b/>
-          <w:i/>
-          <w:lang w:val="en-US"/>
-        </w:rPr>
-        <w:t>Web</w:t>
-      </w:r>
-      <w:r>
-        <w:rPr>
-          <w:rFonts w:asciiTheme="minorHAnsi" w:eastAsiaTheme="minorHAnsi" w:hAnsiTheme="minorHAnsi" w:cs="SwitzerlandCondLightPSMT"/>
-          <w:b/>
-          <w:i/>
-          <w:lang w:val="en-US"/>
-        </w:rPr>
         <w:t xml:space="preserve"> Application</w:t>
       </w:r>
       <w:r>
@@ -9032,33 +7800,11 @@
         </w:rPr>
         <w:t xml:space="preserve">Edimburgo, </w:t>
       </w:r>
-      <w:proofErr w:type="spellStart"/>
       <w:r>
         <w:rPr>
           <w:rFonts w:asciiTheme="minorHAnsi" w:eastAsiaTheme="minorHAnsi" w:hAnsiTheme="minorHAnsi" w:cs="SwitzerlandCondLightPSMT"/>
         </w:rPr>
-        <w:t>Edinburg</w:t>
-      </w:r>
-      <w:proofErr w:type="spellEnd"/>
-      <w:r>
-        <w:rPr>
-          <w:rFonts w:asciiTheme="minorHAnsi" w:eastAsiaTheme="minorHAnsi" w:hAnsiTheme="minorHAnsi" w:cs="SwitzerlandCondLightPSMT"/>
-        </w:rPr>
-        <w:t xml:space="preserve"> Napier </w:t>
-      </w:r>
-      <w:proofErr w:type="spellStart"/>
-      <w:r>
-        <w:rPr>
-          <w:rFonts w:asciiTheme="minorHAnsi" w:eastAsiaTheme="minorHAnsi" w:hAnsiTheme="minorHAnsi" w:cs="SwitzerlandCondLightPSMT"/>
-        </w:rPr>
-        <w:t>University</w:t>
-      </w:r>
-      <w:proofErr w:type="spellEnd"/>
-      <w:r>
-        <w:rPr>
-          <w:rFonts w:asciiTheme="minorHAnsi" w:eastAsiaTheme="minorHAnsi" w:hAnsiTheme="minorHAnsi" w:cs="SwitzerlandCondLightPSMT"/>
-        </w:rPr>
-        <w:t>,</w:t>
+        <w:t>Edinburg Napier University,</w:t>
       </w:r>
       <w:r>
         <w:rPr>
@@ -9152,18 +7898,8 @@
           <w:b/>
           <w:i/>
         </w:rPr>
-        <w:t xml:space="preserve">Data </w:t>
-      </w:r>
-      <w:proofErr w:type="spellStart"/>
-      <w:r>
-        <w:rPr>
-          <w:rFonts w:asciiTheme="minorHAnsi" w:hAnsiTheme="minorHAnsi"/>
-          <w:b/>
-          <w:i/>
-        </w:rPr>
-        <w:t>Warehouse</w:t>
-      </w:r>
-      <w:proofErr w:type="spellEnd"/>
+        <w:t>Data Warehouse</w:t>
+      </w:r>
       <w:r>
         <w:rPr>
           <w:rFonts w:asciiTheme="minorHAnsi" w:hAnsiTheme="minorHAnsi"/>
@@ -9322,17 +8058,8 @@
           <w:rFonts w:asciiTheme="minorHAnsi" w:hAnsiTheme="minorHAnsi" w:cs="Arial"/>
           <w:i/>
         </w:rPr>
-        <w:t xml:space="preserve">Project Management </w:t>
-      </w:r>
-      <w:proofErr w:type="spellStart"/>
-      <w:r>
-        <w:rPr>
-          <w:rFonts w:asciiTheme="minorHAnsi" w:hAnsiTheme="minorHAnsi" w:cs="Arial"/>
-          <w:i/>
-        </w:rPr>
-        <w:t>Institute</w:t>
-      </w:r>
-      <w:proofErr w:type="spellEnd"/>
+        <w:t>Project Management Institute</w:t>
+      </w:r>
       <w:r>
         <w:rPr>
           <w:rFonts w:asciiTheme="minorHAnsi" w:hAnsiTheme="minorHAnsi" w:cs="Arial"/>
@@ -11333,7 +10060,6 @@
     <w:uiPriority w:val="59"/>
     <w:rsid w:val="004E3EBD"/>
     <w:tblPr>
-      <w:tblInd w:w="0" w:type="dxa"/>
       <w:tblBorders>
         <w:top w:val="single" w:sz="4" w:space="0" w:color="auto"/>
         <w:left w:val="single" w:sz="4" w:space="0" w:color="auto"/>
@@ -11342,12 +10068,6 @@
         <w:insideH w:val="single" w:sz="4" w:space="0" w:color="auto"/>
         <w:insideV w:val="single" w:sz="4" w:space="0" w:color="auto"/>
       </w:tblBorders>
-      <w:tblCellMar>
-        <w:top w:w="0" w:type="dxa"/>
-        <w:left w:w="108" w:type="dxa"/>
-        <w:bottom w:w="0" w:type="dxa"/>
-        <w:right w:w="108" w:type="dxa"/>
-      </w:tblCellMar>
     </w:tblPr>
   </w:style>
   <w:style w:type="character" w:styleId="HiperlinkVisitado">
@@ -11773,7 +10493,7 @@
 </file>
 
 <file path=customXml/itemProps1.xml><?xml version="1.0" encoding="utf-8"?>
-<ds:datastoreItem xmlns:ds="http://schemas.openxmlformats.org/officeDocument/2006/customXml" ds:itemID="{6D0EC959-156C-4C99-8004-0C04B451422E}">
+<ds:datastoreItem xmlns:ds="http://schemas.openxmlformats.org/officeDocument/2006/customXml" ds:itemID="{A14E0B48-215E-4768-AD30-2C18A3948C5A}">
   <ds:schemaRefs>
     <ds:schemaRef ds:uri="http://schemas.openxmlformats.org/officeDocument/2006/bibliography"/>
   </ds:schemaRefs>

</xml_diff>

<commit_message>
Primeira versão do artigo
Primeira versão do artigo
</commit_message>
<xml_diff>
--- a/Ransomware - prevenção e combate.docx
+++ b/Ransomware - prevenção e combate.docx
@@ -347,7 +347,19 @@
         <w:rPr>
           <w:rFonts w:asciiTheme="minorHAnsi" w:hAnsiTheme="minorHAnsi"/>
         </w:rPr>
-        <w:t xml:space="preserve"> Porém, é possível detê-los e combate-los eficazmente, apesar de estarem cada vez mais sofisticados.</w:t>
+        <w:t xml:space="preserve"> Poré</w:t>
+      </w:r>
+      <w:r>
+        <w:rPr>
+          <w:rFonts w:asciiTheme="minorHAnsi" w:hAnsiTheme="minorHAnsi"/>
+        </w:rPr>
+        <w:t>m, é possível detê-los e combatê</w:t>
+      </w:r>
+      <w:r>
+        <w:rPr>
+          <w:rFonts w:asciiTheme="minorHAnsi" w:hAnsiTheme="minorHAnsi"/>
+        </w:rPr>
+        <w:t>-los eficazmente, apesar de estarem cada vez mais sofisticados.</w:t>
       </w:r>
     </w:p>
     <w:p>
@@ -376,14 +388,15 @@
           <w:b/>
           <w:color w:val="000000" w:themeColor="text1"/>
         </w:rPr>
-        <w:t>Palavras-chave:</w:t>
-      </w:r>
-      <w:r>
-        <w:rPr>
-          <w:rFonts w:asciiTheme="minorHAnsi" w:hAnsiTheme="minorHAnsi"/>
-          <w:color w:val="000000" w:themeColor="text1"/>
-        </w:rPr>
-        <w:t>.</w:t>
+        <w:t>Palavras-</w:t>
+      </w:r>
+      <w:r>
+        <w:rPr>
+          <w:rFonts w:asciiTheme="minorHAnsi" w:hAnsiTheme="minorHAnsi"/>
+          <w:b/>
+          <w:color w:val="000000" w:themeColor="text1"/>
+        </w:rPr>
+        <w:t>chave:</w:t>
       </w:r>
       <w:r>
         <w:rPr>
@@ -518,14 +531,28 @@
           <w:rFonts w:asciiTheme="minorHAnsi" w:hAnsiTheme="minorHAnsi"/>
           <w:color w:val="000000" w:themeColor="text1"/>
         </w:rPr>
-        <w:t xml:space="preserve"> trabalho um analista de sistemas é surpreendido pelos relatos de indisponibilidade de acesso ao Sistema de Gest</w:t>
-      </w:r>
-      <w:r>
-        <w:rPr>
-          <w:rFonts w:asciiTheme="minorHAnsi" w:hAnsiTheme="minorHAnsi"/>
-          <w:color w:val="000000" w:themeColor="text1"/>
-        </w:rPr>
-        <w:t>ão Empresarial da empresa</w:t>
+        <w:t xml:space="preserve"> trabalho um analista de sistemas é surpreendido pelos relatos de indisponibilidade de acesso ao Sistema </w:t>
+      </w:r>
+      <w:r>
+        <w:rPr>
+          <w:rFonts w:asciiTheme="minorHAnsi" w:hAnsiTheme="minorHAnsi"/>
+          <w:color w:val="000000" w:themeColor="text1"/>
+        </w:rPr>
+        <w:t xml:space="preserve">ERP </w:t>
+      </w:r>
+      <w:r>
+        <w:rPr>
+          <w:rFonts w:asciiTheme="minorHAnsi" w:hAnsiTheme="minorHAnsi"/>
+          <w:color w:val="000000" w:themeColor="text1"/>
+        </w:rPr>
+        <w:t>(Enterprise Resource Planning, ou Sistema de Gestão Empresarial)</w:t>
+      </w:r>
+      <w:r>
+        <w:rPr>
+          <w:rFonts w:asciiTheme="minorHAnsi" w:hAnsiTheme="minorHAnsi"/>
+          <w:color w:val="000000" w:themeColor="text1"/>
+        </w:rPr>
+        <w:t xml:space="preserve"> da empresa</w:t>
       </w:r>
       <w:r>
         <w:rPr>
@@ -576,7 +603,14 @@
           <w:rFonts w:asciiTheme="minorHAnsi" w:hAnsiTheme="minorHAnsi"/>
           <w:color w:val="000000" w:themeColor="text1"/>
         </w:rPr>
-        <w:t xml:space="preserve"> que era feito da base o era na própria máquina</w:t>
+        <w:t xml:space="preserve"> que era feito da base </w:t>
+      </w:r>
+      <w:r>
+        <w:rPr>
+          <w:rFonts w:asciiTheme="minorHAnsi" w:hAnsiTheme="minorHAnsi"/>
+          <w:color w:val="000000" w:themeColor="text1"/>
+        </w:rPr>
+        <w:t>era na própria máquina</w:t>
       </w:r>
       <w:r>
         <w:rPr>
@@ -1142,7 +1176,15 @@
           <w:rFonts w:asciiTheme="minorHAnsi" w:hAnsiTheme="minorHAnsi"/>
           <w:color w:val="000000" w:themeColor="text1"/>
         </w:rPr>
-        <w:t xml:space="preserve"> lutar para erradicar o intruso.</w:t>
+        <w:t xml:space="preserve"> lutar para erradicar o </w:t>
+      </w:r>
+      <w:r>
+        <w:rPr>
+          <w:rFonts w:asciiTheme="minorHAnsi" w:hAnsiTheme="minorHAnsi"/>
+          <w:color w:val="000000" w:themeColor="text1"/>
+        </w:rPr>
+        <w:lastRenderedPageBreak/>
+        <w:t>intruso.</w:t>
       </w:r>
       <w:r>
         <w:rPr>
@@ -1342,7 +1384,31 @@
         <w:rPr>
           <w:rFonts w:asciiTheme="minorHAnsi" w:eastAsiaTheme="minorHAnsi" w:hAnsiTheme="minorHAnsi" w:cs="TTE17D7BA8t00"/>
         </w:rPr>
-        <w:t>, que de acordo o CERT.br (CARTILHA DE SEGURANÇA INTERNET, 2018) são códigos maliciosos que visam danos e prejuízos aos computadores hospedeiros</w:t>
+        <w:t>.</w:t>
+      </w:r>
+      <w:r>
+        <w:rPr>
+          <w:rFonts w:asciiTheme="minorHAnsi" w:eastAsiaTheme="minorHAnsi" w:hAnsiTheme="minorHAnsi" w:cs="TTE17D7BA8t00"/>
+        </w:rPr>
+        <w:t xml:space="preserve"> </w:t>
+      </w:r>
+      <w:r>
+        <w:rPr>
+          <w:rFonts w:asciiTheme="minorHAnsi" w:eastAsiaTheme="minorHAnsi" w:hAnsiTheme="minorHAnsi" w:cs="TTE17D7BA8t00"/>
+        </w:rPr>
+        <w:t>S</w:t>
+      </w:r>
+      <w:r>
+        <w:rPr>
+          <w:rFonts w:asciiTheme="minorHAnsi" w:eastAsiaTheme="minorHAnsi" w:hAnsiTheme="minorHAnsi" w:cs="TTE17D7BA8t00"/>
+        </w:rPr>
+        <w:t>ão códigos maliciosos que visam danos e prejuízos aos computadores hospedeiros</w:t>
+      </w:r>
+      <w:r>
+        <w:rPr>
+          <w:rFonts w:asciiTheme="minorHAnsi" w:eastAsiaTheme="minorHAnsi" w:hAnsiTheme="minorHAnsi" w:cs="TTE17D7BA8t00"/>
+        </w:rPr>
+        <w:t xml:space="preserve"> (CERT.BR, 2018)</w:t>
       </w:r>
       <w:r>
         <w:rPr>
@@ -1424,7 +1490,7 @@
         <w:rPr>
           <w:rFonts w:asciiTheme="minorHAnsi" w:eastAsiaTheme="minorHAnsi" w:hAnsiTheme="minorHAnsi" w:cs="TTE17D7BA8t00"/>
         </w:rPr>
-        <w:t xml:space="preserve"> (MONOGRAFIAS BRASIL ESCOLA, 2017).</w:t>
+        <w:t>.</w:t>
       </w:r>
       <w:r>
         <w:rPr>
@@ -1457,7 +1523,19 @@
         <w:rPr>
           <w:rFonts w:asciiTheme="minorHAnsi" w:eastAsiaTheme="minorHAnsi" w:hAnsiTheme="minorHAnsi" w:cs="TTE17D7BA8t00"/>
         </w:rPr>
-        <w:t>Engenharia Social. Basicamente é o uso de elementos totais ou parcialmente verdadeiros para assegurar credibilidade ao que está sendo apresentado, visando alcançar a confiança da vítima para que tome ações a favor de que está orquestrando o golpe</w:t>
+        <w:t>Engenharia Social. Basicamente é o uso de elementos totais ou parcialmente verdadeiros para assegurar credibilidade ao que está sendo apresentado, visando alcançar a confiança da vítima para que tome ações a favor de que</w:t>
+      </w:r>
+      <w:r>
+        <w:rPr>
+          <w:rFonts w:asciiTheme="minorHAnsi" w:eastAsiaTheme="minorHAnsi" w:hAnsiTheme="minorHAnsi" w:cs="TTE17D7BA8t00"/>
+        </w:rPr>
+        <w:t>m</w:t>
+      </w:r>
+      <w:r>
+        <w:rPr>
+          <w:rFonts w:asciiTheme="minorHAnsi" w:eastAsiaTheme="minorHAnsi" w:hAnsiTheme="minorHAnsi" w:cs="TTE17D7BA8t00"/>
+        </w:rPr>
+        <w:t xml:space="preserve"> está orquestrando o golpe</w:t>
       </w:r>
       <w:r>
         <w:rPr>
@@ -1504,7 +1582,7 @@
         <w:rPr>
           <w:rFonts w:asciiTheme="minorHAnsi" w:eastAsiaTheme="minorHAnsi" w:hAnsiTheme="minorHAnsi" w:cs="TTE17D7BA8t00"/>
         </w:rPr>
-        <w:t xml:space="preserve"> pela independência do agir humano e de outros programas para se proliferarem (NOVAES, 2014).</w:t>
+        <w:t xml:space="preserve"> pela independência do agir humano e de outros programas para se proliferarem.</w:t>
       </w:r>
     </w:p>
     <w:p>
@@ -1559,19 +1637,13 @@
         <w:rPr>
           <w:rFonts w:asciiTheme="minorHAnsi" w:eastAsiaTheme="minorHAnsi" w:hAnsiTheme="minorHAnsi" w:cs="TTE17D7BA8t00"/>
         </w:rPr>
-        <w:t xml:space="preserve"> um programa malicioso que se aglutina à out</w:t>
-      </w:r>
-      <w:r>
-        <w:rPr>
-          <w:rFonts w:asciiTheme="minorHAnsi" w:eastAsiaTheme="minorHAnsi" w:hAnsiTheme="minorHAnsi" w:cs="TTE17D7BA8t00"/>
-        </w:rPr>
-        <w:t>ro</w:t>
-      </w:r>
-      <w:r>
-        <w:rPr>
-          <w:rFonts w:asciiTheme="minorHAnsi" w:eastAsiaTheme="minorHAnsi" w:hAnsiTheme="minorHAnsi" w:cs="TTE17D7BA8t00"/>
-        </w:rPr>
-        <w:t>s programas</w:t>
+        <w:t xml:space="preserve"> um programa malicioso que se aglutina </w:t>
+      </w:r>
+      <w:r>
+        <w:rPr>
+          <w:rFonts w:asciiTheme="minorHAnsi" w:eastAsiaTheme="minorHAnsi" w:hAnsiTheme="minorHAnsi" w:cs="TTE17D7BA8t00"/>
+        </w:rPr>
+        <w:t>aos outros programas</w:t>
       </w:r>
       <w:r>
         <w:rPr>
@@ -1745,19 +1817,25 @@
         <w:rPr>
           <w:rFonts w:asciiTheme="minorHAnsi" w:eastAsiaTheme="minorHAnsi" w:hAnsiTheme="minorHAnsi" w:cs="TTE17D7BA8t00"/>
         </w:rPr>
-        <w:t xml:space="preserve"> o acesso à</w:t>
-      </w:r>
-      <w:r>
-        <w:rPr>
-          <w:rFonts w:asciiTheme="minorHAnsi" w:eastAsiaTheme="minorHAnsi" w:hAnsiTheme="minorHAnsi" w:cs="TTE17D7BA8t00"/>
-        </w:rPr>
-        <w:t xml:space="preserve"> arquivos, em geral</w:t>
-      </w:r>
-      <w:r>
-        <w:rPr>
-          <w:rFonts w:asciiTheme="minorHAnsi" w:eastAsiaTheme="minorHAnsi" w:hAnsiTheme="minorHAnsi" w:cs="TTE17D7BA8t00"/>
-        </w:rPr>
-        <w:t xml:space="preserve"> criptografados, e exige</w:t>
+        <w:t xml:space="preserve"> o acesso </w:t>
+      </w:r>
+      <w:r>
+        <w:rPr>
+          <w:rFonts w:asciiTheme="minorHAnsi" w:eastAsiaTheme="minorHAnsi" w:hAnsiTheme="minorHAnsi" w:cs="TTE17D7BA8t00"/>
+        </w:rPr>
+        <w:t>aos arquivos</w:t>
+      </w:r>
+      <w:r>
+        <w:rPr>
+          <w:rFonts w:asciiTheme="minorHAnsi" w:eastAsiaTheme="minorHAnsi" w:hAnsiTheme="minorHAnsi" w:cs="TTE17D7BA8t00"/>
+        </w:rPr>
+        <w:t xml:space="preserve"> que foram criptografados. E</w:t>
+      </w:r>
+      <w:r>
+        <w:rPr>
+          <w:rFonts w:asciiTheme="minorHAnsi" w:eastAsiaTheme="minorHAnsi" w:hAnsiTheme="minorHAnsi" w:cs="TTE17D7BA8t00"/>
+        </w:rPr>
+        <w:t>xige</w:t>
       </w:r>
       <w:r>
         <w:rPr>
@@ -1840,7 +1918,23 @@
           <w:b/>
           <w:color w:val="000000" w:themeColor="text1"/>
         </w:rPr>
-        <w:t xml:space="preserve"> Cada vez mais evoluídos e complexos</w:t>
+        <w:t xml:space="preserve"> </w:t>
+      </w:r>
+      <w:r>
+        <w:rPr>
+          <w:rFonts w:asciiTheme="minorHAnsi" w:hAnsiTheme="minorHAnsi"/>
+          <w:b/>
+          <w:color w:val="000000" w:themeColor="text1"/>
+        </w:rPr>
+        <w:t>E</w:t>
+      </w:r>
+      <w:r>
+        <w:rPr>
+          <w:rFonts w:asciiTheme="minorHAnsi" w:hAnsiTheme="minorHAnsi"/>
+          <w:b/>
+          <w:color w:val="000000" w:themeColor="text1"/>
+        </w:rPr>
+        <w:t>voluídos e complexos</w:t>
       </w:r>
     </w:p>
     <w:p>
@@ -1965,25 +2059,13 @@
         <w:rPr>
           <w:rFonts w:asciiTheme="minorHAnsi" w:eastAsiaTheme="minorHAnsi" w:hAnsiTheme="minorHAnsi" w:cs="TTE17D7BA8t00"/>
         </w:rPr>
-        <w:t>, o relatório</w:t>
-      </w:r>
-      <w:r>
-        <w:rPr>
-          <w:rFonts w:asciiTheme="minorHAnsi" w:eastAsiaTheme="minorHAnsi" w:hAnsiTheme="minorHAnsi" w:cs="TTE17D7BA8t00"/>
-        </w:rPr>
-        <w:t xml:space="preserve"> anual</w:t>
-      </w:r>
-      <w:r>
-        <w:rPr>
-          <w:rFonts w:asciiTheme="minorHAnsi" w:eastAsiaTheme="minorHAnsi" w:hAnsiTheme="minorHAnsi" w:cs="TTE17D7BA8t00"/>
-        </w:rPr>
-        <w:t xml:space="preserve"> da (CISCO, 2018) alerta para o avanço qu</w:t>
-      </w:r>
-      <w:r>
-        <w:rPr>
-          <w:rFonts w:asciiTheme="minorHAnsi" w:eastAsiaTheme="minorHAnsi" w:hAnsiTheme="minorHAnsi" w:cs="TTE17D7BA8t00"/>
-        </w:rPr>
-        <w:t>e se deve esperar</w:t>
+        <w:t xml:space="preserve">, </w:t>
+      </w:r>
+      <w:r>
+        <w:rPr>
+          <w:rFonts w:asciiTheme="minorHAnsi" w:eastAsiaTheme="minorHAnsi" w:hAnsiTheme="minorHAnsi" w:cs="TTE17D7BA8t00"/>
+        </w:rPr>
+        <w:t>existe uma preocupação crescente</w:t>
       </w:r>
       <w:r>
         <w:rPr>
@@ -2007,6 +2089,18 @@
         <w:rPr>
           <w:rFonts w:asciiTheme="minorHAnsi" w:eastAsiaTheme="minorHAnsi" w:hAnsiTheme="minorHAnsi" w:cs="TTE17D7BA8t00"/>
         </w:rPr>
+        <w:t xml:space="preserve"> </w:t>
+      </w:r>
+      <w:r>
+        <w:rPr>
+          <w:rFonts w:asciiTheme="minorHAnsi" w:eastAsiaTheme="minorHAnsi" w:hAnsiTheme="minorHAnsi" w:cs="TTE17D7BA8t00"/>
+        </w:rPr>
+        <w:t>(CISCO, 2018)</w:t>
+      </w:r>
+      <w:r>
+        <w:rPr>
+          <w:rFonts w:asciiTheme="minorHAnsi" w:eastAsiaTheme="minorHAnsi" w:hAnsiTheme="minorHAnsi" w:cs="TTE17D7BA8t00"/>
+        </w:rPr>
         <w:t>.</w:t>
       </w:r>
       <w:r>
@@ -2019,7 +2113,7 @@
         <w:rPr>
           <w:rFonts w:asciiTheme="minorHAnsi" w:eastAsiaTheme="minorHAnsi" w:hAnsiTheme="minorHAnsi" w:cs="TTE17D7BA8t00"/>
         </w:rPr>
-        <w:t>menciona</w:t>
+        <w:t>estão</w:t>
       </w:r>
       <w:r>
         <w:rPr>
@@ -2062,7 +2156,31 @@
         <w:rPr>
           <w:rFonts w:asciiTheme="minorHAnsi" w:eastAsiaTheme="minorHAnsi" w:hAnsiTheme="minorHAnsi" w:cs="TTE17D7BA8t00"/>
         </w:rPr>
-        <w:t xml:space="preserve"> 2017.</w:t>
+        <w:t xml:space="preserve"> 2017</w:t>
+      </w:r>
+      <w:r>
+        <w:rPr>
+          <w:rFonts w:asciiTheme="minorHAnsi" w:eastAsiaTheme="minorHAnsi" w:hAnsiTheme="minorHAnsi" w:cs="TTE17D7BA8t00"/>
+        </w:rPr>
+        <w:t xml:space="preserve"> (</w:t>
+      </w:r>
+      <w:r>
+        <w:rPr>
+          <w:rFonts w:asciiTheme="minorHAnsi" w:eastAsiaTheme="minorHAnsi" w:hAnsiTheme="minorHAnsi" w:cs="TTE17D7BA8t00"/>
+        </w:rPr>
+        <w:t>BTCSOUL</w:t>
+      </w:r>
+      <w:r>
+        <w:rPr>
+          <w:rFonts w:asciiTheme="minorHAnsi" w:eastAsiaTheme="minorHAnsi" w:hAnsiTheme="minorHAnsi" w:cs="TTE17D7BA8t00"/>
+        </w:rPr>
+        <w:t>, 2017)</w:t>
+      </w:r>
+      <w:r>
+        <w:rPr>
+          <w:rFonts w:asciiTheme="minorHAnsi" w:eastAsiaTheme="minorHAnsi" w:hAnsiTheme="minorHAnsi" w:cs="TTE17D7BA8t00"/>
+        </w:rPr>
+        <w:t>.</w:t>
       </w:r>
       <w:r>
         <w:rPr>
@@ -2086,19 +2204,116 @@
         <w:rPr>
           <w:rFonts w:asciiTheme="minorHAnsi" w:eastAsiaTheme="minorHAnsi" w:hAnsiTheme="minorHAnsi" w:cs="TTE17D7BA8t00"/>
         </w:rPr>
-        <w:t xml:space="preserve">Ainda </w:t>
-      </w:r>
-      <w:r>
-        <w:rPr>
-          <w:rFonts w:asciiTheme="minorHAnsi" w:eastAsiaTheme="minorHAnsi" w:hAnsiTheme="minorHAnsi" w:cs="TTE17D7BA8t00"/>
-        </w:rPr>
-        <w:t>é dito que o uso das</w:t>
-      </w:r>
-      <w:r>
-        <w:rPr>
-          <w:rFonts w:asciiTheme="minorHAnsi" w:eastAsiaTheme="minorHAnsi" w:hAnsiTheme="minorHAnsi" w:cs="TTE17D7BA8t00"/>
-        </w:rPr>
-        <w:t xml:space="preserve"> cadeias de fornecimento</w:t>
+        <w:t>O</w:t>
+      </w:r>
+      <w:r>
+        <w:rPr>
+          <w:rFonts w:asciiTheme="minorHAnsi" w:eastAsiaTheme="minorHAnsi" w:hAnsiTheme="minorHAnsi" w:cs="TTE17D7BA8t00"/>
+        </w:rPr>
+        <w:t xml:space="preserve"> uso das cadeias de fornecimento está</w:t>
+      </w:r>
+      <w:r>
+        <w:rPr>
+          <w:rFonts w:asciiTheme="minorHAnsi" w:eastAsiaTheme="minorHAnsi" w:hAnsiTheme="minorHAnsi" w:cs="TTE17D7BA8t00"/>
+        </w:rPr>
+        <w:t xml:space="preserve"> aumenta</w:t>
+      </w:r>
+      <w:r>
+        <w:rPr>
+          <w:rFonts w:asciiTheme="minorHAnsi" w:eastAsiaTheme="minorHAnsi" w:hAnsiTheme="minorHAnsi" w:cs="TTE17D7BA8t00"/>
+        </w:rPr>
+        <w:t>ndo</w:t>
+      </w:r>
+      <w:r>
+        <w:rPr>
+          <w:rFonts w:asciiTheme="minorHAnsi" w:eastAsiaTheme="minorHAnsi" w:hAnsiTheme="minorHAnsi" w:cs="TTE17D7BA8t00"/>
+        </w:rPr>
+        <w:t xml:space="preserve">, na tentativa de driblar os </w:t>
+      </w:r>
+      <w:r>
+        <w:rPr>
+          <w:rFonts w:asciiTheme="minorHAnsi" w:eastAsiaTheme="minorHAnsi" w:hAnsiTheme="minorHAnsi" w:cs="TTE17D7BA8t00"/>
+          <w:i/>
+        </w:rPr>
+        <w:t>softwares</w:t>
+      </w:r>
+      <w:r>
+        <w:rPr>
+          <w:rFonts w:asciiTheme="minorHAnsi" w:eastAsiaTheme="minorHAnsi" w:hAnsiTheme="minorHAnsi" w:cs="TTE17D7BA8t00"/>
+        </w:rPr>
+        <w:t xml:space="preserve"> de proteção</w:t>
+      </w:r>
+      <w:r>
+        <w:rPr>
+          <w:rFonts w:asciiTheme="minorHAnsi" w:eastAsiaTheme="minorHAnsi" w:hAnsiTheme="minorHAnsi" w:cs="TTE17D7BA8t00"/>
+        </w:rPr>
+        <w:t xml:space="preserve">, </w:t>
+      </w:r>
+      <w:r>
+        <w:rPr>
+          <w:rFonts w:asciiTheme="minorHAnsi" w:eastAsiaTheme="minorHAnsi" w:hAnsiTheme="minorHAnsi" w:cs="TTE17D7BA8t00"/>
+        </w:rPr>
+        <w:t xml:space="preserve">acoplando </w:t>
+      </w:r>
+      <w:r>
+        <w:rPr>
+          <w:rFonts w:asciiTheme="minorHAnsi" w:eastAsiaTheme="minorHAnsi" w:hAnsiTheme="minorHAnsi" w:cs="TTE17D7BA8t00"/>
+        </w:rPr>
+        <w:t>código</w:t>
+      </w:r>
+      <w:r>
+        <w:rPr>
+          <w:rFonts w:asciiTheme="minorHAnsi" w:eastAsiaTheme="minorHAnsi" w:hAnsiTheme="minorHAnsi" w:cs="TTE17D7BA8t00"/>
+        </w:rPr>
+        <w:t>s</w:t>
+      </w:r>
+      <w:r>
+        <w:rPr>
+          <w:rFonts w:asciiTheme="minorHAnsi" w:eastAsiaTheme="minorHAnsi" w:hAnsiTheme="minorHAnsi" w:cs="TTE17D7BA8t00"/>
+        </w:rPr>
+        <w:t xml:space="preserve"> malicioso</w:t>
+      </w:r>
+      <w:r>
+        <w:rPr>
+          <w:rFonts w:asciiTheme="minorHAnsi" w:eastAsiaTheme="minorHAnsi" w:hAnsiTheme="minorHAnsi" w:cs="TTE17D7BA8t00"/>
+        </w:rPr>
+        <w:t>s</w:t>
+      </w:r>
+      <w:r>
+        <w:rPr>
+          <w:rFonts w:asciiTheme="minorHAnsi" w:eastAsiaTheme="minorHAnsi" w:hAnsiTheme="minorHAnsi" w:cs="TTE17D7BA8t00"/>
+        </w:rPr>
+        <w:t xml:space="preserve"> em </w:t>
+      </w:r>
+      <w:r>
+        <w:rPr>
+          <w:rFonts w:asciiTheme="minorHAnsi" w:eastAsiaTheme="minorHAnsi" w:hAnsiTheme="minorHAnsi" w:cs="TTE17D7BA8t00"/>
+        </w:rPr>
+        <w:t>programas</w:t>
+      </w:r>
+      <w:r>
+        <w:rPr>
+          <w:rFonts w:asciiTheme="minorHAnsi" w:eastAsiaTheme="minorHAnsi" w:hAnsiTheme="minorHAnsi" w:cs="TTE17D7BA8t00"/>
+        </w:rPr>
+        <w:t xml:space="preserve"> considerado</w:t>
+      </w:r>
+      <w:r>
+        <w:rPr>
+          <w:rFonts w:asciiTheme="minorHAnsi" w:eastAsiaTheme="minorHAnsi" w:hAnsiTheme="minorHAnsi" w:cs="TTE17D7BA8t00"/>
+        </w:rPr>
+        <w:t>s</w:t>
+      </w:r>
+      <w:r>
+        <w:rPr>
+          <w:rFonts w:asciiTheme="minorHAnsi" w:eastAsiaTheme="minorHAnsi" w:hAnsiTheme="minorHAnsi" w:cs="TTE17D7BA8t00"/>
+        </w:rPr>
+        <w:t xml:space="preserve"> legítimo</w:t>
+      </w:r>
+      <w:r>
+        <w:rPr>
+          <w:rFonts w:asciiTheme="minorHAnsi" w:eastAsiaTheme="minorHAnsi" w:hAnsiTheme="minorHAnsi" w:cs="TTE17D7BA8t00"/>
+        </w:rPr>
+        <w:t>s</w:t>
       </w:r>
       <w:r>
         <w:rPr>
@@ -2110,110 +2325,7 @@
         <w:rPr>
           <w:rFonts w:asciiTheme="minorHAnsi" w:eastAsiaTheme="minorHAnsi" w:hAnsiTheme="minorHAnsi" w:cs="TTE17D7BA8t00"/>
         </w:rPr>
-        <w:t>est</w:t>
-      </w:r>
-      <w:r>
-        <w:rPr>
-          <w:rFonts w:asciiTheme="minorHAnsi" w:eastAsiaTheme="minorHAnsi" w:hAnsiTheme="minorHAnsi" w:cs="TTE17D7BA8t00"/>
-        </w:rPr>
-        <w:t>ão aumenta</w:t>
-      </w:r>
-      <w:r>
-        <w:rPr>
-          <w:rFonts w:asciiTheme="minorHAnsi" w:eastAsiaTheme="minorHAnsi" w:hAnsiTheme="minorHAnsi" w:cs="TTE17D7BA8t00"/>
-        </w:rPr>
-        <w:t>ndo</w:t>
-      </w:r>
-      <w:r>
-        <w:rPr>
-          <w:rFonts w:asciiTheme="minorHAnsi" w:eastAsiaTheme="minorHAnsi" w:hAnsiTheme="minorHAnsi" w:cs="TTE17D7BA8t00"/>
-        </w:rPr>
-        <w:t xml:space="preserve">, na tentativa de driblar os </w:t>
-      </w:r>
-      <w:r>
-        <w:rPr>
-          <w:rFonts w:asciiTheme="minorHAnsi" w:eastAsiaTheme="minorHAnsi" w:hAnsiTheme="minorHAnsi" w:cs="TTE17D7BA8t00"/>
-          <w:i/>
-        </w:rPr>
-        <w:t>softwares</w:t>
-      </w:r>
-      <w:r>
-        <w:rPr>
-          <w:rFonts w:asciiTheme="minorHAnsi" w:eastAsiaTheme="minorHAnsi" w:hAnsiTheme="minorHAnsi" w:cs="TTE17D7BA8t00"/>
-        </w:rPr>
-        <w:t xml:space="preserve"> de proteção</w:t>
-      </w:r>
-      <w:r>
-        <w:rPr>
-          <w:rFonts w:asciiTheme="minorHAnsi" w:eastAsiaTheme="minorHAnsi" w:hAnsiTheme="minorHAnsi" w:cs="TTE17D7BA8t00"/>
-        </w:rPr>
-        <w:t xml:space="preserve">, </w:t>
-      </w:r>
-      <w:r>
-        <w:rPr>
-          <w:rFonts w:asciiTheme="minorHAnsi" w:eastAsiaTheme="minorHAnsi" w:hAnsiTheme="minorHAnsi" w:cs="TTE17D7BA8t00"/>
-        </w:rPr>
-        <w:t xml:space="preserve">acoplando </w:t>
-      </w:r>
-      <w:r>
-        <w:rPr>
-          <w:rFonts w:asciiTheme="minorHAnsi" w:eastAsiaTheme="minorHAnsi" w:hAnsiTheme="minorHAnsi" w:cs="TTE17D7BA8t00"/>
-        </w:rPr>
-        <w:t>código</w:t>
-      </w:r>
-      <w:r>
-        <w:rPr>
-          <w:rFonts w:asciiTheme="minorHAnsi" w:eastAsiaTheme="minorHAnsi" w:hAnsiTheme="minorHAnsi" w:cs="TTE17D7BA8t00"/>
-        </w:rPr>
-        <w:t>s</w:t>
-      </w:r>
-      <w:r>
-        <w:rPr>
-          <w:rFonts w:asciiTheme="minorHAnsi" w:eastAsiaTheme="minorHAnsi" w:hAnsiTheme="minorHAnsi" w:cs="TTE17D7BA8t00"/>
-        </w:rPr>
-        <w:t xml:space="preserve"> malicioso</w:t>
-      </w:r>
-      <w:r>
-        <w:rPr>
-          <w:rFonts w:asciiTheme="minorHAnsi" w:eastAsiaTheme="minorHAnsi" w:hAnsiTheme="minorHAnsi" w:cs="TTE17D7BA8t00"/>
-        </w:rPr>
-        <w:t>s</w:t>
-      </w:r>
-      <w:r>
-        <w:rPr>
-          <w:rFonts w:asciiTheme="minorHAnsi" w:eastAsiaTheme="minorHAnsi" w:hAnsiTheme="minorHAnsi" w:cs="TTE17D7BA8t00"/>
-        </w:rPr>
-        <w:t xml:space="preserve"> em </w:t>
-      </w:r>
-      <w:r>
-        <w:rPr>
-          <w:rFonts w:asciiTheme="minorHAnsi" w:eastAsiaTheme="minorHAnsi" w:hAnsiTheme="minorHAnsi" w:cs="TTE17D7BA8t00"/>
-        </w:rPr>
-        <w:t>programas</w:t>
-      </w:r>
-      <w:r>
-        <w:rPr>
-          <w:rFonts w:asciiTheme="minorHAnsi" w:eastAsiaTheme="minorHAnsi" w:hAnsiTheme="minorHAnsi" w:cs="TTE17D7BA8t00"/>
-        </w:rPr>
-        <w:t xml:space="preserve"> considerado</w:t>
-      </w:r>
-      <w:r>
-        <w:rPr>
-          <w:rFonts w:asciiTheme="minorHAnsi" w:eastAsiaTheme="minorHAnsi" w:hAnsiTheme="minorHAnsi" w:cs="TTE17D7BA8t00"/>
-        </w:rPr>
-        <w:t>s</w:t>
-      </w:r>
-      <w:r>
-        <w:rPr>
-          <w:rFonts w:asciiTheme="minorHAnsi" w:eastAsiaTheme="minorHAnsi" w:hAnsiTheme="minorHAnsi" w:cs="TTE17D7BA8t00"/>
-        </w:rPr>
-        <w:t xml:space="preserve"> legítimo</w:t>
-      </w:r>
-      <w:r>
-        <w:rPr>
-          <w:rFonts w:asciiTheme="minorHAnsi" w:eastAsiaTheme="minorHAnsi" w:hAnsiTheme="minorHAnsi" w:cs="TTE17D7BA8t00"/>
-        </w:rPr>
-        <w:t>s</w:t>
+        <w:t>(CISCO, 2018)</w:t>
       </w:r>
       <w:r>
         <w:rPr>
@@ -2231,13 +2343,7 @@
         <w:rPr>
           <w:rFonts w:asciiTheme="minorHAnsi" w:eastAsiaTheme="minorHAnsi" w:hAnsiTheme="minorHAnsi" w:cs="TTE17D7BA8t00"/>
         </w:rPr>
-        <w:t>C</w:t>
-      </w:r>
-      <w:r>
-        <w:rPr>
-          <w:rFonts w:asciiTheme="minorHAnsi" w:eastAsiaTheme="minorHAnsi" w:hAnsiTheme="minorHAnsi" w:cs="TTE17D7BA8t00"/>
-        </w:rPr>
-        <w:t>ita</w:t>
+        <w:t>Exemplo:</w:t>
       </w:r>
       <w:r>
         <w:rPr>
@@ -2281,6 +2387,19 @@
           <w:i/>
         </w:rPr>
         <w:t>CCleaner</w:t>
+      </w:r>
+      <w:r>
+        <w:rPr>
+          <w:rFonts w:asciiTheme="minorHAnsi" w:eastAsiaTheme="minorHAnsi" w:hAnsiTheme="minorHAnsi" w:cs="TTE17D7BA8t00"/>
+          <w:i/>
+        </w:rPr>
+        <w:t xml:space="preserve"> </w:t>
+      </w:r>
+      <w:r>
+        <w:rPr>
+          <w:rFonts w:asciiTheme="minorHAnsi" w:eastAsiaTheme="minorHAnsi" w:hAnsiTheme="minorHAnsi" w:cs="TTE17D7BA8t00"/>
+        </w:rPr>
+        <w:t>(G1, 2017)</w:t>
       </w:r>
       <w:r>
         <w:rPr>
@@ -2358,7 +2477,19 @@
         <w:rPr>
           <w:rFonts w:asciiTheme="minorHAnsi" w:eastAsiaTheme="minorHAnsi" w:hAnsiTheme="minorHAnsi" w:cs="TTE17D7BA8t00"/>
         </w:rPr>
-        <w:t xml:space="preserve"> Os pesquisadores da CISCO relataram, inclusive, que a comunicação criptografada na rede </w:t>
+        <w:t xml:space="preserve"> Os pesquisadores da CISCO </w:t>
+      </w:r>
+      <w:r>
+        <w:rPr>
+          <w:rFonts w:asciiTheme="minorHAnsi" w:eastAsiaTheme="minorHAnsi" w:hAnsiTheme="minorHAnsi" w:cs="TTE17D7BA8t00"/>
+        </w:rPr>
+        <w:t xml:space="preserve">(2018) </w:t>
+      </w:r>
+      <w:r>
+        <w:rPr>
+          <w:rFonts w:asciiTheme="minorHAnsi" w:eastAsiaTheme="minorHAnsi" w:hAnsiTheme="minorHAnsi" w:cs="TTE17D7BA8t00"/>
+        </w:rPr>
+        <w:t xml:space="preserve">relataram, inclusive, que a comunicação criptografada na rede </w:t>
       </w:r>
       <w:r>
         <w:rPr>
@@ -2431,7 +2562,33 @@
         <w:rPr>
           <w:rFonts w:asciiTheme="minorHAnsi" w:eastAsiaTheme="minorHAnsi" w:hAnsiTheme="minorHAnsi" w:cs="TTE17D7BA8t00"/>
         </w:rPr>
-        <w:t xml:space="preserve">Principalmente através de anexos .doc e .pdf </w:t>
+        <w:t xml:space="preserve">Principalmente através de anexos </w:t>
+      </w:r>
+      <w:r>
+        <w:rPr>
+          <w:rFonts w:asciiTheme="minorHAnsi" w:eastAsiaTheme="minorHAnsi" w:hAnsiTheme="minorHAnsi" w:cs="TTE17D7BA8t00"/>
+          <w:i/>
+        </w:rPr>
+        <w:t>.doc</w:t>
+      </w:r>
+      <w:r>
+        <w:rPr>
+          <w:rFonts w:asciiTheme="minorHAnsi" w:eastAsiaTheme="minorHAnsi" w:hAnsiTheme="minorHAnsi" w:cs="TTE17D7BA8t00"/>
+        </w:rPr>
+        <w:t xml:space="preserve"> e </w:t>
+      </w:r>
+      <w:r>
+        <w:rPr>
+          <w:rFonts w:asciiTheme="minorHAnsi" w:eastAsiaTheme="minorHAnsi" w:hAnsiTheme="minorHAnsi" w:cs="TTE17D7BA8t00"/>
+          <w:i/>
+        </w:rPr>
+        <w:t>.pdf</w:t>
+      </w:r>
+      <w:r>
+        <w:rPr>
+          <w:rFonts w:asciiTheme="minorHAnsi" w:eastAsiaTheme="minorHAnsi" w:hAnsiTheme="minorHAnsi" w:cs="TTE17D7BA8t00"/>
+        </w:rPr>
+        <w:t xml:space="preserve"> </w:t>
       </w:r>
       <w:r>
         <w:rPr>
@@ -2481,6 +2638,7 @@
           <w:b/>
           <w:color w:val="000000" w:themeColor="text1"/>
         </w:rPr>
+        <w:lastRenderedPageBreak/>
         <w:t>2.3</w:t>
       </w:r>
       <w:r>
@@ -2495,6 +2653,7 @@
         <w:rPr>
           <w:rFonts w:asciiTheme="minorHAnsi" w:eastAsiaTheme="minorHAnsi" w:hAnsiTheme="minorHAnsi" w:cs="TimesNewRomanPSMT"/>
           <w:b/>
+          <w:i/>
           <w:color w:val="000000" w:themeColor="text1"/>
         </w:rPr>
         <w:t>IoT</w:t>
@@ -2517,8 +2676,22 @@
           <w:rFonts w:asciiTheme="minorHAnsi" w:eastAsiaTheme="minorHAnsi" w:hAnsiTheme="minorHAnsi" w:cs="TimesNewRomanPSMT"/>
           <w:color w:val="000000" w:themeColor="text1"/>
         </w:rPr>
-        <w:lastRenderedPageBreak/>
-        <w:t>O termo IoT (</w:t>
+        <w:t xml:space="preserve">O termo </w:t>
+      </w:r>
+      <w:r>
+        <w:rPr>
+          <w:rFonts w:asciiTheme="minorHAnsi" w:eastAsiaTheme="minorHAnsi" w:hAnsiTheme="minorHAnsi" w:cs="TimesNewRomanPSMT"/>
+          <w:i/>
+          <w:color w:val="000000" w:themeColor="text1"/>
+        </w:rPr>
+        <w:t>IoT</w:t>
+      </w:r>
+      <w:r>
+        <w:rPr>
+          <w:rFonts w:asciiTheme="minorHAnsi" w:eastAsiaTheme="minorHAnsi" w:hAnsiTheme="minorHAnsi" w:cs="TimesNewRomanPSMT"/>
+          <w:color w:val="000000" w:themeColor="text1"/>
+        </w:rPr>
+        <w:t xml:space="preserve"> (</w:t>
       </w:r>
       <w:r>
         <w:rPr>
@@ -2539,7 +2712,22 @@
           <w:rFonts w:asciiTheme="minorHAnsi" w:eastAsiaTheme="minorHAnsi" w:hAnsiTheme="minorHAnsi" w:cs="TimesNewRomanPSMT"/>
           <w:color w:val="000000" w:themeColor="text1"/>
         </w:rPr>
-        <w:t xml:space="preserve"> E cresce a cada dia, muito pelo fato das soluções de aplicações para IoT estarem proporcionando mercados novos e rentáveis</w:t>
+        <w:t xml:space="preserve"> E cresce a cada dia, muito pelo fato das soluções de aplicações para </w:t>
+      </w:r>
+      <w:r>
+        <w:rPr>
+          <w:rFonts w:asciiTheme="minorHAnsi" w:eastAsiaTheme="minorHAnsi" w:hAnsiTheme="minorHAnsi" w:cs="TimesNewRomanPSMT"/>
+          <w:i/>
+          <w:color w:val="000000" w:themeColor="text1"/>
+        </w:rPr>
+        <w:t>IoT</w:t>
+      </w:r>
+      <w:r>
+        <w:rPr>
+          <w:rFonts w:asciiTheme="minorHAnsi" w:eastAsiaTheme="minorHAnsi" w:hAnsiTheme="minorHAnsi" w:cs="TimesNewRomanPSMT"/>
+          <w:color w:val="000000" w:themeColor="text1"/>
+        </w:rPr>
+        <w:t xml:space="preserve"> estarem proporcionando mercados novos e rentáveis</w:t>
       </w:r>
       <w:r>
         <w:rPr>
@@ -2663,7 +2851,7 @@
           <w:b/>
           <w:color w:val="000000" w:themeColor="text1"/>
         </w:rPr>
-        <w:t xml:space="preserve">2.4 </w:t>
+        <w:t>2.4 Conhecimentos</w:t>
       </w:r>
       <w:r>
         <w:rPr>
@@ -2671,7 +2859,7 @@
           <w:b/>
           <w:color w:val="000000" w:themeColor="text1"/>
         </w:rPr>
-        <w:t>Conhecimento como arma de combate</w:t>
+        <w:t xml:space="preserve"> como arma de combate</w:t>
       </w:r>
     </w:p>
     <w:p>
@@ -2804,7 +2992,14 @@
           <w:rFonts w:asciiTheme="minorHAnsi" w:eastAsiaTheme="minorHAnsi" w:hAnsiTheme="minorHAnsi" w:cs="TimesNewRomanPSMT"/>
           <w:color w:val="000000" w:themeColor="text1"/>
         </w:rPr>
-        <w:t xml:space="preserve"> Iniciativas como a do CERT.br</w:t>
+        <w:t xml:space="preserve"> Iniciativas como a do CERT.</w:t>
+      </w:r>
+      <w:r>
+        <w:rPr>
+          <w:rFonts w:asciiTheme="minorHAnsi" w:eastAsiaTheme="minorHAnsi" w:hAnsiTheme="minorHAnsi" w:cs="TimesNewRomanPSMT"/>
+          <w:color w:val="000000" w:themeColor="text1"/>
+        </w:rPr>
+        <w:t>BR</w:t>
       </w:r>
       <w:r>
         <w:rPr>
@@ -2962,7 +3157,7 @@
           <w:b/>
           <w:color w:val="000000" w:themeColor="text1"/>
         </w:rPr>
-        <w:t xml:space="preserve">2.5 </w:t>
+        <w:t>2.5 Apoios</w:t>
       </w:r>
       <w:r>
         <w:rPr>
@@ -2970,7 +3165,15 @@
           <w:b/>
           <w:color w:val="000000" w:themeColor="text1"/>
         </w:rPr>
-        <w:t>Apoio tecnológico</w:t>
+        <w:t xml:space="preserve"> tecnológico</w:t>
+      </w:r>
+      <w:r>
+        <w:rPr>
+          <w:rFonts w:asciiTheme="minorHAnsi" w:eastAsiaTheme="minorHAnsi" w:hAnsiTheme="minorHAnsi" w:cs="TimesNewRomanPSMT"/>
+          <w:b/>
+          <w:color w:val="000000" w:themeColor="text1"/>
+        </w:rPr>
+        <w:t>s</w:t>
       </w:r>
     </w:p>
     <w:p>
@@ -2990,22 +3193,14 @@
           <w:rFonts w:asciiTheme="minorHAnsi" w:eastAsiaTheme="minorHAnsi" w:hAnsiTheme="minorHAnsi" w:cs="TimesNewRomanPSMT"/>
           <w:color w:val="000000" w:themeColor="text1"/>
         </w:rPr>
-        <w:t xml:space="preserve">Como apontado pelo relatório da </w:t>
-      </w:r>
-      <w:r>
-        <w:rPr>
-          <w:rFonts w:asciiTheme="minorHAnsi" w:eastAsiaTheme="minorHAnsi" w:hAnsiTheme="minorHAnsi" w:cs="TimesNewRomanPSMT"/>
-          <w:i/>
-          <w:color w:val="000000" w:themeColor="text1"/>
-        </w:rPr>
-        <w:t>ESET</w:t>
-      </w:r>
-      <w:r>
-        <w:rPr>
-          <w:rFonts w:asciiTheme="minorHAnsi" w:eastAsiaTheme="minorHAnsi" w:hAnsiTheme="minorHAnsi" w:cs="TimesNewRomanPSMT"/>
-          <w:color w:val="000000" w:themeColor="text1"/>
-        </w:rPr>
-        <w:t xml:space="preserve"> (2018), é imprescindível lutar em todas as frentes para uma resposta rápida e </w:t>
+        <w:t>É</w:t>
+      </w:r>
+      <w:r>
+        <w:rPr>
+          <w:rFonts w:asciiTheme="minorHAnsi" w:eastAsiaTheme="minorHAnsi" w:hAnsiTheme="minorHAnsi" w:cs="TimesNewRomanPSMT"/>
+          <w:color w:val="000000" w:themeColor="text1"/>
+        </w:rPr>
+        <w:t xml:space="preserve"> imprescindível lutar em todas as frentes para uma resposta rápida e </w:t>
       </w:r>
       <w:r>
         <w:rPr>
@@ -3019,7 +3214,21 @@
           <w:rFonts w:asciiTheme="minorHAnsi" w:eastAsiaTheme="minorHAnsi" w:hAnsiTheme="minorHAnsi" w:cs="TimesNewRomanPSMT"/>
           <w:color w:val="000000" w:themeColor="text1"/>
         </w:rPr>
-        <w:t xml:space="preserve"> para paralisar e erradicar uma ofensiva. O papel das pessoas nesse embate é fundamental, obviamente, mas não é suficiente. Ou seja, é necessário contar com ajuda da tecnologia para automatizar defesas e reações quando da detecç</w:t>
+        <w:t xml:space="preserve"> para paralisar e erradicar uma ofensiva</w:t>
+      </w:r>
+      <w:r>
+        <w:rPr>
+          <w:rFonts w:asciiTheme="minorHAnsi" w:eastAsiaTheme="minorHAnsi" w:hAnsiTheme="minorHAnsi" w:cs="TimesNewRomanPSMT"/>
+          <w:color w:val="000000" w:themeColor="text1"/>
+        </w:rPr>
+        <w:t xml:space="preserve"> (ESET, 2018)</w:t>
+      </w:r>
+      <w:r>
+        <w:rPr>
+          <w:rFonts w:asciiTheme="minorHAnsi" w:eastAsiaTheme="minorHAnsi" w:hAnsiTheme="minorHAnsi" w:cs="TimesNewRomanPSMT"/>
+          <w:color w:val="000000" w:themeColor="text1"/>
+        </w:rPr>
+        <w:t>. O papel das pessoas nesse embate é fundamental, obviamente, mas não é suficiente. Ou seja, é necessário contar com ajuda da tecnologia para automatizar defesas e reações quando da detecç</w:t>
       </w:r>
       <w:r>
         <w:rPr>
@@ -3265,7 +3474,35 @@
           <w:rFonts w:asciiTheme="minorHAnsi" w:eastAsiaTheme="minorHAnsi" w:hAnsiTheme="minorHAnsi" w:cs="Helvetica"/>
           <w:color w:val="000000" w:themeColor="text1"/>
         </w:rPr>
-        <w:t xml:space="preserve">, o combate adequado aos crimes virtuais não estão tipificados tal qual deveriam (MASSENO E WENDT, 2017). Porém, desde 2001 há um esforço internacional para fazer frente </w:t>
+        <w:t xml:space="preserve">, </w:t>
+      </w:r>
+      <w:r>
+        <w:rPr>
+          <w:rFonts w:asciiTheme="minorHAnsi" w:eastAsiaTheme="minorHAnsi" w:hAnsiTheme="minorHAnsi" w:cs="Helvetica"/>
+          <w:color w:val="000000" w:themeColor="text1"/>
+        </w:rPr>
+        <w:t>o combate adequado aos crimes virtuais não está</w:t>
+      </w:r>
+      <w:r>
+        <w:rPr>
+          <w:rFonts w:asciiTheme="minorHAnsi" w:eastAsiaTheme="minorHAnsi" w:hAnsiTheme="minorHAnsi" w:cs="Helvetica"/>
+          <w:color w:val="000000" w:themeColor="text1"/>
+        </w:rPr>
+        <w:t xml:space="preserve"> </w:t>
+      </w:r>
+      <w:r>
+        <w:rPr>
+          <w:rFonts w:asciiTheme="minorHAnsi" w:eastAsiaTheme="minorHAnsi" w:hAnsiTheme="minorHAnsi" w:cs="Helvetica"/>
+          <w:color w:val="000000" w:themeColor="text1"/>
+        </w:rPr>
+        <w:t>tipificado tal qual deveria</w:t>
+      </w:r>
+      <w:r>
+        <w:rPr>
+          <w:rFonts w:asciiTheme="minorHAnsi" w:eastAsiaTheme="minorHAnsi" w:hAnsiTheme="minorHAnsi" w:cs="Helvetica"/>
+          <w:color w:val="000000" w:themeColor="text1"/>
+        </w:rPr>
+        <w:t xml:space="preserve"> (MASSENO E WENDT, 2017). Porém, desde 2001 há um esforço internacional para fazer frente </w:t>
       </w:r>
       <w:r>
         <w:rPr>
@@ -3306,7 +3543,21 @@
           <w:rFonts w:asciiTheme="minorHAnsi" w:eastAsiaTheme="minorHAnsi" w:hAnsiTheme="minorHAnsi" w:cs="Helvetica"/>
           <w:color w:val="000000" w:themeColor="text1"/>
         </w:rPr>
-        <w:t>A Convenção de Budapeste surge nesse cenário como um instrumento incentivador da adoç</w:t>
+        <w:t>A Convenção de Budapeste</w:t>
+      </w:r>
+      <w:r>
+        <w:rPr>
+          <w:rFonts w:asciiTheme="minorHAnsi" w:eastAsiaTheme="minorHAnsi" w:hAnsiTheme="minorHAnsi" w:cs="Helvetica"/>
+          <w:color w:val="000000" w:themeColor="text1"/>
+        </w:rPr>
+        <w:t xml:space="preserve"> (MPF, 2018)</w:t>
+      </w:r>
+      <w:r>
+        <w:rPr>
+          <w:rFonts w:asciiTheme="minorHAnsi" w:eastAsiaTheme="minorHAnsi" w:hAnsiTheme="minorHAnsi" w:cs="Helvetica"/>
+          <w:color w:val="000000" w:themeColor="text1"/>
+        </w:rPr>
+        <w:t xml:space="preserve"> surge nesse cenário como um instrumento incentivador da adoç</w:t>
       </w:r>
       <w:r>
         <w:rPr>
@@ -3630,7 +3881,23 @@
           <w:bCs/>
           <w:color w:val="000000" w:themeColor="text1"/>
         </w:rPr>
-        <w:t xml:space="preserve"> uso do artigo 158, principalmente em seus parágrafos </w:t>
+        <w:t xml:space="preserve"> us</w:t>
+      </w:r>
+      <w:r>
+        <w:rPr>
+          <w:rFonts w:asciiTheme="minorHAnsi" w:eastAsiaTheme="minorHAnsi" w:hAnsiTheme="minorHAnsi" w:cs="Helvetica-Bold"/>
+          <w:bCs/>
+          <w:color w:val="000000" w:themeColor="text1"/>
+        </w:rPr>
+        <w:t xml:space="preserve">o do artigo 158, </w:t>
+      </w:r>
+      <w:r>
+        <w:rPr>
+          <w:rFonts w:asciiTheme="minorHAnsi" w:eastAsiaTheme="minorHAnsi" w:hAnsiTheme="minorHAnsi" w:cs="Helvetica-Bold"/>
+          <w:bCs/>
+          <w:color w:val="000000" w:themeColor="text1"/>
+        </w:rPr>
+        <w:t xml:space="preserve">em seus parágrafos </w:t>
       </w:r>
       <w:r>
         <w:rPr>
@@ -3796,15 +4063,17 @@
           <w:bCs/>
           <w:color w:val="000000" w:themeColor="text1"/>
         </w:rPr>
-        <w:t xml:space="preserve"> receber ajuda de</w:t>
-      </w:r>
+        <w:t xml:space="preserve"> receber d</w:t>
+      </w:r>
+      <w:bookmarkStart w:id="0" w:name="_GoBack"/>
+      <w:bookmarkEnd w:id="0"/>
       <w:r>
         <w:rPr>
           <w:rFonts w:asciiTheme="minorHAnsi" w:eastAsiaTheme="minorHAnsi" w:hAnsiTheme="minorHAnsi" w:cs="Helvetica-Bold"/>
           <w:bCs/>
           <w:color w:val="000000" w:themeColor="text1"/>
         </w:rPr>
-        <w:t xml:space="preserve"> todos os países membros. T</w:t>
+        <w:t>os países membros. T</w:t>
       </w:r>
       <w:r>
         <w:rPr>
@@ -4893,7 +5162,7 @@
           <w:i/>
           <w:color w:val="000000" w:themeColor="text1"/>
         </w:rPr>
-        <w:t>plugins</w:t>
+        <w:t>plug-ins</w:t>
       </w:r>
       <w:r>
         <w:rPr>
@@ -4979,7 +5248,52 @@
           <w:rFonts w:asciiTheme="minorHAnsi" w:eastAsiaTheme="minorHAnsi" w:hAnsiTheme="minorHAnsi" w:cs="Helvetica"/>
           <w:color w:val="000000" w:themeColor="text1"/>
         </w:rPr>
-        <w:t>Limitar os diretórios onde os arquivos possam ser executados é consenso. Proibindo, por exemplo, nos seguintes: \Download, \Temp, %AppData%\.</w:t>
+        <w:t xml:space="preserve">Limitar os diretórios onde os arquivos possam ser executados é consenso. Proibindo, por exemplo, nos seguintes: </w:t>
+      </w:r>
+      <w:r>
+        <w:rPr>
+          <w:rFonts w:asciiTheme="minorHAnsi" w:eastAsiaTheme="minorHAnsi" w:hAnsiTheme="minorHAnsi" w:cs="Helvetica"/>
+          <w:i/>
+          <w:color w:val="000000" w:themeColor="text1"/>
+        </w:rPr>
+        <w:t>\Download</w:t>
+      </w:r>
+      <w:r>
+        <w:rPr>
+          <w:rFonts w:asciiTheme="minorHAnsi" w:eastAsiaTheme="minorHAnsi" w:hAnsiTheme="minorHAnsi" w:cs="Helvetica"/>
+          <w:color w:val="000000" w:themeColor="text1"/>
+        </w:rPr>
+        <w:t xml:space="preserve">, </w:t>
+      </w:r>
+      <w:r>
+        <w:rPr>
+          <w:rFonts w:asciiTheme="minorHAnsi" w:eastAsiaTheme="minorHAnsi" w:hAnsiTheme="minorHAnsi" w:cs="Helvetica"/>
+          <w:i/>
+          <w:color w:val="000000" w:themeColor="text1"/>
+        </w:rPr>
+        <w:t>\Temp</w:t>
+      </w:r>
+      <w:r>
+        <w:rPr>
+          <w:rFonts w:asciiTheme="minorHAnsi" w:eastAsiaTheme="minorHAnsi" w:hAnsiTheme="minorHAnsi" w:cs="Helvetica"/>
+          <w:color w:val="000000" w:themeColor="text1"/>
+        </w:rPr>
+        <w:t xml:space="preserve">, </w:t>
+      </w:r>
+      <w:r>
+        <w:rPr>
+          <w:rFonts w:asciiTheme="minorHAnsi" w:eastAsiaTheme="minorHAnsi" w:hAnsiTheme="minorHAnsi" w:cs="Helvetica"/>
+          <w:i/>
+          <w:color w:val="000000" w:themeColor="text1"/>
+        </w:rPr>
+        <w:t>%AppData%\</w:t>
+      </w:r>
+      <w:r>
+        <w:rPr>
+          <w:rFonts w:asciiTheme="minorHAnsi" w:eastAsiaTheme="minorHAnsi" w:hAnsiTheme="minorHAnsi" w:cs="Helvetica"/>
+          <w:color w:val="000000" w:themeColor="text1"/>
+        </w:rPr>
+        <w:t>.</w:t>
       </w:r>
     </w:p>
     <w:p>
@@ -5228,7 +5542,43 @@
           <w:rFonts w:asciiTheme="minorHAnsi" w:eastAsiaTheme="minorHAnsi" w:hAnsiTheme="minorHAnsi" w:cs="Helvetica"/>
           <w:color w:val="000000" w:themeColor="text1"/>
         </w:rPr>
-        <w:t xml:space="preserve"> usam a API Crypto do </w:t>
+        <w:t xml:space="preserve"> usam a API</w:t>
+      </w:r>
+      <w:r>
+        <w:rPr>
+          <w:rFonts w:asciiTheme="minorHAnsi" w:eastAsiaTheme="minorHAnsi" w:hAnsiTheme="minorHAnsi" w:cs="Helvetica"/>
+          <w:color w:val="000000" w:themeColor="text1"/>
+        </w:rPr>
+        <w:t xml:space="preserve"> </w:t>
+      </w:r>
+      <w:r>
+        <w:rPr>
+          <w:rFonts w:asciiTheme="minorHAnsi" w:eastAsiaTheme="minorHAnsi" w:hAnsiTheme="minorHAnsi" w:cs="Helvetica"/>
+          <w:color w:val="000000" w:themeColor="text1"/>
+        </w:rPr>
+        <w:t>(Application Programming Interface, ou Interface de Programação de Aplicativos)</w:t>
+      </w:r>
+      <w:r>
+        <w:rPr>
+          <w:rFonts w:asciiTheme="minorHAnsi" w:eastAsiaTheme="minorHAnsi" w:hAnsiTheme="minorHAnsi" w:cs="Helvetica"/>
+          <w:color w:val="000000" w:themeColor="text1"/>
+        </w:rPr>
+        <w:t xml:space="preserve"> </w:t>
+      </w:r>
+      <w:r>
+        <w:rPr>
+          <w:rFonts w:asciiTheme="minorHAnsi" w:eastAsiaTheme="minorHAnsi" w:hAnsiTheme="minorHAnsi" w:cs="Helvetica"/>
+          <w:i/>
+          <w:color w:val="000000" w:themeColor="text1"/>
+        </w:rPr>
+        <w:t>Crypto</w:t>
+      </w:r>
+      <w:r>
+        <w:rPr>
+          <w:rFonts w:asciiTheme="minorHAnsi" w:eastAsiaTheme="minorHAnsi" w:hAnsiTheme="minorHAnsi" w:cs="Helvetica"/>
+          <w:color w:val="000000" w:themeColor="text1"/>
+        </w:rPr>
+        <w:t xml:space="preserve"> do </w:t>
       </w:r>
       <w:r>
         <w:rPr>
@@ -5271,14 +5621,22 @@
           <w:rFonts w:asciiTheme="minorHAnsi" w:eastAsiaTheme="minorHAnsi" w:hAnsiTheme="minorHAnsi" w:cs="Helvetica"/>
           <w:color w:val="000000" w:themeColor="text1"/>
         </w:rPr>
-        <w:t xml:space="preserve"> a API C</w:t>
-      </w:r>
-      <w:r>
-        <w:rPr>
-          <w:rFonts w:asciiTheme="minorHAnsi" w:eastAsiaTheme="minorHAnsi" w:hAnsiTheme="minorHAnsi" w:cs="Helvetica"/>
-          <w:color w:val="000000" w:themeColor="text1"/>
-        </w:rPr>
-        <w:t>rypto um determinado número de vezes, caracterizando uma atitude suspeita.</w:t>
+        <w:t xml:space="preserve"> a API </w:t>
+      </w:r>
+      <w:r>
+        <w:rPr>
+          <w:rFonts w:asciiTheme="minorHAnsi" w:eastAsiaTheme="minorHAnsi" w:hAnsiTheme="minorHAnsi" w:cs="Helvetica"/>
+          <w:i/>
+          <w:color w:val="000000" w:themeColor="text1"/>
+        </w:rPr>
+        <w:t>Crypto</w:t>
+      </w:r>
+      <w:r>
+        <w:rPr>
+          <w:rFonts w:asciiTheme="minorHAnsi" w:eastAsiaTheme="minorHAnsi" w:hAnsiTheme="minorHAnsi" w:cs="Helvetica"/>
+          <w:color w:val="000000" w:themeColor="text1"/>
+        </w:rPr>
+        <w:t xml:space="preserve"> um determinado número de vezes, caracterizando uma atitude suspeita.</w:t>
       </w:r>
       <w:r>
         <w:rPr>
@@ -5416,6 +5774,7 @@
           <w:i/>
           <w:color w:val="000000" w:themeColor="text1"/>
         </w:rPr>
+        <w:lastRenderedPageBreak/>
         <w:t>End-point management</w:t>
       </w:r>
       <w:r>
@@ -6151,6 +6510,7 @@
           <w:b/>
           <w:color w:val="000000" w:themeColor="text1"/>
         </w:rPr>
+        <w:lastRenderedPageBreak/>
         <w:t>3.5</w:t>
       </w:r>
       <w:r>
@@ -6188,7 +6548,6 @@
           <w:rFonts w:asciiTheme="minorHAnsi" w:hAnsiTheme="minorHAnsi" w:cs="Lucida Sans Unicode"/>
           <w:color w:val="000000" w:themeColor="text1"/>
         </w:rPr>
-        <w:lastRenderedPageBreak/>
         <w:t xml:space="preserve">Conforme dito anteriormente, para uma maior eficácia de proteção contra os </w:t>
       </w:r>
       <w:r>
@@ -6347,7 +6706,22 @@
           <w:rFonts w:asciiTheme="minorHAnsi" w:hAnsiTheme="minorHAnsi" w:cs="Lucida Sans Unicode"/>
           <w:color w:val="000000" w:themeColor="text1"/>
         </w:rPr>
-        <w:t xml:space="preserve">, ele possui um eficaz bloqueador de exploits, que como visto anteriormente, são necessários para que o processo de instalação de um </w:t>
+        <w:t xml:space="preserve">, ele possui um eficaz bloqueador de </w:t>
+      </w:r>
+      <w:r>
+        <w:rPr>
+          <w:rFonts w:asciiTheme="minorHAnsi" w:hAnsiTheme="minorHAnsi" w:cs="Lucida Sans Unicode"/>
+          <w:i/>
+          <w:color w:val="000000" w:themeColor="text1"/>
+        </w:rPr>
+        <w:t>exploits</w:t>
+      </w:r>
+      <w:r>
+        <w:rPr>
+          <w:rFonts w:asciiTheme="minorHAnsi" w:hAnsiTheme="minorHAnsi" w:cs="Lucida Sans Unicode"/>
+          <w:color w:val="000000" w:themeColor="text1"/>
+        </w:rPr>
+        <w:t xml:space="preserve">, que como visto anteriormente, são necessários para que o processo de instalação de um </w:t>
       </w:r>
       <w:r>
         <w:rPr>
@@ -6410,7 +6784,30 @@
           <w:rFonts w:asciiTheme="minorHAnsi" w:hAnsiTheme="minorHAnsi" w:cs="Lucida Sans Unicode"/>
           <w:color w:val="000000" w:themeColor="text1"/>
         </w:rPr>
-        <w:t xml:space="preserve"> Essa análise é vital para identificar os cripto-</w:t>
+        <w:t xml:space="preserve"> Essa análi</w:t>
+      </w:r>
+      <w:r>
+        <w:rPr>
+          <w:rFonts w:asciiTheme="minorHAnsi" w:hAnsiTheme="minorHAnsi" w:cs="Lucida Sans Unicode"/>
+          <w:color w:val="000000" w:themeColor="text1"/>
+        </w:rPr>
+        <w:t xml:space="preserve">se é vital para identificar os </w:t>
+      </w:r>
+      <w:r>
+        <w:rPr>
+          <w:rFonts w:asciiTheme="minorHAnsi" w:hAnsiTheme="minorHAnsi" w:cs="Lucida Sans Unicode"/>
+          <w:i/>
+          <w:color w:val="000000" w:themeColor="text1"/>
+        </w:rPr>
+        <w:t>C</w:t>
+      </w:r>
+      <w:r>
+        <w:rPr>
+          <w:rFonts w:asciiTheme="minorHAnsi" w:hAnsiTheme="minorHAnsi" w:cs="Lucida Sans Unicode"/>
+          <w:i/>
+          <w:color w:val="000000" w:themeColor="text1"/>
+        </w:rPr>
+        <w:t>ripto-</w:t>
       </w:r>
       <w:r>
         <w:rPr>
@@ -6777,10 +7174,18 @@
       <w:r>
         <w:rPr>
           <w:rFonts w:asciiTheme="minorHAnsi" w:eastAsiaTheme="minorHAnsi" w:hAnsiTheme="minorHAnsi" w:cs="TimesNewRomanPSMT"/>
+          <w:i/>
           <w:color w:val="000000" w:themeColor="text1"/>
         </w:rPr>
         <w:lastRenderedPageBreak/>
-        <w:t xml:space="preserve">Sandbox. É um ambiente de simulação para execução de arquivos suspeitos, ou seja, </w:t>
+        <w:t>Sandbox</w:t>
+      </w:r>
+      <w:r>
+        <w:rPr>
+          <w:rFonts w:asciiTheme="minorHAnsi" w:eastAsiaTheme="minorHAnsi" w:hAnsiTheme="minorHAnsi" w:cs="TimesNewRomanPSMT"/>
+          <w:color w:val="000000" w:themeColor="text1"/>
+        </w:rPr>
+        <w:t xml:space="preserve">. É um ambiente de simulação para execução de arquivos suspeitos, ou seja, </w:t>
       </w:r>
       <w:r>
         <w:rPr>
@@ -6841,14 +7246,15 @@
           <w:rFonts w:asciiTheme="minorHAnsi" w:eastAsiaTheme="minorHAnsi" w:hAnsiTheme="minorHAnsi" w:cs="TimesNewRomanPSMT"/>
           <w:color w:val="000000" w:themeColor="text1"/>
         </w:rPr>
-        <w:t>Bloqueador de exploit</w:t>
-      </w:r>
-      <w:r>
-        <w:rPr>
-          <w:rFonts w:asciiTheme="minorHAnsi" w:eastAsiaTheme="minorHAnsi" w:hAnsiTheme="minorHAnsi" w:cs="TimesNewRomanPSMT"/>
-          <w:color w:val="000000" w:themeColor="text1"/>
-        </w:rPr>
-        <w:t>s</w:t>
+        <w:t xml:space="preserve">Bloqueador de </w:t>
+      </w:r>
+      <w:r>
+        <w:rPr>
+          <w:rFonts w:asciiTheme="minorHAnsi" w:eastAsiaTheme="minorHAnsi" w:hAnsiTheme="minorHAnsi" w:cs="TimesNewRomanPSMT"/>
+          <w:i/>
+          <w:color w:val="000000" w:themeColor="text1"/>
+        </w:rPr>
+        <w:t>exploits</w:t>
       </w:r>
       <w:r>
         <w:rPr>
@@ -6862,7 +7268,22 @@
           <w:rFonts w:asciiTheme="minorHAnsi" w:eastAsiaTheme="minorHAnsi" w:hAnsiTheme="minorHAnsi" w:cs="TimesNewRomanPSMT"/>
           <w:color w:val="000000" w:themeColor="text1"/>
         </w:rPr>
-        <w:t xml:space="preserve"> Os exploits são programas usados para </w:t>
+        <w:t xml:space="preserve"> Os </w:t>
+      </w:r>
+      <w:r>
+        <w:rPr>
+          <w:rFonts w:asciiTheme="minorHAnsi" w:eastAsiaTheme="minorHAnsi" w:hAnsiTheme="minorHAnsi" w:cs="TimesNewRomanPSMT"/>
+          <w:i/>
+          <w:color w:val="000000" w:themeColor="text1"/>
+        </w:rPr>
+        <w:t>exploits</w:t>
+      </w:r>
+      <w:r>
+        <w:rPr>
+          <w:rFonts w:asciiTheme="minorHAnsi" w:eastAsiaTheme="minorHAnsi" w:hAnsiTheme="minorHAnsi" w:cs="TimesNewRomanPSMT"/>
+          <w:color w:val="000000" w:themeColor="text1"/>
+        </w:rPr>
+        <w:t xml:space="preserve"> são programas usados para </w:t>
       </w:r>
       <w:r>
         <w:rPr>
@@ -6918,7 +7339,21 @@
           <w:rFonts w:asciiTheme="minorHAnsi" w:eastAsiaTheme="minorHAnsi" w:hAnsiTheme="minorHAnsi" w:cs="TimesNewRomanPSMT"/>
           <w:color w:val="000000" w:themeColor="text1"/>
         </w:rPr>
-        <w:t xml:space="preserve"> Camada de proteção e reputação que analisa qualquer programa ou processo que se assemelha ao modos operandi de um </w:t>
+        <w:t xml:space="preserve"> Camada de proteção e reputação que analisa qualquer programa ou processo que se assemelha </w:t>
+      </w:r>
+      <w:r>
+        <w:rPr>
+          <w:rFonts w:asciiTheme="minorHAnsi" w:eastAsiaTheme="minorHAnsi" w:hAnsiTheme="minorHAnsi" w:cs="TimesNewRomanPSMT"/>
+          <w:color w:val="000000" w:themeColor="text1"/>
+        </w:rPr>
+        <w:t>ao modo</w:t>
+      </w:r>
+      <w:r>
+        <w:rPr>
+          <w:rFonts w:asciiTheme="minorHAnsi" w:eastAsiaTheme="minorHAnsi" w:hAnsiTheme="minorHAnsi" w:cs="TimesNewRomanPSMT"/>
+          <w:color w:val="000000" w:themeColor="text1"/>
+        </w:rPr>
+        <w:t xml:space="preserve"> operandi de um </w:t>
       </w:r>
       <w:r>
         <w:rPr>
@@ -6960,7 +7395,35 @@
           <w:rFonts w:asciiTheme="minorHAnsi" w:eastAsiaTheme="minorHAnsi" w:hAnsiTheme="minorHAnsi" w:cs="TimesNewRomanPSMT"/>
           <w:color w:val="000000" w:themeColor="text1"/>
         </w:rPr>
-        <w:t>É um reforço ou extensão de um firewall e foca, mormente, nas vulnerabilidades no nível de rede. Essa modalidade ajuda bastante, principalmente quando patchs de aplicações estão defasados ou até mesmo não existem.</w:t>
+        <w:t xml:space="preserve">É um reforço ou extensão de um firewall e foca, mormente, nas vulnerabilidades no nível de rede. Essa modalidade ajuda bastante, principalmente quando </w:t>
+      </w:r>
+      <w:r>
+        <w:rPr>
+          <w:rFonts w:asciiTheme="minorHAnsi" w:eastAsiaTheme="minorHAnsi" w:hAnsiTheme="minorHAnsi" w:cs="TimesNewRomanPSMT"/>
+          <w:color w:val="000000" w:themeColor="text1"/>
+        </w:rPr>
+        <w:t xml:space="preserve">as </w:t>
+      </w:r>
+      <w:r>
+        <w:rPr>
+          <w:rFonts w:asciiTheme="minorHAnsi" w:eastAsiaTheme="minorHAnsi" w:hAnsiTheme="minorHAnsi" w:cs="TimesNewRomanPSMT"/>
+          <w:color w:val="000000" w:themeColor="text1"/>
+        </w:rPr>
+        <w:t xml:space="preserve">aplicações estão </w:t>
+      </w:r>
+      <w:r>
+        <w:rPr>
+          <w:rFonts w:asciiTheme="minorHAnsi" w:eastAsiaTheme="minorHAnsi" w:hAnsiTheme="minorHAnsi" w:cs="TimesNewRomanPSMT"/>
+          <w:color w:val="000000" w:themeColor="text1"/>
+        </w:rPr>
+        <w:t>desatualizadas</w:t>
+      </w:r>
+      <w:r>
+        <w:rPr>
+          <w:rFonts w:asciiTheme="minorHAnsi" w:eastAsiaTheme="minorHAnsi" w:hAnsiTheme="minorHAnsi" w:cs="TimesNewRomanPSMT"/>
+          <w:color w:val="000000" w:themeColor="text1"/>
+        </w:rPr>
+        <w:t>.</w:t>
       </w:r>
     </w:p>
     <w:p>
@@ -6987,7 +7450,22 @@
           <w:rFonts w:asciiTheme="minorHAnsi" w:eastAsiaTheme="minorHAnsi" w:hAnsiTheme="minorHAnsi" w:cs="TimesNewRomanPSMT"/>
           <w:color w:val="000000" w:themeColor="text1"/>
         </w:rPr>
-        <w:t>de botnet.</w:t>
+        <w:t xml:space="preserve">de </w:t>
+      </w:r>
+      <w:r>
+        <w:rPr>
+          <w:rFonts w:asciiTheme="minorHAnsi" w:eastAsiaTheme="minorHAnsi" w:hAnsiTheme="minorHAnsi" w:cs="TimesNewRomanPSMT"/>
+          <w:i/>
+          <w:color w:val="000000" w:themeColor="text1"/>
+        </w:rPr>
+        <w:t>botnet</w:t>
+      </w:r>
+      <w:r>
+        <w:rPr>
+          <w:rFonts w:asciiTheme="minorHAnsi" w:eastAsiaTheme="minorHAnsi" w:hAnsiTheme="minorHAnsi" w:cs="TimesNewRomanPSMT"/>
+          <w:color w:val="000000" w:themeColor="text1"/>
+        </w:rPr>
+        <w:t>.</w:t>
       </w:r>
       <w:r>
         <w:rPr>
@@ -7009,7 +7487,21 @@
           <w:rFonts w:asciiTheme="minorHAnsi" w:eastAsiaTheme="minorHAnsi" w:hAnsiTheme="minorHAnsi" w:cs="TimesNewRomanPSMT"/>
           <w:color w:val="000000" w:themeColor="text1"/>
         </w:rPr>
-        <w:t xml:space="preserve"> intercepta e trata as comunicação oriundas de uma rede computadores infectados.</w:t>
+        <w:t xml:space="preserve"> intercepta e trata </w:t>
+      </w:r>
+      <w:r>
+        <w:rPr>
+          <w:rFonts w:asciiTheme="minorHAnsi" w:eastAsiaTheme="minorHAnsi" w:hAnsiTheme="minorHAnsi" w:cs="TimesNewRomanPSMT"/>
+          <w:color w:val="000000" w:themeColor="text1"/>
+        </w:rPr>
+        <w:t>as comunicações</w:t>
+      </w:r>
+      <w:r>
+        <w:rPr>
+          <w:rFonts w:asciiTheme="minorHAnsi" w:eastAsiaTheme="minorHAnsi" w:hAnsiTheme="minorHAnsi" w:cs="TimesNewRomanPSMT"/>
+          <w:color w:val="000000" w:themeColor="text1"/>
+        </w:rPr>
+        <w:t xml:space="preserve"> oriundas de uma rede computadores infectados.</w:t>
       </w:r>
       <w:r>
         <w:rPr>
@@ -7232,7 +7724,22 @@
           <w:rFonts w:asciiTheme="minorHAnsi" w:eastAsiaTheme="minorHAnsi" w:hAnsiTheme="minorHAnsi" w:cs="Helvetica"/>
           <w:color w:val="000000" w:themeColor="text1"/>
         </w:rPr>
-        <w:t xml:space="preserve"> atualizados, cientes de suas origens comprovadamente válidas, e adquirir e manter bons programas de proteção sãos mais do que recomendações, são mandatórias. Além disso, a legislação sobre crimes no mundo digital precisa ser melhor contextualiza e o país se tornar membro da Convenção de Budapeste é um passo importante. Sendo o assunto outra em bom tema para extensão do presente trabalho, bem como explorar mais detidamente as investidas dos Ransomwares no ambiente da IoT, já que quase tudo hoje vive conectado e por estar em rede, é alvo.</w:t>
+        <w:t xml:space="preserve"> atualizados, cientes de suas origens comprovadamente válidas, e adquirir e manter bons programas de proteção sãos mais do que recomendações, são mandatórias. Além disso, a legislação sobre crimes no mundo digital precisa ser melhor contextualiza e o país se tornar membro da Convenção de Budapeste é um passo importante. Sendo o assunto outra em bom tema para extensão do presente trabalho, bem como explorar mais detidamente as investidas dos Ransomwares no ambiente da </w:t>
+      </w:r>
+      <w:r>
+        <w:rPr>
+          <w:rFonts w:asciiTheme="minorHAnsi" w:eastAsiaTheme="minorHAnsi" w:hAnsiTheme="minorHAnsi" w:cs="Helvetica"/>
+          <w:i/>
+          <w:color w:val="000000" w:themeColor="text1"/>
+        </w:rPr>
+        <w:t>IoT</w:t>
+      </w:r>
+      <w:r>
+        <w:rPr>
+          <w:rFonts w:asciiTheme="minorHAnsi" w:eastAsiaTheme="minorHAnsi" w:hAnsiTheme="minorHAnsi" w:cs="Helvetica"/>
+          <w:color w:val="000000" w:themeColor="text1"/>
+        </w:rPr>
+        <w:t>, já que quase tudo hoje vive conectado e por estar em rede, é alvo.</w:t>
       </w:r>
     </w:p>
     <w:p>
@@ -7286,39 +7793,60 @@
         <w:ind w:left="709" w:hanging="709"/>
         <w:jc w:val="both"/>
         <w:rPr>
+          <w:rFonts w:asciiTheme="minorHAnsi" w:hAnsiTheme="minorHAnsi" w:cs="Arial"/>
+        </w:rPr>
+      </w:pPr>
+      <w:r>
+        <w:rPr>
           <w:rFonts w:asciiTheme="minorHAnsi" w:eastAsiaTheme="minorHAnsi" w:hAnsiTheme="minorHAnsi" w:cs="SwitzerlandInseratPSMT"/>
         </w:rPr>
-      </w:pPr>
+        <w:t>BTCSOUL</w:t>
+      </w:r>
       <w:r>
         <w:rPr>
           <w:rFonts w:asciiTheme="minorHAnsi" w:eastAsiaTheme="minorHAnsi" w:hAnsiTheme="minorHAnsi" w:cs="SwitzerlandInseratPSMT"/>
         </w:rPr>
-        <w:t xml:space="preserve">LISKA, Allan; GALLO, Timothy. </w:t>
+        <w:t>. </w:t>
       </w:r>
       <w:r>
         <w:rPr>
           <w:rFonts w:asciiTheme="minorHAnsi" w:eastAsiaTheme="minorHAnsi" w:hAnsiTheme="minorHAnsi" w:cs="SwitzerlandInseratPSMT"/>
           <w:b/>
         </w:rPr>
-        <w:t>Ransomware: defendendo-se da extorsão digital</w:t>
+        <w:t>Wannacry causou mais de US$ 1 bilhão em prejuízos</w:t>
       </w:r>
       <w:r>
         <w:rPr>
           <w:rFonts w:asciiTheme="minorHAnsi" w:eastAsiaTheme="minorHAnsi" w:hAnsiTheme="minorHAnsi" w:cs="SwitzerlandInseratPSMT"/>
         </w:rPr>
-        <w:t>. Tradução de Lúcia A. Kinoshita. São</w:t>
+        <w:t>.</w:t>
       </w:r>
       <w:r>
         <w:rPr>
           <w:rFonts w:asciiTheme="minorHAnsi" w:eastAsiaTheme="minorHAnsi" w:hAnsiTheme="minorHAnsi" w:cs="SwitzerlandInseratPSMT"/>
         </w:rPr>
-        <w:t xml:space="preserve"> </w:t>
+        <w:t xml:space="preserve"> 2017</w:t>
       </w:r>
       <w:r>
         <w:rPr>
           <w:rFonts w:asciiTheme="minorHAnsi" w:eastAsiaTheme="minorHAnsi" w:hAnsiTheme="minorHAnsi" w:cs="SwitzerlandInseratPSMT"/>
         </w:rPr>
-        <w:t>Paulo: Novatec, 2017.</w:t>
+        <w:t>. Disponível em: &lt;</w:t>
+      </w:r>
+      <w:hyperlink r:id="rId8" w:history="1">
+        <w:r>
+          <w:rPr>
+            <w:rStyle w:val="Hyperlink"/>
+            <w:rFonts w:asciiTheme="minorHAnsi" w:eastAsiaTheme="minorHAnsi" w:hAnsiTheme="minorHAnsi" w:cs="SwitzerlandInseratPSMT"/>
+          </w:rPr>
+          <w:t>https://goo.gl/HfQAFx</w:t>
+        </w:r>
+      </w:hyperlink>
+      <w:r>
+        <w:rPr>
+          <w:rFonts w:asciiTheme="minorHAnsi" w:eastAsiaTheme="minorHAnsi" w:hAnsiTheme="minorHAnsi" w:cs="SwitzerlandInseratPSMT"/>
+        </w:rPr>
+        <w:t>&gt;. Acesso em: 29 out. 2018.</w:t>
       </w:r>
     </w:p>
     <w:p>
@@ -7329,27 +7857,54 @@
         <w:ind w:left="709" w:hanging="709"/>
         <w:jc w:val="both"/>
         <w:rPr>
+          <w:rFonts w:asciiTheme="minorHAnsi" w:hAnsiTheme="minorHAnsi" w:cs="Arial"/>
+        </w:rPr>
+      </w:pPr>
+      <w:r>
+        <w:rPr>
           <w:rFonts w:asciiTheme="minorHAnsi" w:eastAsiaTheme="minorHAnsi" w:hAnsiTheme="minorHAnsi" w:cs="SwitzerlandInseratPSMT"/>
         </w:rPr>
-      </w:pPr>
-      <w:r>
-        <w:rPr>
-          <w:rFonts w:asciiTheme="minorHAnsi" w:eastAsiaTheme="minorHAnsi" w:hAnsiTheme="minorHAnsi" w:cs="SwitzerlandInseratPSMT"/>
-        </w:rPr>
-        <w:t xml:space="preserve">DUHIGG, Charles. </w:t>
+        <w:t>CERT.BR. CENTRO DE ESTUDOS, RESPOSTA E TRATAMENTO DE INCIDENTES DE SEGURANÇA NO BRASIL. </w:t>
       </w:r>
       <w:r>
         <w:rPr>
           <w:rFonts w:asciiTheme="minorHAnsi" w:eastAsiaTheme="minorHAnsi" w:hAnsiTheme="minorHAnsi" w:cs="SwitzerlandInseratPSMT"/>
           <w:b/>
         </w:rPr>
-        <w:t>O Poder do Hábito</w:t>
+        <w:t>Cartilha de Segurança para Internet</w:t>
       </w:r>
       <w:r>
         <w:rPr>
           <w:rFonts w:asciiTheme="minorHAnsi" w:eastAsiaTheme="minorHAnsi" w:hAnsiTheme="minorHAnsi" w:cs="SwitzerlandInseratPSMT"/>
         </w:rPr>
-        <w:t>. Tradução de Rafael Mantovani. Rio de Janeiro: Objetiva, 2012.</w:t>
+        <w:t>. 2018. Disponível em: &lt;</w:t>
+      </w:r>
+      <w:hyperlink r:id="rId9" w:history="1">
+        <w:r>
+          <w:rPr>
+            <w:rStyle w:val="Hyperlink"/>
+            <w:rFonts w:asciiTheme="minorHAnsi" w:eastAsiaTheme="minorHAnsi" w:hAnsiTheme="minorHAnsi" w:cs="SwitzerlandInseratPSMT"/>
+          </w:rPr>
+          <w:t>https://goo.gl/4aRdCN</w:t>
+        </w:r>
+      </w:hyperlink>
+      <w:r>
+        <w:rPr>
+          <w:rFonts w:asciiTheme="minorHAnsi" w:eastAsiaTheme="minorHAnsi" w:hAnsiTheme="minorHAnsi" w:cs="SwitzerlandInseratPSMT"/>
+        </w:rPr>
+        <w:t>&gt;. Acesso em: 25</w:t>
+      </w:r>
+      <w:r>
+        <w:rPr>
+          <w:rFonts w:asciiTheme="minorHAnsi" w:eastAsiaTheme="minorHAnsi" w:hAnsiTheme="minorHAnsi" w:cs="SwitzerlandInseratPSMT"/>
+        </w:rPr>
+        <w:t xml:space="preserve"> out. 2018.</w:t>
+      </w:r>
+      <w:r>
+        <w:rPr>
+          <w:rFonts w:asciiTheme="minorHAnsi" w:hAnsiTheme="minorHAnsi" w:cs="Arial"/>
+        </w:rPr>
+        <w:t xml:space="preserve"> </w:t>
       </w:r>
     </w:p>
     <w:p>
@@ -7367,20 +7922,47 @@
         <w:rPr>
           <w:rFonts w:asciiTheme="minorHAnsi" w:eastAsiaTheme="minorHAnsi" w:hAnsiTheme="minorHAnsi" w:cs="SwitzerlandInseratPSMT"/>
         </w:rPr>
-        <w:t>CLARKE, Richard A.; KNAKE, Robert K. </w:t>
+        <w:t>CISCO</w:t>
+      </w:r>
+      <w:r>
+        <w:rPr>
+          <w:rFonts w:asciiTheme="minorHAnsi" w:eastAsiaTheme="minorHAnsi" w:hAnsiTheme="minorHAnsi" w:cs="SwitzerlandInseratPSMT"/>
+        </w:rPr>
+        <w:t>. </w:t>
       </w:r>
       <w:r>
         <w:rPr>
           <w:rFonts w:asciiTheme="minorHAnsi" w:eastAsiaTheme="minorHAnsi" w:hAnsiTheme="minorHAnsi" w:cs="SwitzerlandInseratPSMT"/>
           <w:b/>
         </w:rPr>
-        <w:t>Guerra Cibernética: a próxima ameaça à segurança e o que fazer a respeito</w:t>
+        <w:t>Relatório Anual de Segurança Cibernética</w:t>
       </w:r>
       <w:r>
         <w:rPr>
           <w:rFonts w:asciiTheme="minorHAnsi" w:eastAsiaTheme="minorHAnsi" w:hAnsiTheme="minorHAnsi" w:cs="SwitzerlandInseratPSMT"/>
         </w:rPr>
-        <w:t>. Rio de Janeiro: Brasport, 2015.</w:t>
+        <w:t>. 2018. Disponível em: &lt;</w:t>
+      </w:r>
+      <w:hyperlink r:id="rId10" w:history="1">
+        <w:r>
+          <w:rPr>
+            <w:rStyle w:val="Hyperlink"/>
+            <w:rFonts w:asciiTheme="minorHAnsi" w:eastAsiaTheme="minorHAnsi" w:hAnsiTheme="minorHAnsi" w:cs="SwitzerlandInseratPSMT"/>
+          </w:rPr>
+          <w:t>https://goo.gl/rE9Dcz</w:t>
+        </w:r>
+      </w:hyperlink>
+      <w:r>
+        <w:rPr>
+          <w:rFonts w:asciiTheme="minorHAnsi" w:eastAsiaTheme="minorHAnsi" w:hAnsiTheme="minorHAnsi" w:cs="SwitzerlandInseratPSMT"/>
+        </w:rPr>
+        <w:t>&gt;. Acesso em: 26</w:t>
+      </w:r>
+      <w:r>
+        <w:rPr>
+          <w:rFonts w:asciiTheme="minorHAnsi" w:eastAsiaTheme="minorHAnsi" w:hAnsiTheme="minorHAnsi" w:cs="SwitzerlandInseratPSMT"/>
+        </w:rPr>
+        <w:t xml:space="preserve"> out. 2018.</w:t>
       </w:r>
     </w:p>
     <w:p>
@@ -7398,32 +7980,20 @@
         <w:rPr>
           <w:rFonts w:asciiTheme="minorHAnsi" w:eastAsiaTheme="minorHAnsi" w:hAnsiTheme="minorHAnsi" w:cs="SwitzerlandInseratPSMT"/>
         </w:rPr>
-        <w:t xml:space="preserve">WENDT, Emerson; JORGE, Higor Vinicius Nogueira. </w:t>
+        <w:t>CLARKE, Richard A.; KNAKE, Robert K. </w:t>
       </w:r>
       <w:r>
         <w:rPr>
           <w:rFonts w:asciiTheme="minorHAnsi" w:eastAsiaTheme="minorHAnsi" w:hAnsiTheme="minorHAnsi" w:cs="SwitzerlandInseratPSMT"/>
           <w:b/>
         </w:rPr>
-        <w:t>Crimes Cibernéticos – Ameaças e Procedimentos de Investigação</w:t>
+        <w:t>Guerra Cibernética: a próxima ameaça à segurança e o que fazer a respeito</w:t>
       </w:r>
       <w:r>
         <w:rPr>
           <w:rFonts w:asciiTheme="minorHAnsi" w:eastAsiaTheme="minorHAnsi" w:hAnsiTheme="minorHAnsi" w:cs="SwitzerlandInseratPSMT"/>
         </w:rPr>
-        <w:t>. 2 ed. S</w:t>
-      </w:r>
-      <w:r>
-        <w:rPr>
-          <w:rFonts w:asciiTheme="minorHAnsi" w:eastAsiaTheme="minorHAnsi" w:hAnsiTheme="minorHAnsi" w:cs="SwitzerlandInseratPSMT"/>
-        </w:rPr>
-        <w:t>ão Paulo: Brasport</w:t>
-      </w:r>
-      <w:r>
-        <w:rPr>
-          <w:rFonts w:asciiTheme="minorHAnsi" w:eastAsiaTheme="minorHAnsi" w:hAnsiTheme="minorHAnsi" w:cs="SwitzerlandInseratPSMT"/>
-        </w:rPr>
-        <w:t>, 2013.</w:t>
+        <w:t>. Rio de Janeiro: Brasport, 2015.</w:t>
       </w:r>
     </w:p>
     <w:p>
@@ -7441,20 +8011,21 @@
         <w:rPr>
           <w:rFonts w:asciiTheme="minorHAnsi" w:eastAsiaTheme="minorHAnsi" w:hAnsiTheme="minorHAnsi" w:cs="SwitzerlandInseratPSMT"/>
         </w:rPr>
-        <w:t xml:space="preserve">SINCLAIR, Bruce. </w:t>
+        <w:lastRenderedPageBreak/>
+        <w:t xml:space="preserve">DUHIGG, Charles. </w:t>
       </w:r>
       <w:r>
         <w:rPr>
           <w:rFonts w:asciiTheme="minorHAnsi" w:eastAsiaTheme="minorHAnsi" w:hAnsiTheme="minorHAnsi" w:cs="SwitzerlandInseratPSMT"/>
           <w:b/>
         </w:rPr>
-        <w:t>Como usar a INTERNET DAS COISAS para alavancar seus negócios</w:t>
+        <w:t>O Poder do Hábito</w:t>
       </w:r>
       <w:r>
         <w:rPr>
           <w:rFonts w:asciiTheme="minorHAnsi" w:eastAsiaTheme="minorHAnsi" w:hAnsiTheme="minorHAnsi" w:cs="SwitzerlandInseratPSMT"/>
         </w:rPr>
-        <w:t>. São Paulo: Autêntica Business, 2018.</w:t>
+        <w:t>. Tradução de Rafael Mantovani. Rio de Janeiro: Objetiva, 2012.</w:t>
       </w:r>
     </w:p>
     <w:p>
@@ -7472,27 +8043,41 @@
         <w:rPr>
           <w:rFonts w:asciiTheme="minorHAnsi" w:eastAsiaTheme="minorHAnsi" w:hAnsiTheme="minorHAnsi" w:cs="SwitzerlandInseratPSMT"/>
         </w:rPr>
-        <w:lastRenderedPageBreak/>
-        <w:t xml:space="preserve">SYDOW, Spencer Toth. </w:t>
+        <w:t>ESET</w:t>
+      </w:r>
+      <w:r>
+        <w:rPr>
+          <w:rFonts w:asciiTheme="minorHAnsi" w:eastAsiaTheme="minorHAnsi" w:hAnsiTheme="minorHAnsi" w:cs="SwitzerlandInseratPSMT"/>
+        </w:rPr>
+        <w:t>. </w:t>
       </w:r>
       <w:r>
         <w:rPr>
           <w:rFonts w:asciiTheme="minorHAnsi" w:eastAsiaTheme="minorHAnsi" w:hAnsiTheme="minorHAnsi" w:cs="SwitzerlandInseratPSMT"/>
           <w:b/>
         </w:rPr>
-        <w:t>Crimes informáticos e Suas Vítimas</w:t>
+        <w:t>ESET vs. CRYPTO-RANSOMWARE O quê, como e por quê?</w:t>
       </w:r>
       <w:r>
         <w:rPr>
           <w:rFonts w:asciiTheme="minorHAnsi" w:eastAsiaTheme="minorHAnsi" w:hAnsiTheme="minorHAnsi" w:cs="SwitzerlandInseratPSMT"/>
         </w:rPr>
-        <w:t xml:space="preserve">. 2 ed. São Paulo: Saraiva, </w:t>
-      </w:r>
+        <w:t xml:space="preserve"> 2018. Disponível em: &lt;</w:t>
+      </w:r>
+      <w:hyperlink r:id="rId11" w:history="1">
+        <w:r>
+          <w:rPr>
+            <w:rStyle w:val="Hyperlink"/>
+            <w:rFonts w:asciiTheme="minorHAnsi" w:eastAsiaTheme="minorHAnsi" w:hAnsiTheme="minorHAnsi" w:cs="SwitzerlandInseratPSMT"/>
+          </w:rPr>
+          <w:t>https://goo.gl/Bdf5PB</w:t>
+        </w:r>
+      </w:hyperlink>
       <w:r>
         <w:rPr>
           <w:rFonts w:asciiTheme="minorHAnsi" w:eastAsiaTheme="minorHAnsi" w:hAnsiTheme="minorHAnsi" w:cs="SwitzerlandInseratPSMT"/>
         </w:rPr>
-        <w:t>2015.</w:t>
+        <w:t>&gt;. Acesso em: 29 out. 2018.</w:t>
       </w:r>
     </w:p>
     <w:p>
@@ -7510,40 +8095,61 @@
         <w:rPr>
           <w:rFonts w:asciiTheme="minorHAnsi" w:eastAsiaTheme="minorHAnsi" w:hAnsiTheme="minorHAnsi" w:cs="SwitzerlandInseratPSMT"/>
         </w:rPr>
-        <w:t xml:space="preserve">ULRICH, Fernando. </w:t>
+        <w:t>EXAME</w:t>
+      </w:r>
+      <w:r>
+        <w:rPr>
+          <w:rFonts w:asciiTheme="minorHAnsi" w:eastAsiaTheme="minorHAnsi" w:hAnsiTheme="minorHAnsi" w:cs="SwitzerlandInseratPSMT"/>
+        </w:rPr>
+        <w:t>. </w:t>
       </w:r>
       <w:r>
         <w:rPr>
           <w:rFonts w:asciiTheme="minorHAnsi" w:eastAsiaTheme="minorHAnsi" w:hAnsiTheme="minorHAnsi" w:cs="SwitzerlandInseratPSMT"/>
           <w:b/>
         </w:rPr>
-        <w:t>Bitcoin. A Moeda na Era Digital</w:t>
+        <w:t xml:space="preserve">Hackers trancam quartos de hotel e exigem resgate em </w:t>
       </w:r>
       <w:r>
         <w:rPr>
           <w:rFonts w:asciiTheme="minorHAnsi" w:eastAsiaTheme="minorHAnsi" w:hAnsiTheme="minorHAnsi" w:cs="SwitzerlandInseratPSMT"/>
-        </w:rPr>
-        <w:t xml:space="preserve">. </w:t>
+          <w:b/>
+          <w:i/>
+        </w:rPr>
+        <w:t>bitcoin</w:t>
       </w:r>
       <w:r>
         <w:rPr>
           <w:rFonts w:asciiTheme="minorHAnsi" w:eastAsiaTheme="minorHAnsi" w:hAnsiTheme="minorHAnsi" w:cs="SwitzerlandInseratPSMT"/>
         </w:rPr>
-        <w:t>Mato Grosso</w:t>
+        <w:t>.</w:t>
       </w:r>
       <w:r>
         <w:rPr>
           <w:rFonts w:asciiTheme="minorHAnsi" w:eastAsiaTheme="minorHAnsi" w:hAnsiTheme="minorHAnsi" w:cs="SwitzerlandInseratPSMT"/>
         </w:rPr>
-        <w:t xml:space="preserve"> do Sul</w:t>
-      </w:r>
-      <w:bookmarkStart w:id="0" w:name="_GoBack"/>
-      <w:bookmarkEnd w:id="0"/>
+        <w:t xml:space="preserve"> 2017</w:t>
+      </w:r>
       <w:r>
         <w:rPr>
           <w:rFonts w:asciiTheme="minorHAnsi" w:eastAsiaTheme="minorHAnsi" w:hAnsiTheme="minorHAnsi" w:cs="SwitzerlandInseratPSMT"/>
         </w:rPr>
-        <w:t>: Mises, 2014.</w:t>
+        <w:t>. Disponível em: &lt;</w:t>
+      </w:r>
+      <w:hyperlink r:id="rId12" w:history="1">
+        <w:r>
+          <w:rPr>
+            <w:rStyle w:val="Hyperlink"/>
+            <w:rFonts w:asciiTheme="minorHAnsi" w:eastAsiaTheme="minorHAnsi" w:hAnsiTheme="minorHAnsi" w:cs="SwitzerlandInseratPSMT"/>
+          </w:rPr>
+          <w:t>https://goo.gl/2KMPZr</w:t>
+        </w:r>
+      </w:hyperlink>
+      <w:r>
+        <w:rPr>
+          <w:rFonts w:asciiTheme="minorHAnsi" w:eastAsiaTheme="minorHAnsi" w:hAnsiTheme="minorHAnsi" w:cs="SwitzerlandInseratPSMT"/>
+        </w:rPr>
+        <w:t>&gt;. Acesso em: 29 out. 2018.</w:t>
       </w:r>
     </w:p>
     <w:p>
@@ -7557,6 +8163,58 @@
           <w:rFonts w:asciiTheme="minorHAnsi" w:eastAsiaTheme="minorHAnsi" w:hAnsiTheme="minorHAnsi" w:cs="SwitzerlandInseratPSMT"/>
         </w:rPr>
       </w:pPr>
+      <w:r>
+        <w:rPr>
+          <w:rFonts w:asciiTheme="minorHAnsi" w:eastAsiaTheme="minorHAnsi" w:hAnsiTheme="minorHAnsi" w:cs="SwitzerlandInseratPSMT"/>
+        </w:rPr>
+        <w:t>G1</w:t>
+      </w:r>
+      <w:r>
+        <w:rPr>
+          <w:rFonts w:asciiTheme="minorHAnsi" w:eastAsiaTheme="minorHAnsi" w:hAnsiTheme="minorHAnsi" w:cs="SwitzerlandInseratPSMT"/>
+        </w:rPr>
+        <w:t>. </w:t>
+      </w:r>
+      <w:r>
+        <w:rPr>
+          <w:rFonts w:asciiTheme="minorHAnsi" w:eastAsiaTheme="minorHAnsi" w:hAnsiTheme="minorHAnsi" w:cs="SwitzerlandInseratPSMT"/>
+          <w:b/>
+        </w:rPr>
+        <w:t>CCleaner' infectado é alerta para usuários e empresas de segurança</w:t>
+      </w:r>
+      <w:r>
+        <w:rPr>
+          <w:rFonts w:asciiTheme="minorHAnsi" w:eastAsiaTheme="minorHAnsi" w:hAnsiTheme="minorHAnsi" w:cs="SwitzerlandInseratPSMT"/>
+        </w:rPr>
+        <w:t>.</w:t>
+      </w:r>
+      <w:r>
+        <w:rPr>
+          <w:rFonts w:asciiTheme="minorHAnsi" w:eastAsiaTheme="minorHAnsi" w:hAnsiTheme="minorHAnsi" w:cs="SwitzerlandInseratPSMT"/>
+        </w:rPr>
+        <w:t xml:space="preserve"> 2017</w:t>
+      </w:r>
+      <w:r>
+        <w:rPr>
+          <w:rFonts w:asciiTheme="minorHAnsi" w:eastAsiaTheme="minorHAnsi" w:hAnsiTheme="minorHAnsi" w:cs="SwitzerlandInseratPSMT"/>
+        </w:rPr>
+        <w:t>. Disponível em: &lt;</w:t>
+      </w:r>
+      <w:hyperlink r:id="rId13" w:history="1">
+        <w:r>
+          <w:rPr>
+            <w:rStyle w:val="Hyperlink"/>
+            <w:rFonts w:asciiTheme="minorHAnsi" w:eastAsiaTheme="minorHAnsi" w:hAnsiTheme="minorHAnsi" w:cs="SwitzerlandInseratPSMT"/>
+          </w:rPr>
+          <w:t>https://goo.gl/KX99AC</w:t>
+        </w:r>
+      </w:hyperlink>
+      <w:r>
+        <w:rPr>
+          <w:rFonts w:asciiTheme="minorHAnsi" w:eastAsiaTheme="minorHAnsi" w:hAnsiTheme="minorHAnsi" w:cs="SwitzerlandInseratPSMT"/>
+        </w:rPr>
+        <w:t>&gt;. Acesso em: 29 out. 2018.</w:t>
+      </w:r>
     </w:p>
     <w:p>
       <w:pPr>
@@ -7573,20 +8231,32 @@
         <w:rPr>
           <w:rFonts w:asciiTheme="minorHAnsi" w:eastAsiaTheme="minorHAnsi" w:hAnsiTheme="minorHAnsi" w:cs="SwitzerlandInseratPSMT"/>
         </w:rPr>
-        <w:t xml:space="preserve">ANDRADE, Inês Barcellos de; ABREU, Annelise Maria de Oliveira Wilken de; LIMA, Maria Cristina Miranda (orgs.). </w:t>
+        <w:t xml:space="preserve">LISKA, Allan; GALLO, Timothy. </w:t>
       </w:r>
       <w:r>
         <w:rPr>
           <w:rFonts w:asciiTheme="minorHAnsi" w:eastAsiaTheme="minorHAnsi" w:hAnsiTheme="minorHAnsi" w:cs="SwitzerlandInseratPSMT"/>
           <w:b/>
         </w:rPr>
-        <w:t xml:space="preserve">Manual para elaboração e apresentação de artigo científico. </w:t>
+        <w:t>Ransomware: defendendo-se da extorsão digital</w:t>
       </w:r>
       <w:r>
         <w:rPr>
           <w:rFonts w:asciiTheme="minorHAnsi" w:eastAsiaTheme="minorHAnsi" w:hAnsiTheme="minorHAnsi" w:cs="SwitzerlandInseratPSMT"/>
         </w:rPr>
-        <w:t>Campos dos Goytacases/RJ: FMC, 2013</w:t>
+        <w:t>. Tradução de Lúcia A. Kinoshita. São</w:t>
+      </w:r>
+      <w:r>
+        <w:rPr>
+          <w:rFonts w:asciiTheme="minorHAnsi" w:eastAsiaTheme="minorHAnsi" w:hAnsiTheme="minorHAnsi" w:cs="SwitzerlandInseratPSMT"/>
+        </w:rPr>
+        <w:t xml:space="preserve"> </w:t>
+      </w:r>
+      <w:r>
+        <w:rPr>
+          <w:rFonts w:asciiTheme="minorHAnsi" w:eastAsiaTheme="minorHAnsi" w:hAnsiTheme="minorHAnsi" w:cs="SwitzerlandInseratPSMT"/>
+        </w:rPr>
+        <w:t>Paulo: Novatec, 2017.</w:t>
       </w:r>
     </w:p>
     <w:p>
@@ -7597,88 +8267,72 @@
         <w:ind w:left="709" w:hanging="709"/>
         <w:jc w:val="both"/>
         <w:rPr>
+          <w:rFonts w:asciiTheme="minorHAnsi" w:hAnsiTheme="minorHAnsi" w:cs="Arial"/>
+        </w:rPr>
+      </w:pPr>
+      <w:r>
+        <w:rPr>
           <w:rFonts w:asciiTheme="minorHAnsi" w:eastAsiaTheme="minorHAnsi" w:hAnsiTheme="minorHAnsi" w:cs="SwitzerlandInseratPSMT"/>
         </w:rPr>
-      </w:pPr>
+        <w:t>MPF</w:t>
+      </w:r>
       <w:r>
         <w:rPr>
           <w:rFonts w:asciiTheme="minorHAnsi" w:eastAsiaTheme="minorHAnsi" w:hAnsiTheme="minorHAnsi" w:cs="SwitzerlandInseratPSMT"/>
         </w:rPr>
-        <w:t xml:space="preserve">BRAZIELLAS, Maria de Lourdes Motta; ANÇÃ, Nelza Maria Moutinho. </w:t>
-      </w:r>
-      <w:r>
-        <w:rPr>
-          <w:rFonts w:asciiTheme="minorHAnsi" w:eastAsiaTheme="minorHAnsi" w:hAnsiTheme="minorHAnsi" w:cs="SwitzerlandCondLightPSMT"/>
+        <w:t xml:space="preserve">. </w:t>
+      </w:r>
+      <w:r>
+        <w:rPr>
+          <w:rFonts w:asciiTheme="minorHAnsi" w:eastAsiaTheme="minorHAnsi" w:hAnsiTheme="minorHAnsi" w:cs="SwitzerlandInseratPSMT"/>
+        </w:rPr>
+        <w:t>MINISTÉRIO PÚBLICO FEDERAL</w:t>
+      </w:r>
+      <w:r>
+        <w:rPr>
+          <w:rFonts w:asciiTheme="minorHAnsi" w:eastAsiaTheme="minorHAnsi" w:hAnsiTheme="minorHAnsi" w:cs="SwitzerlandInseratPSMT"/>
+        </w:rPr>
+        <w:t>. </w:t>
+      </w:r>
+      <w:r>
+        <w:rPr>
+          <w:rFonts w:asciiTheme="minorHAnsi" w:eastAsiaTheme="minorHAnsi" w:hAnsiTheme="minorHAnsi" w:cs="SwitzerlandInseratPSMT"/>
           <w:b/>
         </w:rPr>
-        <w:t>Normas para Apresentação de Trabalho de Conclusão de Curso, Monografia, Dissertação e Tese</w:t>
-      </w:r>
-      <w:r>
-        <w:rPr>
-          <w:rFonts w:asciiTheme="minorHAnsi" w:eastAsiaTheme="minorHAnsi" w:hAnsiTheme="minorHAnsi" w:cs="SwitzerlandCondLightPSMT"/>
-        </w:rPr>
-        <w:t xml:space="preserve">. </w:t>
-      </w:r>
-      <w:r>
-        <w:rPr>
-          <w:rFonts w:asciiTheme="minorHAnsi" w:eastAsiaTheme="minorHAnsi" w:hAnsiTheme="minorHAnsi" w:cs="TimesNewRomanPSMT"/>
-        </w:rPr>
-        <w:t>Rio de Janeiro: Editora</w:t>
-      </w:r>
-      <w:r>
-        <w:rPr>
-          <w:rFonts w:asciiTheme="minorHAnsi" w:eastAsiaTheme="minorHAnsi" w:hAnsiTheme="minorHAnsi" w:cs="SwitzerlandCondLightPSMT"/>
-        </w:rPr>
-        <w:t xml:space="preserve"> </w:t>
-      </w:r>
-      <w:r>
-        <w:rPr>
-          <w:rFonts w:asciiTheme="minorHAnsi" w:eastAsiaTheme="minorHAnsi" w:hAnsiTheme="minorHAnsi" w:cs="TimesNewRomanPSMT"/>
-        </w:rPr>
-        <w:t>Gama Filho, 2010.</w:t>
+        <w:t>Convenção sobre o Cibercrime</w:t>
       </w:r>
       <w:r>
         <w:rPr>
           <w:rFonts w:asciiTheme="minorHAnsi" w:eastAsiaTheme="minorHAnsi" w:hAnsiTheme="minorHAnsi" w:cs="SwitzerlandInseratPSMT"/>
         </w:rPr>
-        <w:t xml:space="preserve"> </w:t>
-      </w:r>
-      <w:r>
-        <w:rPr>
-          <w:rFonts w:asciiTheme="minorHAnsi" w:eastAsiaTheme="minorHAnsi" w:hAnsiTheme="minorHAnsi" w:cs="SwitzerlandInseratPSMT"/>
-        </w:rPr>
-        <w:t>Disponível em</w:t>
-      </w:r>
-      <w:r>
-        <w:t xml:space="preserve"> </w:t>
-      </w:r>
-      <w:hyperlink r:id="rId8" w:history="1">
+        <w:t>. 2018. Disponível em: &lt;</w:t>
+      </w:r>
+      <w:hyperlink r:id="rId14" w:history="1">
         <w:r>
           <w:rPr>
             <w:rStyle w:val="Hyperlink"/>
-            <w:rFonts w:asciiTheme="minorHAnsi" w:hAnsiTheme="minorHAnsi"/>
-            <w:color w:val="auto"/>
+            <w:rFonts w:asciiTheme="minorHAnsi" w:eastAsiaTheme="minorHAnsi" w:hAnsiTheme="minorHAnsi" w:cs="SwitzerlandInseratPSMT"/>
           </w:rPr>
-          <w:t>http://pt.scribd.com/doc/67274660/NORMAS-ACADEMICAS-UGF</w:t>
+          <w:t>https://goo.gl/xTtM8i</w:t>
         </w:r>
       </w:hyperlink>
       <w:r>
         <w:rPr>
           <w:rFonts w:asciiTheme="minorHAnsi" w:eastAsiaTheme="minorHAnsi" w:hAnsiTheme="minorHAnsi" w:cs="SwitzerlandInseratPSMT"/>
         </w:rPr>
-        <w:t xml:space="preserve">. Acesso em </w:t>
+        <w:t xml:space="preserve">&gt;. Acesso em: </w:t>
       </w:r>
       <w:r>
         <w:rPr>
           <w:rFonts w:asciiTheme="minorHAnsi" w:eastAsiaTheme="minorHAnsi" w:hAnsiTheme="minorHAnsi" w:cs="SwitzerlandInseratPSMT"/>
         </w:rPr>
-        <w:t>18 jan. 2017</w:t>
+        <w:t>30</w:t>
       </w:r>
       <w:r>
         <w:rPr>
           <w:rFonts w:asciiTheme="minorHAnsi" w:eastAsiaTheme="minorHAnsi" w:hAnsiTheme="minorHAnsi" w:cs="SwitzerlandInseratPSMT"/>
         </w:rPr>
-        <w:t>.</w:t>
+        <w:t xml:space="preserve"> out. 2018.</w:t>
       </w:r>
     </w:p>
     <w:p>
@@ -7690,42 +8344,26 @@
         <w:jc w:val="both"/>
         <w:rPr>
           <w:rFonts w:asciiTheme="minorHAnsi" w:eastAsiaTheme="minorHAnsi" w:hAnsiTheme="minorHAnsi" w:cs="SwitzerlandInseratPSMT"/>
-          <w:lang w:val="en-US"/>
-        </w:rPr>
-      </w:pPr>
-      <w:r>
-        <w:rPr>
-          <w:rFonts w:asciiTheme="minorHAnsi" w:eastAsiaTheme="minorHAnsi" w:hAnsiTheme="minorHAnsi" w:cs="Helvetica-Bold"/>
-          <w:bCs/>
-        </w:rPr>
-        <w:t xml:space="preserve">FURASTÉ, Pedro Augusto. </w:t>
-      </w:r>
-      <w:r>
-        <w:rPr>
-          <w:rFonts w:asciiTheme="minorHAnsi" w:eastAsiaTheme="minorHAnsi" w:hAnsiTheme="minorHAnsi" w:cs="TTE17D7BA8t00"/>
+        </w:rPr>
+      </w:pPr>
+      <w:r>
+        <w:rPr>
+          <w:rFonts w:asciiTheme="minorHAnsi" w:eastAsiaTheme="minorHAnsi" w:hAnsiTheme="minorHAnsi" w:cs="SwitzerlandInseratPSMT"/>
+        </w:rPr>
+        <w:t xml:space="preserve">SINCLAIR, Bruce. </w:t>
+      </w:r>
+      <w:r>
+        <w:rPr>
+          <w:rFonts w:asciiTheme="minorHAnsi" w:eastAsiaTheme="minorHAnsi" w:hAnsiTheme="minorHAnsi" w:cs="SwitzerlandInseratPSMT"/>
           <w:b/>
         </w:rPr>
-        <w:t>Normas técnicas para o trabalho científico: explicação das normas ABNT</w:t>
-      </w:r>
-      <w:r>
-        <w:rPr>
-          <w:rFonts w:asciiTheme="minorHAnsi" w:eastAsiaTheme="minorHAnsi" w:hAnsiTheme="minorHAnsi" w:cs="TTE17D7BA8t00"/>
-        </w:rPr>
-        <w:t xml:space="preserve">. </w:t>
-      </w:r>
-      <w:r>
-        <w:rPr>
-          <w:rFonts w:asciiTheme="minorHAnsi" w:eastAsiaTheme="minorHAnsi" w:hAnsiTheme="minorHAnsi" w:cs="TTE17D7BA8t00"/>
-          <w:lang w:val="en-US"/>
-        </w:rPr>
-        <w:t>Porto Alegre: Dáctilo Plus, 2012.</w:t>
+        <w:t>Como usar a INTERNET DAS COISAS para alavancar seus negócios</w:t>
       </w:r>
       <w:r>
         <w:rPr>
           <w:rFonts w:asciiTheme="minorHAnsi" w:eastAsiaTheme="minorHAnsi" w:hAnsiTheme="minorHAnsi" w:cs="SwitzerlandInseratPSMT"/>
-          <w:lang w:val="en-US"/>
-        </w:rPr>
-        <w:t xml:space="preserve"> </w:t>
+        </w:rPr>
+        <w:t>. São Paulo: Autêntica Business, 2018.</w:t>
       </w:r>
     </w:p>
     <w:p>
@@ -7736,87 +8374,27 @@
         <w:ind w:left="709" w:hanging="709"/>
         <w:jc w:val="both"/>
         <w:rPr>
-          <w:rFonts w:asciiTheme="minorHAnsi" w:eastAsiaTheme="minorHAnsi" w:hAnsiTheme="minorHAnsi" w:cs="SwitzerlandCondLightPSMT"/>
-        </w:rPr>
-      </w:pPr>
-      <w:r>
-        <w:rPr>
-          <w:rFonts w:asciiTheme="minorHAnsi" w:eastAsiaTheme="minorHAnsi" w:hAnsiTheme="minorHAnsi" w:cs="SwitzerlandCondLightPSMT"/>
-          <w:lang w:val="en-US"/>
-        </w:rPr>
-        <w:t xml:space="preserve">GEORGIOS, Yiannakas. </w:t>
-      </w:r>
-      <w:r>
-        <w:rPr>
-          <w:rFonts w:asciiTheme="minorHAnsi" w:eastAsiaTheme="minorHAnsi" w:hAnsiTheme="minorHAnsi" w:cs="SwitzerlandCondLightPSMT"/>
+          <w:rFonts w:asciiTheme="minorHAnsi" w:eastAsiaTheme="minorHAnsi" w:hAnsiTheme="minorHAnsi" w:cs="SwitzerlandInseratPSMT"/>
+        </w:rPr>
+      </w:pPr>
+      <w:r>
+        <w:rPr>
+          <w:rFonts w:asciiTheme="minorHAnsi" w:eastAsiaTheme="minorHAnsi" w:hAnsiTheme="minorHAnsi" w:cs="SwitzerlandInseratPSMT"/>
+        </w:rPr>
+        <w:t xml:space="preserve">SYDOW, Spencer Toth. </w:t>
+      </w:r>
+      <w:r>
+        <w:rPr>
+          <w:rFonts w:asciiTheme="minorHAnsi" w:eastAsiaTheme="minorHAnsi" w:hAnsiTheme="minorHAnsi" w:cs="SwitzerlandInseratPSMT"/>
           <w:b/>
-          <w:i/>
-          <w:lang w:val="en-US"/>
-        </w:rPr>
-        <w:t xml:space="preserve">Critical Comparison and Evaluation of the Major MVC Frameworks through the use of a Prototype </w:t>
-      </w:r>
-      <w:r>
-        <w:rPr>
-          <w:rFonts w:asciiTheme="minorHAnsi" w:eastAsiaTheme="minorHAnsi" w:hAnsiTheme="minorHAnsi" w:cs="SwitzerlandCondLightPSMT"/>
-          <w:b/>
-          <w:i/>
-          <w:lang w:val="en-US"/>
-        </w:rPr>
-        <w:t>Web</w:t>
-      </w:r>
-      <w:r>
-        <w:rPr>
-          <w:rFonts w:asciiTheme="minorHAnsi" w:eastAsiaTheme="minorHAnsi" w:hAnsiTheme="minorHAnsi" w:cs="SwitzerlandCondLightPSMT"/>
-          <w:b/>
-          <w:i/>
-          <w:lang w:val="en-US"/>
-        </w:rPr>
-        <w:t xml:space="preserve"> Application</w:t>
-      </w:r>
-      <w:r>
-        <w:rPr>
-          <w:rFonts w:asciiTheme="minorHAnsi" w:eastAsiaTheme="minorHAnsi" w:hAnsiTheme="minorHAnsi" w:cs="SwitzerlandCondLightPSMT"/>
-          <w:b/>
-          <w:lang w:val="en-US"/>
-        </w:rPr>
-        <w:t>.</w:t>
-      </w:r>
-      <w:r>
-        <w:rPr>
-          <w:rFonts w:asciiTheme="minorHAnsi" w:eastAsiaTheme="minorHAnsi" w:hAnsiTheme="minorHAnsi" w:cs="SwitzerlandCondLightPSMT"/>
-          <w:lang w:val="en-US"/>
-        </w:rPr>
-        <w:t xml:space="preserve"> </w:t>
-      </w:r>
-      <w:r>
-        <w:rPr>
-          <w:rFonts w:asciiTheme="minorHAnsi" w:eastAsiaTheme="minorHAnsi" w:hAnsiTheme="minorHAnsi" w:cs="SwitzerlandCondLightPSMT"/>
-        </w:rPr>
-        <w:t xml:space="preserve">2011. 87p. Dissertação de Mestrado. </w:t>
-      </w:r>
-      <w:r>
-        <w:rPr>
-          <w:rFonts w:asciiTheme="minorHAnsi" w:eastAsiaTheme="minorHAnsi" w:hAnsiTheme="minorHAnsi" w:cs="SwitzerlandCondLightPSMT"/>
-        </w:rPr>
-        <w:t xml:space="preserve">Edimburgo, </w:t>
-      </w:r>
-      <w:r>
-        <w:rPr>
-          <w:rFonts w:asciiTheme="minorHAnsi" w:eastAsiaTheme="minorHAnsi" w:hAnsiTheme="minorHAnsi" w:cs="SwitzerlandCondLightPSMT"/>
-        </w:rPr>
-        <w:t>Edinburg Napier University,</w:t>
-      </w:r>
-      <w:r>
-        <w:rPr>
-          <w:rFonts w:asciiTheme="minorHAnsi" w:eastAsiaTheme="minorHAnsi" w:hAnsiTheme="minorHAnsi" w:cs="SwitzerlandCondLightPSMT"/>
-        </w:rPr>
-        <w:t xml:space="preserve"> </w:t>
-      </w:r>
-      <w:r>
-        <w:rPr>
-          <w:rFonts w:asciiTheme="minorHAnsi" w:eastAsiaTheme="minorHAnsi" w:hAnsiTheme="minorHAnsi" w:cs="SwitzerlandCondLightPSMT"/>
-        </w:rPr>
-        <w:t>2011.</w:t>
+        </w:rPr>
+        <w:t>Crimes informáticos e Suas Vítimas</w:t>
+      </w:r>
+      <w:r>
+        <w:rPr>
+          <w:rFonts w:asciiTheme="minorHAnsi" w:eastAsiaTheme="minorHAnsi" w:hAnsiTheme="minorHAnsi" w:cs="SwitzerlandInseratPSMT"/>
+        </w:rPr>
+        <w:t>. 2 ed. São Paulo: Saraiva, 2015.</w:t>
       </w:r>
     </w:p>
     <w:p>
@@ -7827,45 +8405,27 @@
         <w:ind w:left="709" w:hanging="709"/>
         <w:jc w:val="both"/>
         <w:rPr>
-          <w:rFonts w:asciiTheme="minorHAnsi" w:eastAsiaTheme="minorHAnsi" w:hAnsiTheme="minorHAnsi" w:cs="Helvetica"/>
-        </w:rPr>
-      </w:pPr>
-      <w:r>
-        <w:rPr>
-          <w:rFonts w:asciiTheme="minorHAnsi" w:eastAsiaTheme="minorHAnsi" w:hAnsiTheme="minorHAnsi" w:cs="Helvetica"/>
-        </w:rPr>
-        <w:t xml:space="preserve">LAKATOS, Eva M.; MARCONI, Marina A. </w:t>
-      </w:r>
-      <w:r>
-        <w:rPr>
-          <w:rFonts w:asciiTheme="minorHAnsi" w:eastAsiaTheme="minorHAnsi" w:hAnsiTheme="minorHAnsi" w:cs="Helvetica"/>
+          <w:rFonts w:asciiTheme="minorHAnsi" w:eastAsiaTheme="minorHAnsi" w:hAnsiTheme="minorHAnsi" w:cs="SwitzerlandInseratPSMT"/>
+        </w:rPr>
+      </w:pPr>
+      <w:r>
+        <w:rPr>
+          <w:rFonts w:asciiTheme="minorHAnsi" w:eastAsiaTheme="minorHAnsi" w:hAnsiTheme="minorHAnsi" w:cs="SwitzerlandInseratPSMT"/>
+        </w:rPr>
+        <w:t xml:space="preserve">ULRICH, Fernando. </w:t>
+      </w:r>
+      <w:r>
+        <w:rPr>
+          <w:rFonts w:asciiTheme="minorHAnsi" w:eastAsiaTheme="minorHAnsi" w:hAnsiTheme="minorHAnsi" w:cs="SwitzerlandInseratPSMT"/>
           <w:b/>
         </w:rPr>
-        <w:t>Metodologia Científica</w:t>
-      </w:r>
-      <w:r>
-        <w:rPr>
-          <w:rFonts w:asciiTheme="minorHAnsi" w:eastAsiaTheme="minorHAnsi" w:hAnsiTheme="minorHAnsi" w:cs="Helvetica"/>
-        </w:rPr>
-        <w:t xml:space="preserve">. </w:t>
-      </w:r>
-      <w:r>
-        <w:rPr>
-          <w:rFonts w:asciiTheme="minorHAnsi" w:eastAsiaTheme="minorHAnsi" w:hAnsiTheme="minorHAnsi" w:cs="Helvetica"/>
-        </w:rPr>
-        <w:t>6</w:t>
-      </w:r>
-      <w:r>
-        <w:rPr>
-          <w:rFonts w:asciiTheme="minorHAnsi" w:eastAsiaTheme="minorHAnsi" w:hAnsiTheme="minorHAnsi" w:cs="Helvetica"/>
-        </w:rPr>
-        <w:t xml:space="preserve"> ed. São Paulo: Atlas, 2011</w:t>
-      </w:r>
-      <w:r>
-        <w:rPr>
-          <w:rFonts w:asciiTheme="minorHAnsi" w:eastAsiaTheme="minorHAnsi" w:hAnsiTheme="minorHAnsi" w:cs="Helvetica"/>
-        </w:rPr>
-        <w:t xml:space="preserve">. </w:t>
+        <w:t>Bitcoin. A Moeda na Era Digital</w:t>
+      </w:r>
+      <w:r>
+        <w:rPr>
+          <w:rFonts w:asciiTheme="minorHAnsi" w:eastAsiaTheme="minorHAnsi" w:hAnsiTheme="minorHAnsi" w:cs="SwitzerlandInseratPSMT"/>
+        </w:rPr>
+        <w:t>. Mato Grosso do Sul: Mises, 2014.</w:t>
       </w:r>
     </w:p>
     <w:p>
@@ -7876,277 +8436,31 @@
         <w:ind w:left="709" w:hanging="709"/>
         <w:jc w:val="both"/>
         <w:rPr>
-          <w:rFonts w:asciiTheme="minorHAnsi" w:eastAsiaTheme="minorHAnsi" w:hAnsiTheme="minorHAnsi" w:cs="Helvetica"/>
-        </w:rPr>
-      </w:pPr>
-      <w:r>
-        <w:rPr>
-          <w:rFonts w:asciiTheme="minorHAnsi" w:hAnsiTheme="minorHAnsi"/>
-        </w:rPr>
-        <w:t xml:space="preserve">MACHADO, Felipe N. R. </w:t>
-      </w:r>
-      <w:r>
-        <w:rPr>
-          <w:rFonts w:asciiTheme="minorHAnsi" w:hAnsiTheme="minorHAnsi"/>
+          <w:rFonts w:asciiTheme="minorHAnsi" w:eastAsiaTheme="minorHAnsi" w:hAnsiTheme="minorHAnsi" w:cs="SwitzerlandInseratPSMT"/>
+        </w:rPr>
+      </w:pPr>
+      <w:r>
+        <w:rPr>
+          <w:rFonts w:asciiTheme="minorHAnsi" w:eastAsiaTheme="minorHAnsi" w:hAnsiTheme="minorHAnsi" w:cs="SwitzerlandInseratPSMT"/>
+        </w:rPr>
+        <w:t xml:space="preserve">WENDT, Emerson; JORGE, Higor Vinicius Nogueira. </w:t>
+      </w:r>
+      <w:r>
+        <w:rPr>
+          <w:rFonts w:asciiTheme="minorHAnsi" w:eastAsiaTheme="minorHAnsi" w:hAnsiTheme="minorHAnsi" w:cs="SwitzerlandInseratPSMT"/>
           <w:b/>
         </w:rPr>
-        <w:t xml:space="preserve">Tecnologia e Projeto de </w:t>
-      </w:r>
-      <w:r>
-        <w:rPr>
-          <w:rFonts w:asciiTheme="minorHAnsi" w:hAnsiTheme="minorHAnsi"/>
-          <w:b/>
-          <w:i/>
-        </w:rPr>
-        <w:t>Data Warehouse</w:t>
-      </w:r>
-      <w:r>
-        <w:rPr>
-          <w:rFonts w:asciiTheme="minorHAnsi" w:hAnsiTheme="minorHAnsi"/>
-        </w:rPr>
-        <w:t xml:space="preserve">. </w:t>
-      </w:r>
-      <w:r>
-        <w:rPr>
-          <w:rFonts w:asciiTheme="minorHAnsi" w:hAnsiTheme="minorHAnsi"/>
-        </w:rPr>
-        <w:t xml:space="preserve">5 ed. </w:t>
-      </w:r>
-      <w:r>
-        <w:rPr>
-          <w:rFonts w:asciiTheme="minorHAnsi" w:hAnsiTheme="minorHAnsi"/>
-        </w:rPr>
-        <w:t xml:space="preserve">São Paulo: Érica, 2012. </w:t>
-      </w:r>
-    </w:p>
-    <w:p>
-      <w:pPr>
-        <w:autoSpaceDE w:val="0"/>
-        <w:autoSpaceDN w:val="0"/>
-        <w:adjustRightInd w:val="0"/>
-        <w:ind w:left="709" w:hanging="709"/>
-        <w:jc w:val="both"/>
-        <w:rPr>
-          <w:rFonts w:asciiTheme="minorHAnsi" w:eastAsiaTheme="minorHAnsi" w:hAnsiTheme="minorHAnsi" w:cs="Helvetica"/>
-        </w:rPr>
-      </w:pPr>
-      <w:r>
-        <w:rPr>
-          <w:rFonts w:asciiTheme="minorHAnsi" w:eastAsiaTheme="minorHAnsi" w:hAnsiTheme="minorHAnsi" w:cs="Helvetica"/>
-        </w:rPr>
-        <w:t xml:space="preserve">MICROSOFT. </w:t>
-      </w:r>
-      <w:r>
-        <w:rPr>
-          <w:rFonts w:asciiTheme="minorHAnsi" w:eastAsiaTheme="minorHAnsi" w:hAnsiTheme="minorHAnsi" w:cs="Helvetica"/>
-          <w:b/>
-          <w:bCs/>
-        </w:rPr>
-        <w:t>Tutorial de mineração de dados básico</w:t>
-      </w:r>
-      <w:r>
-        <w:rPr>
-          <w:rFonts w:asciiTheme="minorHAnsi" w:eastAsiaTheme="minorHAnsi" w:hAnsiTheme="minorHAnsi" w:cs="Helvetica"/>
-        </w:rPr>
-        <w:t>.</w:t>
-      </w:r>
-      <w:r>
-        <w:rPr>
-          <w:rFonts w:asciiTheme="minorHAnsi" w:eastAsiaTheme="minorHAnsi" w:hAnsiTheme="minorHAnsi" w:cs="Helvetica"/>
-        </w:rPr>
-        <w:t xml:space="preserve"> 2016</w:t>
-      </w:r>
-      <w:r>
-        <w:rPr>
-          <w:rFonts w:asciiTheme="minorHAnsi" w:eastAsiaTheme="minorHAnsi" w:hAnsiTheme="minorHAnsi" w:cs="Helvetica"/>
-        </w:rPr>
-        <w:t>.</w:t>
-      </w:r>
-      <w:r>
-        <w:rPr>
-          <w:rFonts w:asciiTheme="minorHAnsi" w:eastAsiaTheme="minorHAnsi" w:hAnsiTheme="minorHAnsi" w:cs="Helvetica"/>
-        </w:rPr>
-        <w:t xml:space="preserve"> Disponível em</w:t>
-      </w:r>
-      <w:r>
-        <w:rPr>
-          <w:rFonts w:asciiTheme="minorHAnsi" w:hAnsiTheme="minorHAnsi"/>
-        </w:rPr>
-        <w:t xml:space="preserve"> </w:t>
-      </w:r>
-      <w:hyperlink r:id="rId9" w:history="1">
-        <w:r>
-          <w:rPr>
-            <w:rStyle w:val="Hyperlink"/>
-            <w:rFonts w:asciiTheme="minorHAnsi" w:hAnsiTheme="minorHAnsi"/>
-            <w:color w:val="auto"/>
-          </w:rPr>
-          <w:t>https://technet.microsoft.com/pt-br/library/ms167167.aspx</w:t>
-        </w:r>
-      </w:hyperlink>
-      <w:r>
-        <w:rPr>
-          <w:rFonts w:asciiTheme="minorHAnsi" w:eastAsiaTheme="minorHAnsi" w:hAnsiTheme="minorHAnsi" w:cs="Helvetica"/>
-        </w:rPr>
-        <w:t xml:space="preserve">.  Acesso em </w:t>
-      </w:r>
-      <w:r>
-        <w:rPr>
-          <w:rFonts w:asciiTheme="minorHAnsi" w:eastAsiaTheme="minorHAnsi" w:hAnsiTheme="minorHAnsi" w:cs="Helvetica"/>
-        </w:rPr>
-        <w:t>1</w:t>
-      </w:r>
-      <w:r>
-        <w:rPr>
-          <w:rFonts w:asciiTheme="minorHAnsi" w:eastAsiaTheme="minorHAnsi" w:hAnsiTheme="minorHAnsi" w:cs="Helvetica"/>
-        </w:rPr>
-        <w:t>8</w:t>
-      </w:r>
-      <w:r>
-        <w:rPr>
-          <w:rFonts w:asciiTheme="minorHAnsi" w:eastAsiaTheme="minorHAnsi" w:hAnsiTheme="minorHAnsi" w:cs="Helvetica"/>
-        </w:rPr>
-        <w:t xml:space="preserve"> </w:t>
-      </w:r>
-      <w:r>
-        <w:rPr>
-          <w:rFonts w:asciiTheme="minorHAnsi" w:eastAsiaTheme="minorHAnsi" w:hAnsiTheme="minorHAnsi" w:cs="Helvetica"/>
-        </w:rPr>
-        <w:t>jan. 2017</w:t>
-      </w:r>
-      <w:r>
-        <w:rPr>
-          <w:rFonts w:asciiTheme="minorHAnsi" w:eastAsiaTheme="minorHAnsi" w:hAnsiTheme="minorHAnsi" w:cs="Helvetica"/>
-        </w:rPr>
-        <w:t>.</w:t>
-      </w:r>
-    </w:p>
-    <w:p>
-      <w:pPr>
-        <w:ind w:left="709" w:hanging="709"/>
-        <w:jc w:val="both"/>
-        <w:rPr>
-          <w:rFonts w:asciiTheme="minorHAnsi" w:hAnsiTheme="minorHAnsi" w:cs="Arial"/>
-        </w:rPr>
-      </w:pPr>
-      <w:r>
-        <w:rPr>
-          <w:rFonts w:asciiTheme="minorHAnsi" w:hAnsiTheme="minorHAnsi" w:cs="Arial"/>
-        </w:rPr>
-        <w:t>PMI</w:t>
-      </w:r>
-      <w:r>
-        <w:rPr>
-          <w:rFonts w:asciiTheme="minorHAnsi" w:hAnsiTheme="minorHAnsi" w:cs="Arial"/>
-        </w:rPr>
-        <w:t xml:space="preserve"> </w:t>
-      </w:r>
-      <w:r>
-        <w:rPr>
-          <w:rFonts w:asciiTheme="minorHAnsi" w:hAnsiTheme="minorHAnsi" w:cs="Arial"/>
-        </w:rPr>
-        <w:t>-</w:t>
-      </w:r>
-      <w:r>
-        <w:rPr>
-          <w:rFonts w:asciiTheme="minorHAnsi" w:hAnsiTheme="minorHAnsi" w:cs="Arial"/>
-        </w:rPr>
-        <w:t xml:space="preserve"> </w:t>
-      </w:r>
-      <w:r>
-        <w:rPr>
-          <w:rFonts w:asciiTheme="minorHAnsi" w:hAnsiTheme="minorHAnsi" w:cs="Arial"/>
-          <w:i/>
-        </w:rPr>
-        <w:t>Project Management Institute</w:t>
-      </w:r>
-      <w:r>
-        <w:rPr>
-          <w:rFonts w:asciiTheme="minorHAnsi" w:hAnsiTheme="minorHAnsi" w:cs="Arial"/>
-        </w:rPr>
-        <w:t xml:space="preserve">. </w:t>
-      </w:r>
-      <w:r>
-        <w:rPr>
-          <w:rFonts w:asciiTheme="minorHAnsi" w:hAnsiTheme="minorHAnsi" w:cs="Arial"/>
-          <w:b/>
-        </w:rPr>
-        <w:t>Um guia do Conjunto de Melhores Práticas em gerenciamento de Projetos (Guia PMBOK)</w:t>
-      </w:r>
-      <w:r>
-        <w:rPr>
-          <w:rFonts w:asciiTheme="minorHAnsi" w:hAnsiTheme="minorHAnsi" w:cs="Arial"/>
-          <w:b/>
-        </w:rPr>
-        <w:t xml:space="preserve"> </w:t>
-      </w:r>
-      <w:r>
-        <w:rPr>
-          <w:rFonts w:asciiTheme="minorHAnsi" w:hAnsiTheme="minorHAnsi" w:cs="Arial"/>
-          <w:b/>
-        </w:rPr>
-        <w:t>5</w:t>
-      </w:r>
-      <w:r>
-        <w:rPr>
-          <w:rFonts w:asciiTheme="minorHAnsi" w:hAnsiTheme="minorHAnsi" w:cs="Arial"/>
-          <w:b/>
-        </w:rPr>
-        <w:t>ª</w:t>
-      </w:r>
-      <w:r>
-        <w:rPr>
-          <w:rFonts w:asciiTheme="minorHAnsi" w:hAnsiTheme="minorHAnsi" w:cs="Arial"/>
-          <w:b/>
-        </w:rPr>
-        <w:t xml:space="preserve"> Edição</w:t>
-      </w:r>
-      <w:r>
-        <w:rPr>
-          <w:rFonts w:asciiTheme="minorHAnsi" w:hAnsiTheme="minorHAnsi" w:cs="Arial"/>
-        </w:rPr>
-        <w:t xml:space="preserve">. Atlanta: PMI </w:t>
-      </w:r>
-      <w:r>
-        <w:rPr>
-          <w:rFonts w:asciiTheme="minorHAnsi" w:hAnsiTheme="minorHAnsi" w:cs="Arial"/>
-          <w:i/>
-        </w:rPr>
-        <w:t>Book Service Center</w:t>
-      </w:r>
-      <w:r>
-        <w:rPr>
-          <w:rFonts w:asciiTheme="minorHAnsi" w:hAnsiTheme="minorHAnsi" w:cs="Arial"/>
-        </w:rPr>
-        <w:t>, 20</w:t>
-      </w:r>
-      <w:r>
-        <w:rPr>
-          <w:rFonts w:asciiTheme="minorHAnsi" w:hAnsiTheme="minorHAnsi" w:cs="Arial"/>
-        </w:rPr>
-        <w:t>13</w:t>
-      </w:r>
-      <w:r>
-        <w:rPr>
-          <w:rFonts w:asciiTheme="minorHAnsi" w:hAnsiTheme="minorHAnsi" w:cs="Arial"/>
-        </w:rPr>
-        <w:t xml:space="preserve">. </w:t>
-      </w:r>
-    </w:p>
-    <w:p>
-      <w:pPr>
-        <w:autoSpaceDE w:val="0"/>
-        <w:autoSpaceDN w:val="0"/>
-        <w:adjustRightInd w:val="0"/>
-        <w:ind w:firstLine="709"/>
-        <w:jc w:val="both"/>
-        <w:rPr>
-          <w:rFonts w:asciiTheme="minorHAnsi" w:eastAsiaTheme="minorHAnsi" w:hAnsiTheme="minorHAnsi" w:cs="Helvetica"/>
-        </w:rPr>
-      </w:pPr>
+        <w:t>Crimes Cibernéticos – Ameaças e Procedimentos de Investigação</w:t>
+      </w:r>
+      <w:r>
+        <w:rPr>
+          <w:rFonts w:asciiTheme="minorHAnsi" w:eastAsiaTheme="minorHAnsi" w:hAnsiTheme="minorHAnsi" w:cs="SwitzerlandInseratPSMT"/>
+        </w:rPr>
+        <w:t>. 2 ed. São Paulo: Brasport, 2013.</w:t>
+      </w:r>
     </w:p>
     <w:sectPr>
-      <w:headerReference w:type="default" r:id="rId10"/>
+      <w:headerReference w:type="default" r:id="rId15"/>
       <w:pgSz w:w="11906" w:h="16838"/>
       <w:pgMar w:top="1134" w:right="1418" w:bottom="1134" w:left="1418" w:header="708" w:footer="708" w:gutter="0"/>
       <w:cols w:space="708"/>
@@ -10493,7 +10807,7 @@
 </file>
 
 <file path=customXml/itemProps1.xml><?xml version="1.0" encoding="utf-8"?>
-<ds:datastoreItem xmlns:ds="http://schemas.openxmlformats.org/officeDocument/2006/customXml" ds:itemID="{A14E0B48-215E-4768-AD30-2C18A3948C5A}">
+<ds:datastoreItem xmlns:ds="http://schemas.openxmlformats.org/officeDocument/2006/customXml" ds:itemID="{B2E05506-B535-4C28-B5EC-942E24734C07}">
   <ds:schemaRefs>
     <ds:schemaRef ds:uri="http://schemas.openxmlformats.org/officeDocument/2006/bibliography"/>
   </ds:schemaRefs>

</xml_diff>